<commit_message>
update rapport -> begin conclusion
</commit_message>
<xml_diff>
--- a/Rapport_JSCompilator_Paysant_Monnet.docx
+++ b/Rapport_JSCompilator_Paysant_Monnet.docx
@@ -13587,7 +13587,6 @@
         <w:rPr>
           <w:sz w:val="28"/>
           <w:szCs w:val="28"/>
-          <w:lang w:val="en-GB"/>
         </w:rPr>
       </w:pPr>
       <w:bookmarkStart w:id="17" w:name="_Toc61272854"/>
@@ -13595,7 +13594,6 @@
         <w:rPr>
           <w:sz w:val="28"/>
           <w:szCs w:val="28"/>
-          <w:lang w:val="en-GB"/>
         </w:rPr>
         <w:t>Do while</w:t>
       </w:r>
@@ -13613,7 +13611,6 @@
         <w:rPr>
           <w:sz w:val="24"/>
           <w:szCs w:val="24"/>
-          <w:lang w:val="en-GB"/>
         </w:rPr>
         <w:tab/>
       </w:r>
@@ -22515,6 +22512,144 @@
         <w:t>Conclusion</w:t>
       </w:r>
       <w:bookmarkEnd w:id="37"/>
+    </w:p>
+    <w:p>
+      <w:pPr>
+        <w:rPr>
+          <w:sz w:val="24"/>
+          <w:szCs w:val="24"/>
+        </w:rPr>
+      </w:pPr>
+      <w:r>
+        <w:rPr>
+          <w:sz w:val="24"/>
+          <w:szCs w:val="24"/>
+        </w:rPr>
+        <w:tab/>
+        <w:t xml:space="preserve">D’abord un point sur l’avancement global du projet : </w:t>
+      </w:r>
+    </w:p>
+    <w:p>
+      <w:pPr>
+        <w:pStyle w:val="Paragraphedeliste"/>
+        <w:numPr>
+          <w:ilvl w:val="0"/>
+          <w:numId w:val="2"/>
+        </w:numPr>
+        <w:rPr>
+          <w:sz w:val="24"/>
+          <w:szCs w:val="24"/>
+        </w:rPr>
+      </w:pPr>
+      <w:r>
+        <w:rPr>
+          <w:sz w:val="24"/>
+          <w:szCs w:val="24"/>
+        </w:rPr>
+        <w:t>Le lexer est fini à 100 % dans le cadre de nos objectifs</w:t>
+      </w:r>
+    </w:p>
+    <w:p>
+      <w:pPr>
+        <w:pStyle w:val="Paragraphedeliste"/>
+        <w:numPr>
+          <w:ilvl w:val="0"/>
+          <w:numId w:val="2"/>
+        </w:numPr>
+        <w:rPr>
+          <w:sz w:val="24"/>
+          <w:szCs w:val="24"/>
+        </w:rPr>
+      </w:pPr>
+      <w:r>
+        <w:rPr>
+          <w:sz w:val="24"/>
+          <w:szCs w:val="24"/>
+        </w:rPr>
+        <w:t>Le parser est fini à 99%</w:t>
+      </w:r>
+      <w:r>
+        <w:rPr>
+          <w:sz w:val="24"/>
+          <w:szCs w:val="24"/>
+        </w:rPr>
+        <w:t xml:space="preserve"> </w:t>
+      </w:r>
+      <w:r>
+        <w:rPr>
+          <w:sz w:val="24"/>
+          <w:szCs w:val="24"/>
+        </w:rPr>
+        <w:t>(bug sur le if) dans le cadre de notre projet</w:t>
+      </w:r>
+    </w:p>
+    <w:p>
+      <w:pPr>
+        <w:pStyle w:val="Paragraphedeliste"/>
+        <w:numPr>
+          <w:ilvl w:val="0"/>
+          <w:numId w:val="2"/>
+        </w:numPr>
+        <w:rPr>
+          <w:sz w:val="24"/>
+          <w:szCs w:val="24"/>
+        </w:rPr>
+      </w:pPr>
+      <w:r>
+        <w:rPr>
+          <w:sz w:val="24"/>
+          <w:szCs w:val="24"/>
+        </w:rPr>
+        <w:t xml:space="preserve">L’analyse sémantique est </w:t>
+      </w:r>
+      <w:r>
+        <w:rPr>
+          <w:sz w:val="24"/>
+          <w:szCs w:val="24"/>
+        </w:rPr>
+        <w:t>réalisée</w:t>
+      </w:r>
+      <w:r>
+        <w:rPr>
+          <w:sz w:val="24"/>
+          <w:szCs w:val="24"/>
+        </w:rPr>
+        <w:t xml:space="preserve"> à 100% dans le cadre de </w:t>
+      </w:r>
+      <w:r>
+        <w:rPr>
+          <w:sz w:val="24"/>
+          <w:szCs w:val="24"/>
+        </w:rPr>
+        <w:t>nos objectifs</w:t>
+      </w:r>
+    </w:p>
+    <w:p>
+      <w:pPr>
+        <w:pStyle w:val="Paragraphedeliste"/>
+        <w:numPr>
+          <w:ilvl w:val="0"/>
+          <w:numId w:val="2"/>
+        </w:numPr>
+        <w:rPr>
+          <w:sz w:val="24"/>
+          <w:szCs w:val="24"/>
+        </w:rPr>
+      </w:pPr>
+      <w:r>
+        <w:rPr>
+          <w:sz w:val="24"/>
+          <w:szCs w:val="24"/>
+        </w:rPr>
+        <w:t>La partie arrière est réalisée à 10%</w:t>
+      </w:r>
+      <w:r>
+        <w:rPr>
+          <w:sz w:val="24"/>
+          <w:szCs w:val="24"/>
+        </w:rPr>
+        <w:t xml:space="preserve"> dans le cadre de notre projet</w:t>
+      </w:r>
     </w:p>
     <w:sectPr>
       <w:pgSz w:w="11906" w:h="16838"/>
@@ -24212,6 +24347,7 @@
     <w:rsid w:val="008A1D7C"/>
     <w:rsid w:val="00A83FC0"/>
     <w:rsid w:val="00D73BB9"/>
+    <w:rsid w:val="00F027C3"/>
     <w:rsid w:val="00FA09D6"/>
   </w:rsids>
   <m:mathPr>

</xml_diff>

<commit_message>
add comments, chage parser function, begin svminterpreter
</commit_message>
<xml_diff>
--- a/Rapport_JSCompilator_Paysant_Monnet.docx
+++ b/Rapport_JSCompilator_Paysant_Monnet.docx
@@ -594,7 +594,7 @@
             </w:rPr>
             <w:fldChar w:fldCharType="separate"/>
           </w:r>
-          <w:hyperlink w:anchor="_Toc61272837" w:history="1">
+          <w:hyperlink w:anchor="_Toc61442750" w:history="1">
             <w:r>
               <w:rPr>
                 <w:rStyle w:val="Lienhypertexte"/>
@@ -621,7 +621,7 @@
                 <w:noProof/>
                 <w:webHidden/>
               </w:rPr>
-              <w:instrText xml:space="preserve"> PAGEREF _Toc61272837 \h </w:instrText>
+              <w:instrText xml:space="preserve"> PAGEREF _Toc61442750 \h </w:instrText>
             </w:r>
             <w:r>
               <w:rPr>
@@ -665,7 +665,7 @@
               <w:lang w:eastAsia="fr-FR"/>
             </w:rPr>
           </w:pPr>
-          <w:hyperlink w:anchor="_Toc61272838" w:history="1">
+          <w:hyperlink w:anchor="_Toc61442751" w:history="1">
             <w:r>
               <w:rPr>
                 <w:rStyle w:val="Lienhypertexte"/>
@@ -692,7 +692,7 @@
                 <w:noProof/>
                 <w:webHidden/>
               </w:rPr>
-              <w:instrText xml:space="preserve"> PAGEREF _Toc61272838 \h </w:instrText>
+              <w:instrText xml:space="preserve"> PAGEREF _Toc61442751 \h </w:instrText>
             </w:r>
             <w:r>
               <w:rPr>
@@ -736,7 +736,7 @@
               <w:lang w:eastAsia="fr-FR"/>
             </w:rPr>
           </w:pPr>
-          <w:hyperlink w:anchor="_Toc61272839" w:history="1">
+          <w:hyperlink w:anchor="_Toc61442752" w:history="1">
             <w:r>
               <w:rPr>
                 <w:rStyle w:val="Lienhypertexte"/>
@@ -763,7 +763,7 @@
                 <w:noProof/>
                 <w:webHidden/>
               </w:rPr>
-              <w:instrText xml:space="preserve"> PAGEREF _Toc61272839 \h </w:instrText>
+              <w:instrText xml:space="preserve"> PAGEREF _Toc61442752 \h </w:instrText>
             </w:r>
             <w:r>
               <w:rPr>
@@ -807,7 +807,7 @@
               <w:lang w:eastAsia="fr-FR"/>
             </w:rPr>
           </w:pPr>
-          <w:hyperlink w:anchor="_Toc61272840" w:history="1">
+          <w:hyperlink w:anchor="_Toc61442753" w:history="1">
             <w:r>
               <w:rPr>
                 <w:rStyle w:val="Lienhypertexte"/>
@@ -834,7 +834,7 @@
                 <w:noProof/>
                 <w:webHidden/>
               </w:rPr>
-              <w:instrText xml:space="preserve"> PAGEREF _Toc61272840 \h </w:instrText>
+              <w:instrText xml:space="preserve"> PAGEREF _Toc61442753 \h </w:instrText>
             </w:r>
             <w:r>
               <w:rPr>
@@ -878,7 +878,7 @@
               <w:lang w:eastAsia="fr-FR"/>
             </w:rPr>
           </w:pPr>
-          <w:hyperlink w:anchor="_Toc61272841" w:history="1">
+          <w:hyperlink w:anchor="_Toc61442754" w:history="1">
             <w:r>
               <w:rPr>
                 <w:rStyle w:val="Lienhypertexte"/>
@@ -905,7 +905,7 @@
                 <w:noProof/>
                 <w:webHidden/>
               </w:rPr>
-              <w:instrText xml:space="preserve"> PAGEREF _Toc61272841 \h </w:instrText>
+              <w:instrText xml:space="preserve"> PAGEREF _Toc61442754 \h </w:instrText>
             </w:r>
             <w:r>
               <w:rPr>
@@ -949,7 +949,7 @@
               <w:lang w:eastAsia="fr-FR"/>
             </w:rPr>
           </w:pPr>
-          <w:hyperlink w:anchor="_Toc61272842" w:history="1">
+          <w:hyperlink w:anchor="_Toc61442755" w:history="1">
             <w:r>
               <w:rPr>
                 <w:rStyle w:val="Lienhypertexte"/>
@@ -976,7 +976,7 @@
                 <w:noProof/>
                 <w:webHidden/>
               </w:rPr>
-              <w:instrText xml:space="preserve"> PAGEREF _Toc61272842 \h </w:instrText>
+              <w:instrText xml:space="preserve"> PAGEREF _Toc61442755 \h </w:instrText>
             </w:r>
             <w:r>
               <w:rPr>
@@ -1020,7 +1020,7 @@
               <w:lang w:eastAsia="fr-FR"/>
             </w:rPr>
           </w:pPr>
-          <w:hyperlink w:anchor="_Toc61272843" w:history="1">
+          <w:hyperlink w:anchor="_Toc61442756" w:history="1">
             <w:r>
               <w:rPr>
                 <w:rStyle w:val="Lienhypertexte"/>
@@ -1047,7 +1047,7 @@
                 <w:noProof/>
                 <w:webHidden/>
               </w:rPr>
-              <w:instrText xml:space="preserve"> PAGEREF _Toc61272843 \h </w:instrText>
+              <w:instrText xml:space="preserve"> PAGEREF _Toc61442756 \h </w:instrText>
             </w:r>
             <w:r>
               <w:rPr>
@@ -1091,7 +1091,7 @@
               <w:lang w:eastAsia="fr-FR"/>
             </w:rPr>
           </w:pPr>
-          <w:hyperlink w:anchor="_Toc61272844" w:history="1">
+          <w:hyperlink w:anchor="_Toc61442757" w:history="1">
             <w:r>
               <w:rPr>
                 <w:rStyle w:val="Lienhypertexte"/>
@@ -1118,7 +1118,7 @@
                 <w:noProof/>
                 <w:webHidden/>
               </w:rPr>
-              <w:instrText xml:space="preserve"> PAGEREF _Toc61272844 \h </w:instrText>
+              <w:instrText xml:space="preserve"> PAGEREF _Toc61442757 \h </w:instrText>
             </w:r>
             <w:r>
               <w:rPr>
@@ -1162,7 +1162,7 @@
               <w:lang w:eastAsia="fr-FR"/>
             </w:rPr>
           </w:pPr>
-          <w:hyperlink w:anchor="_Toc61272845" w:history="1">
+          <w:hyperlink w:anchor="_Toc61442758" w:history="1">
             <w:r>
               <w:rPr>
                 <w:rStyle w:val="Lienhypertexte"/>
@@ -1189,7 +1189,7 @@
                 <w:noProof/>
                 <w:webHidden/>
               </w:rPr>
-              <w:instrText xml:space="preserve"> PAGEREF _Toc61272845 \h </w:instrText>
+              <w:instrText xml:space="preserve"> PAGEREF _Toc61442758 \h </w:instrText>
             </w:r>
             <w:r>
               <w:rPr>
@@ -1233,7 +1233,7 @@
               <w:lang w:eastAsia="fr-FR"/>
             </w:rPr>
           </w:pPr>
-          <w:hyperlink w:anchor="_Toc61272846" w:history="1">
+          <w:hyperlink w:anchor="_Toc61442759" w:history="1">
             <w:r>
               <w:rPr>
                 <w:rStyle w:val="Lienhypertexte"/>
@@ -1260,7 +1260,7 @@
                 <w:noProof/>
                 <w:webHidden/>
               </w:rPr>
-              <w:instrText xml:space="preserve"> PAGEREF _Toc61272846 \h </w:instrText>
+              <w:instrText xml:space="preserve"> PAGEREF _Toc61442759 \h </w:instrText>
             </w:r>
             <w:r>
               <w:rPr>
@@ -1304,7 +1304,7 @@
               <w:lang w:eastAsia="fr-FR"/>
             </w:rPr>
           </w:pPr>
-          <w:hyperlink w:anchor="_Toc61272847" w:history="1">
+          <w:hyperlink w:anchor="_Toc61442760" w:history="1">
             <w:r>
               <w:rPr>
                 <w:rStyle w:val="Lienhypertexte"/>
@@ -1331,7 +1331,7 @@
                 <w:noProof/>
                 <w:webHidden/>
               </w:rPr>
-              <w:instrText xml:space="preserve"> PAGEREF _Toc61272847 \h </w:instrText>
+              <w:instrText xml:space="preserve"> PAGEREF _Toc61442760 \h </w:instrText>
             </w:r>
             <w:r>
               <w:rPr>
@@ -1375,7 +1375,7 @@
               <w:lang w:eastAsia="fr-FR"/>
             </w:rPr>
           </w:pPr>
-          <w:hyperlink w:anchor="_Toc61272848" w:history="1">
+          <w:hyperlink w:anchor="_Toc61442761" w:history="1">
             <w:r>
               <w:rPr>
                 <w:rStyle w:val="Lienhypertexte"/>
@@ -1402,7 +1402,7 @@
                 <w:noProof/>
                 <w:webHidden/>
               </w:rPr>
-              <w:instrText xml:space="preserve"> PAGEREF _Toc61272848 \h </w:instrText>
+              <w:instrText xml:space="preserve"> PAGEREF _Toc61442761 \h </w:instrText>
             </w:r>
             <w:r>
               <w:rPr>
@@ -1422,7 +1422,7 @@
                 <w:noProof/>
                 <w:webHidden/>
               </w:rPr>
-              <w:t>5</w:t>
+              <w:t>6</w:t>
             </w:r>
             <w:r>
               <w:rPr>
@@ -1446,7 +1446,7 @@
               <w:lang w:eastAsia="fr-FR"/>
             </w:rPr>
           </w:pPr>
-          <w:hyperlink w:anchor="_Toc61272849" w:history="1">
+          <w:hyperlink w:anchor="_Toc61442762" w:history="1">
             <w:r>
               <w:rPr>
                 <w:rStyle w:val="Lienhypertexte"/>
@@ -1473,7 +1473,7 @@
                 <w:noProof/>
                 <w:webHidden/>
               </w:rPr>
-              <w:instrText xml:space="preserve"> PAGEREF _Toc61272849 \h </w:instrText>
+              <w:instrText xml:space="preserve"> PAGEREF _Toc61442762 \h </w:instrText>
             </w:r>
             <w:r>
               <w:rPr>
@@ -1517,7 +1517,7 @@
               <w:lang w:eastAsia="fr-FR"/>
             </w:rPr>
           </w:pPr>
-          <w:hyperlink w:anchor="_Toc61272850" w:history="1">
+          <w:hyperlink w:anchor="_Toc61442763" w:history="1">
             <w:r>
               <w:rPr>
                 <w:rStyle w:val="Lienhypertexte"/>
@@ -1544,7 +1544,7 @@
                 <w:noProof/>
                 <w:webHidden/>
               </w:rPr>
-              <w:instrText xml:space="preserve"> PAGEREF _Toc61272850 \h </w:instrText>
+              <w:instrText xml:space="preserve"> PAGEREF _Toc61442763 \h </w:instrText>
             </w:r>
             <w:r>
               <w:rPr>
@@ -1564,7 +1564,7 @@
                 <w:noProof/>
                 <w:webHidden/>
               </w:rPr>
-              <w:t>7</w:t>
+              <w:t>8</w:t>
             </w:r>
             <w:r>
               <w:rPr>
@@ -1588,7 +1588,7 @@
               <w:lang w:eastAsia="fr-FR"/>
             </w:rPr>
           </w:pPr>
-          <w:hyperlink w:anchor="_Toc61272851" w:history="1">
+          <w:hyperlink w:anchor="_Toc61442764" w:history="1">
             <w:r>
               <w:rPr>
                 <w:rStyle w:val="Lienhypertexte"/>
@@ -1615,7 +1615,7 @@
                 <w:noProof/>
                 <w:webHidden/>
               </w:rPr>
-              <w:instrText xml:space="preserve"> PAGEREF _Toc61272851 \h </w:instrText>
+              <w:instrText xml:space="preserve"> PAGEREF _Toc61442764 \h </w:instrText>
             </w:r>
             <w:r>
               <w:rPr>
@@ -1659,7 +1659,7 @@
               <w:lang w:eastAsia="fr-FR"/>
             </w:rPr>
           </w:pPr>
-          <w:hyperlink w:anchor="_Toc61272852" w:history="1">
+          <w:hyperlink w:anchor="_Toc61442765" w:history="1">
             <w:r>
               <w:rPr>
                 <w:rStyle w:val="Lienhypertexte"/>
@@ -1686,7 +1686,7 @@
                 <w:noProof/>
                 <w:webHidden/>
               </w:rPr>
-              <w:instrText xml:space="preserve"> PAGEREF _Toc61272852 \h </w:instrText>
+              <w:instrText xml:space="preserve"> PAGEREF _Toc61442765 \h </w:instrText>
             </w:r>
             <w:r>
               <w:rPr>
@@ -1706,7 +1706,7 @@
                 <w:noProof/>
                 <w:webHidden/>
               </w:rPr>
-              <w:t>9</w:t>
+              <w:t>10</w:t>
             </w:r>
             <w:r>
               <w:rPr>
@@ -1730,7 +1730,7 @@
               <w:lang w:eastAsia="fr-FR"/>
             </w:rPr>
           </w:pPr>
-          <w:hyperlink w:anchor="_Toc61272853" w:history="1">
+          <w:hyperlink w:anchor="_Toc61442766" w:history="1">
             <w:r>
               <w:rPr>
                 <w:rStyle w:val="Lienhypertexte"/>
@@ -1757,7 +1757,7 @@
                 <w:noProof/>
                 <w:webHidden/>
               </w:rPr>
-              <w:instrText xml:space="preserve"> PAGEREF _Toc61272853 \h </w:instrText>
+              <w:instrText xml:space="preserve"> PAGEREF _Toc61442766 \h </w:instrText>
             </w:r>
             <w:r>
               <w:rPr>
@@ -1777,7 +1777,7 @@
                 <w:noProof/>
                 <w:webHidden/>
               </w:rPr>
-              <w:t>10</w:t>
+              <w:t>11</w:t>
             </w:r>
             <w:r>
               <w:rPr>
@@ -1801,7 +1801,7 @@
               <w:lang w:eastAsia="fr-FR"/>
             </w:rPr>
           </w:pPr>
-          <w:hyperlink w:anchor="_Toc61272854" w:history="1">
+          <w:hyperlink w:anchor="_Toc61442767" w:history="1">
             <w:r>
               <w:rPr>
                 <w:rStyle w:val="Lienhypertexte"/>
@@ -1828,7 +1828,7 @@
                 <w:noProof/>
                 <w:webHidden/>
               </w:rPr>
-              <w:instrText xml:space="preserve"> PAGEREF _Toc61272854 \h </w:instrText>
+              <w:instrText xml:space="preserve"> PAGEREF _Toc61442767 \h </w:instrText>
             </w:r>
             <w:r>
               <w:rPr>
@@ -1848,7 +1848,7 @@
                 <w:noProof/>
                 <w:webHidden/>
               </w:rPr>
-              <w:t>10</w:t>
+              <w:t>13</w:t>
             </w:r>
             <w:r>
               <w:rPr>
@@ -1872,7 +1872,7 @@
               <w:lang w:eastAsia="fr-FR"/>
             </w:rPr>
           </w:pPr>
-          <w:hyperlink w:anchor="_Toc61272855" w:history="1">
+          <w:hyperlink w:anchor="_Toc61442768" w:history="1">
             <w:r>
               <w:rPr>
                 <w:rStyle w:val="Lienhypertexte"/>
@@ -1899,7 +1899,7 @@
                 <w:noProof/>
                 <w:webHidden/>
               </w:rPr>
-              <w:instrText xml:space="preserve"> PAGEREF _Toc61272855 \h </w:instrText>
+              <w:instrText xml:space="preserve"> PAGEREF _Toc61442768 \h </w:instrText>
             </w:r>
             <w:r>
               <w:rPr>
@@ -1919,7 +1919,7 @@
                 <w:noProof/>
                 <w:webHidden/>
               </w:rPr>
-              <w:t>11</w:t>
+              <w:t>14</w:t>
             </w:r>
             <w:r>
               <w:rPr>
@@ -1943,7 +1943,7 @@
               <w:lang w:eastAsia="fr-FR"/>
             </w:rPr>
           </w:pPr>
-          <w:hyperlink w:anchor="_Toc61272856" w:history="1">
+          <w:hyperlink w:anchor="_Toc61442769" w:history="1">
             <w:r>
               <w:rPr>
                 <w:rStyle w:val="Lienhypertexte"/>
@@ -1970,7 +1970,7 @@
                 <w:noProof/>
                 <w:webHidden/>
               </w:rPr>
-              <w:instrText xml:space="preserve"> PAGEREF _Toc61272856 \h </w:instrText>
+              <w:instrText xml:space="preserve"> PAGEREF _Toc61442769 \h </w:instrText>
             </w:r>
             <w:r>
               <w:rPr>
@@ -1990,7 +1990,7 @@
                 <w:noProof/>
                 <w:webHidden/>
               </w:rPr>
-              <w:t>11</w:t>
+              <w:t>14</w:t>
             </w:r>
             <w:r>
               <w:rPr>
@@ -2014,7 +2014,7 @@
               <w:lang w:eastAsia="fr-FR"/>
             </w:rPr>
           </w:pPr>
-          <w:hyperlink w:anchor="_Toc61272857" w:history="1">
+          <w:hyperlink w:anchor="_Toc61442770" w:history="1">
             <w:r>
               <w:rPr>
                 <w:rStyle w:val="Lienhypertexte"/>
@@ -2041,7 +2041,7 @@
                 <w:noProof/>
                 <w:webHidden/>
               </w:rPr>
-              <w:instrText xml:space="preserve"> PAGEREF _Toc61272857 \h </w:instrText>
+              <w:instrText xml:space="preserve"> PAGEREF _Toc61442770 \h </w:instrText>
             </w:r>
             <w:r>
               <w:rPr>
@@ -2061,7 +2061,7 @@
                 <w:noProof/>
                 <w:webHidden/>
               </w:rPr>
-              <w:t>12</w:t>
+              <w:t>15</w:t>
             </w:r>
             <w:r>
               <w:rPr>
@@ -2085,7 +2085,7 @@
               <w:lang w:eastAsia="fr-FR"/>
             </w:rPr>
           </w:pPr>
-          <w:hyperlink w:anchor="_Toc61272858" w:history="1">
+          <w:hyperlink w:anchor="_Toc61442771" w:history="1">
             <w:r>
               <w:rPr>
                 <w:rStyle w:val="Lienhypertexte"/>
@@ -2112,7 +2112,7 @@
                 <w:noProof/>
                 <w:webHidden/>
               </w:rPr>
-              <w:instrText xml:space="preserve"> PAGEREF _Toc61272858 \h </w:instrText>
+              <w:instrText xml:space="preserve"> PAGEREF _Toc61442771 \h </w:instrText>
             </w:r>
             <w:r>
               <w:rPr>
@@ -2132,7 +2132,7 @@
                 <w:noProof/>
                 <w:webHidden/>
               </w:rPr>
-              <w:t>14</w:t>
+              <w:t>17</w:t>
             </w:r>
             <w:r>
               <w:rPr>
@@ -2156,7 +2156,7 @@
               <w:lang w:eastAsia="fr-FR"/>
             </w:rPr>
           </w:pPr>
-          <w:hyperlink w:anchor="_Toc61272859" w:history="1">
+          <w:hyperlink w:anchor="_Toc61442772" w:history="1">
             <w:r>
               <w:rPr>
                 <w:rStyle w:val="Lienhypertexte"/>
@@ -2183,7 +2183,7 @@
                 <w:noProof/>
                 <w:webHidden/>
               </w:rPr>
-              <w:instrText xml:space="preserve"> PAGEREF _Toc61272859 \h </w:instrText>
+              <w:instrText xml:space="preserve"> PAGEREF _Toc61442772 \h </w:instrText>
             </w:r>
             <w:r>
               <w:rPr>
@@ -2203,7 +2203,7 @@
                 <w:noProof/>
                 <w:webHidden/>
               </w:rPr>
-              <w:t>15</w:t>
+              <w:t>18</w:t>
             </w:r>
             <w:r>
               <w:rPr>
@@ -2227,7 +2227,7 @@
               <w:lang w:eastAsia="fr-FR"/>
             </w:rPr>
           </w:pPr>
-          <w:hyperlink w:anchor="_Toc61272860" w:history="1">
+          <w:hyperlink w:anchor="_Toc61442773" w:history="1">
             <w:r>
               <w:rPr>
                 <w:rStyle w:val="Lienhypertexte"/>
@@ -2254,7 +2254,7 @@
                 <w:noProof/>
                 <w:webHidden/>
               </w:rPr>
-              <w:instrText xml:space="preserve"> PAGEREF _Toc61272860 \h </w:instrText>
+              <w:instrText xml:space="preserve"> PAGEREF _Toc61442773 \h </w:instrText>
             </w:r>
             <w:r>
               <w:rPr>
@@ -2274,7 +2274,7 @@
                 <w:noProof/>
                 <w:webHidden/>
               </w:rPr>
-              <w:t>17</w:t>
+              <w:t>20</w:t>
             </w:r>
             <w:r>
               <w:rPr>
@@ -2298,7 +2298,7 @@
               <w:lang w:eastAsia="fr-FR"/>
             </w:rPr>
           </w:pPr>
-          <w:hyperlink w:anchor="_Toc61272861" w:history="1">
+          <w:hyperlink w:anchor="_Toc61442774" w:history="1">
             <w:r>
               <w:rPr>
                 <w:rStyle w:val="Lienhypertexte"/>
@@ -2325,7 +2325,7 @@
                 <w:noProof/>
                 <w:webHidden/>
               </w:rPr>
-              <w:instrText xml:space="preserve"> PAGEREF _Toc61272861 \h </w:instrText>
+              <w:instrText xml:space="preserve"> PAGEREF _Toc61442774 \h </w:instrText>
             </w:r>
             <w:r>
               <w:rPr>
@@ -2345,7 +2345,7 @@
                 <w:noProof/>
                 <w:webHidden/>
               </w:rPr>
-              <w:t>19</w:t>
+              <w:t>22</w:t>
             </w:r>
             <w:r>
               <w:rPr>
@@ -2369,7 +2369,7 @@
               <w:lang w:eastAsia="fr-FR"/>
             </w:rPr>
           </w:pPr>
-          <w:hyperlink w:anchor="_Toc61272862" w:history="1">
+          <w:hyperlink w:anchor="_Toc61442775" w:history="1">
             <w:r>
               <w:rPr>
                 <w:rStyle w:val="Lienhypertexte"/>
@@ -2396,7 +2396,7 @@
                 <w:noProof/>
                 <w:webHidden/>
               </w:rPr>
-              <w:instrText xml:space="preserve"> PAGEREF _Toc61272862 \h </w:instrText>
+              <w:instrText xml:space="preserve"> PAGEREF _Toc61442775 \h </w:instrText>
             </w:r>
             <w:r>
               <w:rPr>
@@ -2416,7 +2416,7 @@
                 <w:noProof/>
                 <w:webHidden/>
               </w:rPr>
-              <w:t>20</w:t>
+              <w:t>23</w:t>
             </w:r>
             <w:r>
               <w:rPr>
@@ -2440,7 +2440,7 @@
               <w:lang w:eastAsia="fr-FR"/>
             </w:rPr>
           </w:pPr>
-          <w:hyperlink w:anchor="_Toc61272863" w:history="1">
+          <w:hyperlink w:anchor="_Toc61442776" w:history="1">
             <w:r>
               <w:rPr>
                 <w:rStyle w:val="Lienhypertexte"/>
@@ -2467,7 +2467,7 @@
                 <w:noProof/>
                 <w:webHidden/>
               </w:rPr>
-              <w:instrText xml:space="preserve"> PAGEREF _Toc61272863 \h </w:instrText>
+              <w:instrText xml:space="preserve"> PAGEREF _Toc61442776 \h </w:instrText>
             </w:r>
             <w:r>
               <w:rPr>
@@ -2487,7 +2487,7 @@
                 <w:noProof/>
                 <w:webHidden/>
               </w:rPr>
-              <w:t>21</w:t>
+              <w:t>24</w:t>
             </w:r>
             <w:r>
               <w:rPr>
@@ -2511,7 +2511,7 @@
               <w:lang w:eastAsia="fr-FR"/>
             </w:rPr>
           </w:pPr>
-          <w:hyperlink w:anchor="_Toc61272864" w:history="1">
+          <w:hyperlink w:anchor="_Toc61442777" w:history="1">
             <w:r>
               <w:rPr>
                 <w:rStyle w:val="Lienhypertexte"/>
@@ -2538,7 +2538,7 @@
                 <w:noProof/>
                 <w:webHidden/>
               </w:rPr>
-              <w:instrText xml:space="preserve"> PAGEREF _Toc61272864 \h </w:instrText>
+              <w:instrText xml:space="preserve"> PAGEREF _Toc61442777 \h </w:instrText>
             </w:r>
             <w:r>
               <w:rPr>
@@ -2558,7 +2558,7 @@
                 <w:noProof/>
                 <w:webHidden/>
               </w:rPr>
-              <w:t>21</w:t>
+              <w:t>24</w:t>
             </w:r>
             <w:r>
               <w:rPr>
@@ -2582,7 +2582,7 @@
               <w:lang w:eastAsia="fr-FR"/>
             </w:rPr>
           </w:pPr>
-          <w:hyperlink w:anchor="_Toc61272865" w:history="1">
+          <w:hyperlink w:anchor="_Toc61442778" w:history="1">
             <w:r>
               <w:rPr>
                 <w:rStyle w:val="Lienhypertexte"/>
@@ -2609,7 +2609,7 @@
                 <w:noProof/>
                 <w:webHidden/>
               </w:rPr>
-              <w:instrText xml:space="preserve"> PAGEREF _Toc61272865 \h </w:instrText>
+              <w:instrText xml:space="preserve"> PAGEREF _Toc61442778 \h </w:instrText>
             </w:r>
             <w:r>
               <w:rPr>
@@ -2629,7 +2629,7 @@
                 <w:noProof/>
                 <w:webHidden/>
               </w:rPr>
-              <w:t>21</w:t>
+              <w:t>24</w:t>
             </w:r>
             <w:r>
               <w:rPr>
@@ -2653,7 +2653,7 @@
               <w:lang w:eastAsia="fr-FR"/>
             </w:rPr>
           </w:pPr>
-          <w:hyperlink w:anchor="_Toc61272866" w:history="1">
+          <w:hyperlink w:anchor="_Toc61442779" w:history="1">
             <w:r>
               <w:rPr>
                 <w:rStyle w:val="Lienhypertexte"/>
@@ -2680,7 +2680,7 @@
                 <w:noProof/>
                 <w:webHidden/>
               </w:rPr>
-              <w:instrText xml:space="preserve"> PAGEREF _Toc61272866 \h </w:instrText>
+              <w:instrText xml:space="preserve"> PAGEREF _Toc61442779 \h </w:instrText>
             </w:r>
             <w:r>
               <w:rPr>
@@ -2700,7 +2700,7 @@
                 <w:noProof/>
                 <w:webHidden/>
               </w:rPr>
-              <w:t>21</w:t>
+              <w:t>25</w:t>
             </w:r>
             <w:r>
               <w:rPr>
@@ -2724,12 +2724,83 @@
               <w:lang w:eastAsia="fr-FR"/>
             </w:rPr>
           </w:pPr>
-          <w:hyperlink w:anchor="_Toc61272867" w:history="1">
+          <w:hyperlink w:anchor="_Toc61442780" w:history="1">
             <w:r>
               <w:rPr>
                 <w:rStyle w:val="Lienhypertexte"/>
                 <w:noProof/>
               </w:rPr>
+              <w:t>Bugs non corrigés</w:t>
+            </w:r>
+            <w:r>
+              <w:rPr>
+                <w:noProof/>
+                <w:webHidden/>
+              </w:rPr>
+              <w:tab/>
+            </w:r>
+            <w:r>
+              <w:rPr>
+                <w:noProof/>
+                <w:webHidden/>
+              </w:rPr>
+              <w:fldChar w:fldCharType="begin"/>
+            </w:r>
+            <w:r>
+              <w:rPr>
+                <w:noProof/>
+                <w:webHidden/>
+              </w:rPr>
+              <w:instrText xml:space="preserve"> PAGEREF _Toc61442780 \h </w:instrText>
+            </w:r>
+            <w:r>
+              <w:rPr>
+                <w:noProof/>
+                <w:webHidden/>
+              </w:rPr>
+            </w:r>
+            <w:r>
+              <w:rPr>
+                <w:noProof/>
+                <w:webHidden/>
+              </w:rPr>
+              <w:fldChar w:fldCharType="separate"/>
+            </w:r>
+            <w:r>
+              <w:rPr>
+                <w:noProof/>
+                <w:webHidden/>
+              </w:rPr>
+              <w:t>25</w:t>
+            </w:r>
+            <w:r>
+              <w:rPr>
+                <w:noProof/>
+                <w:webHidden/>
+              </w:rPr>
+              <w:fldChar w:fldCharType="end"/>
+            </w:r>
+          </w:hyperlink>
+        </w:p>
+        <w:p>
+          <w:pPr>
+            <w:pStyle w:val="TM1"/>
+            <w:tabs>
+              <w:tab w:val="right" w:leader="dot" w:pos="9062"/>
+            </w:tabs>
+            <w:rPr>
+              <w:noProof/>
+              <w:sz w:val="22"/>
+              <w:szCs w:val="22"/>
+              <w:lang w:eastAsia="fr-FR"/>
+            </w:rPr>
+          </w:pPr>
+          <w:hyperlink w:anchor="_Toc61442781" w:history="1">
+            <w:r>
+              <w:rPr>
+                <w:rStyle w:val="Lienhypertexte"/>
+                <w:noProof/>
+              </w:rPr>
               <w:t>Guide d’utilisation</w:t>
             </w:r>
             <w:r>
@@ -2751,7 +2822,7 @@
                 <w:noProof/>
                 <w:webHidden/>
               </w:rPr>
-              <w:instrText xml:space="preserve"> PAGEREF _Toc61272867 \h </w:instrText>
+              <w:instrText xml:space="preserve"> PAGEREF _Toc61442781 \h </w:instrText>
             </w:r>
             <w:r>
               <w:rPr>
@@ -2771,7 +2842,7 @@
                 <w:noProof/>
                 <w:webHidden/>
               </w:rPr>
-              <w:t>23</w:t>
+              <w:t>26</w:t>
             </w:r>
             <w:r>
               <w:rPr>
@@ -2795,13 +2866,13 @@
               <w:lang w:eastAsia="fr-FR"/>
             </w:rPr>
           </w:pPr>
-          <w:hyperlink w:anchor="_Toc61272868" w:history="1">
+          <w:hyperlink w:anchor="_Toc61442782" w:history="1">
             <w:r>
               <w:rPr>
                 <w:rStyle w:val="Lienhypertexte"/>
                 <w:noProof/>
               </w:rPr>
-              <w:t>Analyse lexicale</w:t>
+              <w:t>requirements</w:t>
             </w:r>
             <w:r>
               <w:rPr>
@@ -2822,7 +2893,7 @@
                 <w:noProof/>
                 <w:webHidden/>
               </w:rPr>
-              <w:instrText xml:space="preserve"> PAGEREF _Toc61272868 \h </w:instrText>
+              <w:instrText xml:space="preserve"> PAGEREF _Toc61442782 \h </w:instrText>
             </w:r>
             <w:r>
               <w:rPr>
@@ -2842,7 +2913,7 @@
                 <w:noProof/>
                 <w:webHidden/>
               </w:rPr>
-              <w:t>23</w:t>
+              <w:t>26</w:t>
             </w:r>
             <w:r>
               <w:rPr>
@@ -2866,13 +2937,13 @@
               <w:lang w:eastAsia="fr-FR"/>
             </w:rPr>
           </w:pPr>
-          <w:hyperlink w:anchor="_Toc61272869" w:history="1">
+          <w:hyperlink w:anchor="_Toc61442783" w:history="1">
             <w:r>
               <w:rPr>
                 <w:rStyle w:val="Lienhypertexte"/>
                 <w:noProof/>
               </w:rPr>
-              <w:t>Analyse syntaxique</w:t>
+              <w:t>Installation</w:t>
             </w:r>
             <w:r>
               <w:rPr>
@@ -2893,7 +2964,7 @@
                 <w:noProof/>
                 <w:webHidden/>
               </w:rPr>
-              <w:instrText xml:space="preserve"> PAGEREF _Toc61272869 \h </w:instrText>
+              <w:instrText xml:space="preserve"> PAGEREF _Toc61442783 \h </w:instrText>
             </w:r>
             <w:r>
               <w:rPr>
@@ -2913,7 +2984,7 @@
                 <w:noProof/>
                 <w:webHidden/>
               </w:rPr>
-              <w:t>23</w:t>
+              <w:t>26</w:t>
             </w:r>
             <w:r>
               <w:rPr>
@@ -2937,13 +3008,13 @@
               <w:lang w:eastAsia="fr-FR"/>
             </w:rPr>
           </w:pPr>
-          <w:hyperlink w:anchor="_Toc61272870" w:history="1">
+          <w:hyperlink w:anchor="_Toc61442784" w:history="1">
             <w:r>
               <w:rPr>
                 <w:rStyle w:val="Lienhypertexte"/>
                 <w:noProof/>
               </w:rPr>
-              <w:t>Analyse sémantique</w:t>
+              <w:t>Analyse lexicale</w:t>
             </w:r>
             <w:r>
               <w:rPr>
@@ -2964,7 +3035,7 @@
                 <w:noProof/>
                 <w:webHidden/>
               </w:rPr>
-              <w:instrText xml:space="preserve"> PAGEREF _Toc61272870 \h </w:instrText>
+              <w:instrText xml:space="preserve"> PAGEREF _Toc61442784 \h </w:instrText>
             </w:r>
             <w:r>
               <w:rPr>
@@ -2984,7 +3055,7 @@
                 <w:noProof/>
                 <w:webHidden/>
               </w:rPr>
-              <w:t>25</w:t>
+              <w:t>26</w:t>
             </w:r>
             <w:r>
               <w:rPr>
@@ -3008,13 +3079,13 @@
               <w:lang w:eastAsia="fr-FR"/>
             </w:rPr>
           </w:pPr>
-          <w:hyperlink w:anchor="_Toc61272871" w:history="1">
+          <w:hyperlink w:anchor="_Toc61442785" w:history="1">
             <w:r>
               <w:rPr>
                 <w:rStyle w:val="Lienhypertexte"/>
                 <w:noProof/>
               </w:rPr>
-              <w:t>Partie arrière</w:t>
+              <w:t>Analyse syntaxique</w:t>
             </w:r>
             <w:r>
               <w:rPr>
@@ -3035,7 +3106,7 @@
                 <w:noProof/>
                 <w:webHidden/>
               </w:rPr>
-              <w:instrText xml:space="preserve"> PAGEREF _Toc61272871 \h </w:instrText>
+              <w:instrText xml:space="preserve"> PAGEREF _Toc61442785 \h </w:instrText>
             </w:r>
             <w:r>
               <w:rPr>
@@ -3055,7 +3126,7 @@
                 <w:noProof/>
                 <w:webHidden/>
               </w:rPr>
-              <w:t>25</w:t>
+              <w:t>26</w:t>
             </w:r>
             <w:r>
               <w:rPr>
@@ -3079,12 +3150,154 @@
               <w:lang w:eastAsia="fr-FR"/>
             </w:rPr>
           </w:pPr>
-          <w:hyperlink w:anchor="_Toc61272872" w:history="1">
+          <w:hyperlink w:anchor="_Toc61442786" w:history="1">
             <w:r>
               <w:rPr>
                 <w:rStyle w:val="Lienhypertexte"/>
                 <w:noProof/>
               </w:rPr>
+              <w:t>Analyse sémantique</w:t>
+            </w:r>
+            <w:r>
+              <w:rPr>
+                <w:noProof/>
+                <w:webHidden/>
+              </w:rPr>
+              <w:tab/>
+            </w:r>
+            <w:r>
+              <w:rPr>
+                <w:noProof/>
+                <w:webHidden/>
+              </w:rPr>
+              <w:fldChar w:fldCharType="begin"/>
+            </w:r>
+            <w:r>
+              <w:rPr>
+                <w:noProof/>
+                <w:webHidden/>
+              </w:rPr>
+              <w:instrText xml:space="preserve"> PAGEREF _Toc61442786 \h </w:instrText>
+            </w:r>
+            <w:r>
+              <w:rPr>
+                <w:noProof/>
+                <w:webHidden/>
+              </w:rPr>
+            </w:r>
+            <w:r>
+              <w:rPr>
+                <w:noProof/>
+                <w:webHidden/>
+              </w:rPr>
+              <w:fldChar w:fldCharType="separate"/>
+            </w:r>
+            <w:r>
+              <w:rPr>
+                <w:noProof/>
+                <w:webHidden/>
+              </w:rPr>
+              <w:t>28</w:t>
+            </w:r>
+            <w:r>
+              <w:rPr>
+                <w:noProof/>
+                <w:webHidden/>
+              </w:rPr>
+              <w:fldChar w:fldCharType="end"/>
+            </w:r>
+          </w:hyperlink>
+        </w:p>
+        <w:p>
+          <w:pPr>
+            <w:pStyle w:val="TM2"/>
+            <w:tabs>
+              <w:tab w:val="right" w:leader="dot" w:pos="9062"/>
+            </w:tabs>
+            <w:rPr>
+              <w:noProof/>
+              <w:sz w:val="22"/>
+              <w:szCs w:val="22"/>
+              <w:lang w:eastAsia="fr-FR"/>
+            </w:rPr>
+          </w:pPr>
+          <w:hyperlink w:anchor="_Toc61442787" w:history="1">
+            <w:r>
+              <w:rPr>
+                <w:rStyle w:val="Lienhypertexte"/>
+                <w:noProof/>
+              </w:rPr>
+              <w:t>Partie arrière</w:t>
+            </w:r>
+            <w:r>
+              <w:rPr>
+                <w:noProof/>
+                <w:webHidden/>
+              </w:rPr>
+              <w:tab/>
+            </w:r>
+            <w:r>
+              <w:rPr>
+                <w:noProof/>
+                <w:webHidden/>
+              </w:rPr>
+              <w:fldChar w:fldCharType="begin"/>
+            </w:r>
+            <w:r>
+              <w:rPr>
+                <w:noProof/>
+                <w:webHidden/>
+              </w:rPr>
+              <w:instrText xml:space="preserve"> PAGEREF _Toc61442787 \h </w:instrText>
+            </w:r>
+            <w:r>
+              <w:rPr>
+                <w:noProof/>
+                <w:webHidden/>
+              </w:rPr>
+            </w:r>
+            <w:r>
+              <w:rPr>
+                <w:noProof/>
+                <w:webHidden/>
+              </w:rPr>
+              <w:fldChar w:fldCharType="separate"/>
+            </w:r>
+            <w:r>
+              <w:rPr>
+                <w:noProof/>
+                <w:webHidden/>
+              </w:rPr>
+              <w:t>28</w:t>
+            </w:r>
+            <w:r>
+              <w:rPr>
+                <w:noProof/>
+                <w:webHidden/>
+              </w:rPr>
+              <w:fldChar w:fldCharType="end"/>
+            </w:r>
+          </w:hyperlink>
+        </w:p>
+        <w:p>
+          <w:pPr>
+            <w:pStyle w:val="TM2"/>
+            <w:tabs>
+              <w:tab w:val="right" w:leader="dot" w:pos="9062"/>
+            </w:tabs>
+            <w:rPr>
+              <w:noProof/>
+              <w:sz w:val="22"/>
+              <w:szCs w:val="22"/>
+              <w:lang w:eastAsia="fr-FR"/>
+            </w:rPr>
+          </w:pPr>
+          <w:hyperlink w:anchor="_Toc61442788" w:history="1">
+            <w:r>
+              <w:rPr>
+                <w:rStyle w:val="Lienhypertexte"/>
+                <w:noProof/>
+              </w:rPr>
               <w:t>Tests</w:t>
             </w:r>
             <w:r>
@@ -3106,7 +3319,7 @@
                 <w:noProof/>
                 <w:webHidden/>
               </w:rPr>
-              <w:instrText xml:space="preserve"> PAGEREF _Toc61272872 \h </w:instrText>
+              <w:instrText xml:space="preserve"> PAGEREF _Toc61442788 \h </w:instrText>
             </w:r>
             <w:r>
               <w:rPr>
@@ -3126,7 +3339,7 @@
                 <w:noProof/>
                 <w:webHidden/>
               </w:rPr>
-              <w:t>25</w:t>
+              <w:t>28</w:t>
             </w:r>
             <w:r>
               <w:rPr>
@@ -3150,7 +3363,7 @@
               <w:lang w:eastAsia="fr-FR"/>
             </w:rPr>
           </w:pPr>
-          <w:hyperlink w:anchor="_Toc61272873" w:history="1">
+          <w:hyperlink w:anchor="_Toc61442789" w:history="1">
             <w:r>
               <w:rPr>
                 <w:rStyle w:val="Lienhypertexte"/>
@@ -3177,7 +3390,7 @@
                 <w:noProof/>
                 <w:webHidden/>
               </w:rPr>
-              <w:instrText xml:space="preserve"> PAGEREF _Toc61272873 \h </w:instrText>
+              <w:instrText xml:space="preserve"> PAGEREF _Toc61442789 \h </w:instrText>
             </w:r>
             <w:r>
               <w:rPr>
@@ -3197,7 +3410,7 @@
                 <w:noProof/>
                 <w:webHidden/>
               </w:rPr>
-              <w:t>26</w:t>
+              <w:t>29</w:t>
             </w:r>
             <w:r>
               <w:rPr>
@@ -3221,7 +3434,7 @@
               <w:lang w:eastAsia="fr-FR"/>
             </w:rPr>
           </w:pPr>
-          <w:hyperlink w:anchor="_Toc61272874" w:history="1">
+          <w:hyperlink w:anchor="_Toc61442790" w:history="1">
             <w:r>
               <w:rPr>
                 <w:rStyle w:val="Lienhypertexte"/>
@@ -3248,7 +3461,7 @@
                 <w:noProof/>
                 <w:webHidden/>
               </w:rPr>
-              <w:instrText xml:space="preserve"> PAGEREF _Toc61272874 \h </w:instrText>
+              <w:instrText xml:space="preserve"> PAGEREF _Toc61442790 \h </w:instrText>
             </w:r>
             <w:r>
               <w:rPr>
@@ -3268,7 +3481,7 @@
                 <w:noProof/>
                 <w:webHidden/>
               </w:rPr>
-              <w:t>26</w:t>
+              <w:t>29</w:t>
             </w:r>
             <w:r>
               <w:rPr>
@@ -3318,7 +3531,7 @@
           <w:szCs w:val="32"/>
         </w:rPr>
       </w:pPr>
-      <w:bookmarkStart w:id="0" w:name="_Toc61272837"/>
+      <w:bookmarkStart w:id="0" w:name="_Toc61442750"/>
       <w:r>
         <w:rPr>
           <w:sz w:val="32"/>
@@ -3361,7 +3574,7 @@
           <w:szCs w:val="32"/>
         </w:rPr>
       </w:pPr>
-      <w:bookmarkStart w:id="1" w:name="_Toc61272838"/>
+      <w:bookmarkStart w:id="1" w:name="_Toc61442751"/>
       <w:r>
         <w:rPr>
           <w:sz w:val="32"/>
@@ -3379,7 +3592,7 @@
           <w:szCs w:val="28"/>
         </w:rPr>
       </w:pPr>
-      <w:bookmarkStart w:id="2" w:name="_Toc61272839"/>
+      <w:bookmarkStart w:id="2" w:name="_Toc61442752"/>
       <w:r>
         <w:rPr>
           <w:sz w:val="28"/>
@@ -3421,7 +3634,7 @@
           <w:szCs w:val="28"/>
         </w:rPr>
       </w:pPr>
-      <w:bookmarkStart w:id="3" w:name="_Toc61272840"/>
+      <w:bookmarkStart w:id="3" w:name="_Toc61442753"/>
       <w:r>
         <w:rPr>
           <w:sz w:val="28"/>
@@ -3463,7 +3676,7 @@
           <w:szCs w:val="28"/>
         </w:rPr>
       </w:pPr>
-      <w:bookmarkStart w:id="4" w:name="_Toc61272841"/>
+      <w:bookmarkStart w:id="4" w:name="_Toc61442754"/>
       <w:r>
         <w:rPr>
           <w:sz w:val="28"/>
@@ -3628,7 +3841,7 @@
           <w:szCs w:val="28"/>
         </w:rPr>
       </w:pPr>
-      <w:bookmarkStart w:id="5" w:name="_Toc61272842"/>
+      <w:bookmarkStart w:id="5" w:name="_Toc61442755"/>
       <w:r>
         <w:rPr>
           <w:sz w:val="28"/>
@@ -3753,7 +3966,7 @@
           <w:szCs w:val="32"/>
         </w:rPr>
       </w:pPr>
-      <w:bookmarkStart w:id="6" w:name="_Toc61272843"/>
+      <w:bookmarkStart w:id="6" w:name="_Toc61442756"/>
       <w:r>
         <w:rPr>
           <w:sz w:val="32"/>
@@ -3771,7 +3984,7 @@
           <w:szCs w:val="28"/>
         </w:rPr>
       </w:pPr>
-      <w:bookmarkStart w:id="7" w:name="_Toc61272844"/>
+      <w:bookmarkStart w:id="7" w:name="_Toc61442757"/>
       <w:r>
         <w:rPr>
           <w:sz w:val="28"/>
@@ -4214,7 +4427,7 @@
           <w:szCs w:val="28"/>
         </w:rPr>
       </w:pPr>
-      <w:bookmarkStart w:id="8" w:name="_Toc61272845"/>
+      <w:bookmarkStart w:id="8" w:name="_Toc61442758"/>
       <w:r>
         <w:rPr>
           <w:sz w:val="28"/>
@@ -4312,7 +4525,7 @@
           <w:szCs w:val="28"/>
         </w:rPr>
       </w:pPr>
-      <w:bookmarkStart w:id="9" w:name="_Toc61272846"/>
+      <w:bookmarkStart w:id="9" w:name="_Toc61442759"/>
       <w:r>
         <w:rPr>
           <w:sz w:val="28"/>
@@ -4515,7 +4728,7 @@
           <w:szCs w:val="28"/>
         </w:rPr>
       </w:pPr>
-      <w:bookmarkStart w:id="10" w:name="_Toc61272847"/>
+      <w:bookmarkStart w:id="10" w:name="_Toc61442760"/>
       <w:r>
         <w:rPr>
           <w:sz w:val="28"/>
@@ -4597,7 +4810,7 @@
           <w:szCs w:val="28"/>
         </w:rPr>
       </w:pPr>
-      <w:bookmarkStart w:id="11" w:name="_Toc61272848"/>
+      <w:bookmarkStart w:id="11" w:name="_Toc61442761"/>
       <w:r>
         <w:rPr>
           <w:sz w:val="28"/>
@@ -4888,7 +5101,7 @@
           <w:szCs w:val="28"/>
         </w:rPr>
       </w:pPr>
-      <w:bookmarkStart w:id="12" w:name="_Toc61272849"/>
+      <w:bookmarkStart w:id="12" w:name="_Toc61442762"/>
       <w:r>
         <w:rPr>
           <w:sz w:val="28"/>
@@ -5534,7 +5747,7 @@
           <w:szCs w:val="28"/>
         </w:rPr>
       </w:pPr>
-      <w:bookmarkStart w:id="13" w:name="_Toc61272850"/>
+      <w:bookmarkStart w:id="13" w:name="_Toc61442763"/>
       <w:r>
         <w:rPr>
           <w:sz w:val="28"/>
@@ -6052,7 +6265,7 @@
           <w:szCs w:val="28"/>
         </w:rPr>
       </w:pPr>
-      <w:bookmarkStart w:id="14" w:name="_Toc61272851"/>
+      <w:bookmarkStart w:id="14" w:name="_Toc61442764"/>
       <w:r>
         <w:rPr>
           <w:sz w:val="28"/>
@@ -10547,7 +10760,7 @@
           <w:szCs w:val="28"/>
         </w:rPr>
       </w:pPr>
-      <w:bookmarkStart w:id="15" w:name="_Toc61272852"/>
+      <w:bookmarkStart w:id="15" w:name="_Toc61442765"/>
       <w:r>
         <w:rPr>
           <w:sz w:val="28"/>
@@ -10847,7 +11060,7 @@
           <w:szCs w:val="28"/>
         </w:rPr>
       </w:pPr>
-      <w:bookmarkStart w:id="16" w:name="_Toc61272853"/>
+      <w:bookmarkStart w:id="16" w:name="_Toc61442766"/>
       <w:r>
         <w:rPr>
           <w:sz w:val="28"/>
@@ -13589,7 +13802,7 @@
           <w:szCs w:val="28"/>
         </w:rPr>
       </w:pPr>
-      <w:bookmarkStart w:id="17" w:name="_Toc61272854"/>
+      <w:bookmarkStart w:id="17" w:name="_Toc61442767"/>
       <w:r>
         <w:rPr>
           <w:sz w:val="28"/>
@@ -13751,7 +13964,7 @@
           <w:szCs w:val="32"/>
         </w:rPr>
       </w:pPr>
-      <w:bookmarkStart w:id="18" w:name="_Toc61272855"/>
+      <w:bookmarkStart w:id="18" w:name="_Toc61442768"/>
       <w:r>
         <w:rPr>
           <w:sz w:val="32"/>
@@ -13894,7 +14107,7 @@
           <w:szCs w:val="28"/>
         </w:rPr>
       </w:pPr>
-      <w:bookmarkStart w:id="19" w:name="_Toc61272856"/>
+      <w:bookmarkStart w:id="19" w:name="_Toc61442769"/>
       <w:r>
         <w:rPr>
           <w:sz w:val="28"/>
@@ -14819,7 +15032,7 @@
           <w:szCs w:val="28"/>
         </w:rPr>
       </w:pPr>
-      <w:bookmarkStart w:id="20" w:name="_Toc61272857"/>
+      <w:bookmarkStart w:id="20" w:name="_Toc61442770"/>
       <w:r>
         <w:rPr>
           <w:sz w:val="28"/>
@@ -15222,7 +15435,7 @@
           <w:szCs w:val="28"/>
         </w:rPr>
       </w:pPr>
-      <w:bookmarkStart w:id="21" w:name="_Toc61272858"/>
+      <w:bookmarkStart w:id="21" w:name="_Toc61442771"/>
       <w:r>
         <w:rPr>
           <w:sz w:val="28"/>
@@ -15681,7 +15894,7 @@
           <w:szCs w:val="28"/>
         </w:rPr>
       </w:pPr>
-      <w:bookmarkStart w:id="22" w:name="_Toc61272859"/>
+      <w:bookmarkStart w:id="22" w:name="_Toc61442772"/>
       <w:r>
         <w:rPr>
           <w:sz w:val="28"/>
@@ -18441,7 +18654,7 @@
           <w:szCs w:val="28"/>
         </w:rPr>
       </w:pPr>
-      <w:bookmarkStart w:id="23" w:name="_Toc61272860"/>
+      <w:bookmarkStart w:id="23" w:name="_Toc61442773"/>
       <w:r>
         <w:rPr>
           <w:sz w:val="28"/>
@@ -20377,7 +20590,7 @@
           <w:szCs w:val="28"/>
         </w:rPr>
       </w:pPr>
-      <w:bookmarkStart w:id="24" w:name="_Toc61272861"/>
+      <w:bookmarkStart w:id="24" w:name="_Toc61442774"/>
       <w:r>
         <w:rPr>
           <w:sz w:val="28"/>
@@ -20661,7 +20874,7 @@
           <w:szCs w:val="28"/>
         </w:rPr>
       </w:pPr>
-      <w:bookmarkStart w:id="25" w:name="_Toc61272862"/>
+      <w:bookmarkStart w:id="25" w:name="_Toc61442775"/>
       <w:r>
         <w:rPr>
           <w:sz w:val="28"/>
@@ -21049,7 +21262,7 @@
           <w:szCs w:val="28"/>
         </w:rPr>
       </w:pPr>
-      <w:bookmarkStart w:id="26" w:name="_Toc61272863"/>
+      <w:bookmarkStart w:id="26" w:name="_Toc61442776"/>
       <w:r>
         <w:rPr>
           <w:sz w:val="28"/>
@@ -21246,7 +21459,7 @@
           <w:szCs w:val="32"/>
         </w:rPr>
       </w:pPr>
-      <w:bookmarkStart w:id="27" w:name="_Toc61272864"/>
+      <w:bookmarkStart w:id="27" w:name="_Toc61442777"/>
       <w:r>
         <w:rPr>
           <w:sz w:val="32"/>
@@ -21265,7 +21478,7 @@
           <w:szCs w:val="32"/>
         </w:rPr>
       </w:pPr>
-      <w:bookmarkStart w:id="28" w:name="_Toc61272865"/>
+      <w:bookmarkStart w:id="28" w:name="_Toc61442778"/>
       <w:r>
         <w:rPr>
           <w:sz w:val="32"/>
@@ -21391,7 +21604,7 @@
           <w:szCs w:val="32"/>
         </w:rPr>
       </w:pPr>
-      <w:bookmarkStart w:id="29" w:name="_Toc61272866"/>
+      <w:bookmarkStart w:id="29" w:name="_Toc61442779"/>
       <w:r>
         <w:rPr>
           <w:sz w:val="32"/>
@@ -21488,6 +21701,7 @@
           <w:szCs w:val="32"/>
         </w:rPr>
       </w:pPr>
+      <w:bookmarkStart w:id="30" w:name="_Toc61442780"/>
       <w:r>
         <w:rPr>
           <w:sz w:val="32"/>
@@ -21495,6 +21709,7 @@
         </w:rPr>
         <w:t>Bugs non corrigés</w:t>
       </w:r>
+      <w:bookmarkEnd w:id="30"/>
       <w:r>
         <w:rPr>
           <w:sz w:val="32"/>
@@ -21520,7 +21735,7 @@
           <w:szCs w:val="32"/>
         </w:rPr>
       </w:pPr>
-      <w:bookmarkStart w:id="30" w:name="_Toc61272867"/>
+      <w:bookmarkStart w:id="31" w:name="_Toc61442781"/>
       <w:r>
         <w:rPr>
           <w:sz w:val="32"/>
@@ -21528,25 +21743,199 @@
         </w:rPr>
         <w:t>Guide d’utilisation</w:t>
       </w:r>
-      <w:bookmarkEnd w:id="30"/>
+      <w:bookmarkEnd w:id="31"/>
     </w:p>
     <w:p>
       <w:pPr>
         <w:pStyle w:val="Titre2"/>
         <w:rPr>
-          <w:sz w:val="24"/>
-          <w:szCs w:val="24"/>
-        </w:rPr>
-      </w:pPr>
-      <w:bookmarkStart w:id="31" w:name="_Toc61272868"/>
-      <w:r>
-        <w:rPr>
-          <w:sz w:val="24"/>
-          <w:szCs w:val="24"/>
+          <w:sz w:val="28"/>
+          <w:szCs w:val="28"/>
+        </w:rPr>
+      </w:pPr>
+      <w:bookmarkStart w:id="32" w:name="_Toc61442782"/>
+      <w:r>
+        <w:rPr>
+          <w:sz w:val="28"/>
+          <w:szCs w:val="28"/>
+        </w:rPr>
+        <w:t>R</w:t>
+      </w:r>
+      <w:r>
+        <w:rPr>
+          <w:sz w:val="28"/>
+          <w:szCs w:val="28"/>
+        </w:rPr>
+        <w:t>equirements</w:t>
+      </w:r>
+      <w:bookmarkEnd w:id="32"/>
+    </w:p>
+    <w:p>
+      <w:pPr>
+        <w:jc w:val="both"/>
+        <w:rPr>
+          <w:sz w:val="24"/>
+          <w:szCs w:val="24"/>
+        </w:rPr>
+      </w:pPr>
+      <w:r>
+        <w:tab/>
+      </w:r>
+      <w:r>
+        <w:rPr>
+          <w:sz w:val="24"/>
+          <w:szCs w:val="24"/>
+        </w:rPr>
+        <w:t>Afin de lancer notre projet, vous devez au préalable</w:t>
+      </w:r>
+      <w:r>
+        <w:rPr>
+          <w:sz w:val="24"/>
+          <w:szCs w:val="24"/>
+        </w:rPr>
+        <w:t xml:space="preserve"> installer via la commande </w:t>
+      </w:r>
+      <w:proofErr w:type="spellStart"/>
+      <w:r>
+        <w:rPr>
+          <w:sz w:val="24"/>
+          <w:szCs w:val="24"/>
+        </w:rPr>
+        <w:t>pip</w:t>
+      </w:r>
+      <w:proofErr w:type="spellEnd"/>
+      <w:r>
+        <w:rPr>
+          <w:sz w:val="24"/>
+          <w:szCs w:val="24"/>
+        </w:rPr>
+        <w:t xml:space="preserve"> les modules PLY et pydot ainsi qu’installer </w:t>
+      </w:r>
+      <w:proofErr w:type="spellStart"/>
+      <w:r>
+        <w:rPr>
+          <w:sz w:val="24"/>
+          <w:szCs w:val="24"/>
+        </w:rPr>
+        <w:t>Graphviz</w:t>
+      </w:r>
+      <w:proofErr w:type="spellEnd"/>
+      <w:r>
+        <w:rPr>
+          <w:sz w:val="24"/>
+          <w:szCs w:val="24"/>
+        </w:rPr>
+        <w:t xml:space="preserve"> à cette adresse : </w:t>
+      </w:r>
+      <w:hyperlink r:id="rId80" w:history="1">
+        <w:r>
+          <w:rPr>
+            <w:rStyle w:val="Lienhypertexte"/>
+            <w:sz w:val="24"/>
+            <w:szCs w:val="24"/>
+          </w:rPr>
+          <w:t>https://graphviz.org/download/</w:t>
+        </w:r>
+      </w:hyperlink>
+      <w:r>
+        <w:rPr>
+          <w:sz w:val="24"/>
+          <w:szCs w:val="24"/>
+        </w:rPr>
+        <w:t xml:space="preserve"> </w:t>
+      </w:r>
+    </w:p>
+    <w:p>
+      <w:pPr>
+        <w:pStyle w:val="Titre2"/>
+        <w:rPr>
+          <w:sz w:val="28"/>
+          <w:szCs w:val="28"/>
+        </w:rPr>
+      </w:pPr>
+      <w:bookmarkStart w:id="33" w:name="_Toc61442783"/>
+      <w:r>
+        <w:rPr>
+          <w:sz w:val="28"/>
+          <w:szCs w:val="28"/>
+        </w:rPr>
+        <w:t>Installation</w:t>
+      </w:r>
+      <w:bookmarkEnd w:id="33"/>
+    </w:p>
+    <w:p>
+      <w:pPr>
+        <w:jc w:val="both"/>
+        <w:rPr>
+          <w:sz w:val="24"/>
+          <w:szCs w:val="24"/>
+        </w:rPr>
+      </w:pPr>
+      <w:r>
+        <w:rPr>
+          <w:sz w:val="24"/>
+          <w:szCs w:val="24"/>
+        </w:rPr>
+        <w:tab/>
+        <w:t xml:space="preserve">Après l’installation des </w:t>
+      </w:r>
+      <w:r>
+        <w:rPr>
+          <w:sz w:val="24"/>
+          <w:szCs w:val="24"/>
+        </w:rPr>
+        <w:t xml:space="preserve">modules et de </w:t>
+      </w:r>
+      <w:proofErr w:type="spellStart"/>
+      <w:r>
+        <w:rPr>
+          <w:sz w:val="24"/>
+          <w:szCs w:val="24"/>
+        </w:rPr>
+        <w:t>Graphviz</w:t>
+      </w:r>
+      <w:proofErr w:type="spellEnd"/>
+      <w:r>
+        <w:rPr>
+          <w:sz w:val="24"/>
+          <w:szCs w:val="24"/>
+        </w:rPr>
+        <w:t xml:space="preserve">, il suffit d’extraire l’archive fournie, et de lancer depuis un terminal. Nous vous conseillons d’utiliser </w:t>
+      </w:r>
+      <w:proofErr w:type="spellStart"/>
+      <w:r>
+        <w:rPr>
+          <w:sz w:val="24"/>
+          <w:szCs w:val="24"/>
+        </w:rPr>
+        <w:t>powershell</w:t>
+      </w:r>
+      <w:proofErr w:type="spellEnd"/>
+      <w:r>
+        <w:rPr>
+          <w:sz w:val="24"/>
+          <w:szCs w:val="24"/>
+        </w:rPr>
+        <w:t xml:space="preserve">, l’accès des tests est ainsi facilité grâce aux tabulations qui permettent de voir ce qui est dans un dossier. </w:t>
+      </w:r>
+    </w:p>
+    <w:p>
+      <w:pPr>
+        <w:pStyle w:val="Titre2"/>
+        <w:rPr>
+          <w:sz w:val="28"/>
+          <w:szCs w:val="28"/>
+        </w:rPr>
+      </w:pPr>
+      <w:bookmarkStart w:id="34" w:name="_Toc61442784"/>
+      <w:r>
+        <w:rPr>
+          <w:sz w:val="28"/>
+          <w:szCs w:val="28"/>
         </w:rPr>
         <w:t>Analyse lexicale</w:t>
       </w:r>
-      <w:bookmarkEnd w:id="31"/>
+      <w:bookmarkEnd w:id="34"/>
     </w:p>
     <w:p/>
     <w:p>
@@ -21704,7 +22093,7 @@
                     <pic:cNvPicPr/>
                   </pic:nvPicPr>
                   <pic:blipFill rotWithShape="1">
-                    <a:blip r:embed="rId80"/>
+                    <a:blip r:embed="rId81"/>
                     <a:srcRect t="1" b="49683"/>
                     <a:stretch/>
                   </pic:blipFill>
@@ -21762,7 +22151,7 @@
           <w:szCs w:val="28"/>
         </w:rPr>
       </w:pPr>
-      <w:bookmarkStart w:id="32" w:name="_Toc61272869"/>
+      <w:bookmarkStart w:id="35" w:name="_Toc61442785"/>
       <w:r>
         <w:rPr>
           <w:sz w:val="28"/>
@@ -21770,7 +22159,7 @@
         </w:rPr>
         <w:t>Analyse syntaxique</w:t>
       </w:r>
-      <w:bookmarkEnd w:id="32"/>
+      <w:bookmarkEnd w:id="35"/>
     </w:p>
     <w:p/>
     <w:p>
@@ -21894,7 +22283,7 @@
                     <pic:cNvPicPr/>
                   </pic:nvPicPr>
                   <pic:blipFill>
-                    <a:blip r:embed="rId81"/>
+                    <a:blip r:embed="rId82"/>
                     <a:stretch>
                       <a:fillRect/>
                     </a:stretch>
@@ -21956,7 +22345,7 @@
                     <pic:cNvPicPr/>
                   </pic:nvPicPr>
                   <pic:blipFill>
-                    <a:blip r:embed="rId82"/>
+                    <a:blip r:embed="rId83"/>
                     <a:stretch>
                       <a:fillRect/>
                     </a:stretch>
@@ -22015,7 +22404,7 @@
           <w:szCs w:val="28"/>
         </w:rPr>
       </w:pPr>
-      <w:bookmarkStart w:id="33" w:name="_Toc61272870"/>
+      <w:bookmarkStart w:id="36" w:name="_Toc61442786"/>
       <w:r>
         <w:rPr>
           <w:sz w:val="28"/>
@@ -22024,7 +22413,7 @@
         <w:lastRenderedPageBreak/>
         <w:t>Analyse sémantique</w:t>
       </w:r>
-      <w:bookmarkEnd w:id="33"/>
+      <w:bookmarkEnd w:id="36"/>
     </w:p>
     <w:p/>
     <w:p>
@@ -22092,7 +22481,7 @@
           <w:szCs w:val="28"/>
         </w:rPr>
       </w:pPr>
-      <w:bookmarkStart w:id="34" w:name="_Toc61272871"/>
+      <w:bookmarkStart w:id="37" w:name="_Toc61442787"/>
       <w:r>
         <w:rPr>
           <w:sz w:val="28"/>
@@ -22100,7 +22489,7 @@
         </w:rPr>
         <w:t>Partie arrière</w:t>
       </w:r>
-      <w:bookmarkEnd w:id="34"/>
+      <w:bookmarkEnd w:id="37"/>
     </w:p>
     <w:p/>
     <w:p>
@@ -22124,7 +22513,7 @@
           <w:szCs w:val="28"/>
         </w:rPr>
       </w:pPr>
-      <w:bookmarkStart w:id="35" w:name="_Toc61272872"/>
+      <w:bookmarkStart w:id="38" w:name="_Toc61442788"/>
       <w:r>
         <w:rPr>
           <w:sz w:val="28"/>
@@ -22132,7 +22521,7 @@
         </w:rPr>
         <w:t>Tests</w:t>
       </w:r>
-      <w:bookmarkEnd w:id="35"/>
+      <w:bookmarkEnd w:id="38"/>
     </w:p>
     <w:p/>
     <w:p>
@@ -22212,7 +22601,7 @@
                     <pic:cNvPicPr/>
                   </pic:nvPicPr>
                   <pic:blipFill>
-                    <a:blip r:embed="rId83"/>
+                    <a:blip r:embed="rId84"/>
                     <a:stretch>
                       <a:fillRect/>
                     </a:stretch>
@@ -22385,7 +22774,7 @@
                     <pic:cNvPicPr/>
                   </pic:nvPicPr>
                   <pic:blipFill rotWithShape="1">
-                    <a:blip r:embed="rId84"/>
+                    <a:blip r:embed="rId85"/>
                     <a:srcRect b="34360"/>
                     <a:stretch/>
                   </pic:blipFill>
@@ -22485,7 +22874,7 @@
           <w:szCs w:val="32"/>
         </w:rPr>
       </w:pPr>
-      <w:bookmarkStart w:id="36" w:name="_Toc61272873"/>
+      <w:bookmarkStart w:id="39" w:name="_Toc61442789"/>
       <w:r>
         <w:rPr>
           <w:sz w:val="32"/>
@@ -22493,7 +22882,7 @@
         </w:rPr>
         <w:t>Retour d’expérience</w:t>
       </w:r>
-      <w:bookmarkEnd w:id="36"/>
+      <w:bookmarkEnd w:id="39"/>
     </w:p>
     <w:p>
       <w:pPr>
@@ -22503,7 +22892,7 @@
           <w:szCs w:val="32"/>
         </w:rPr>
       </w:pPr>
-      <w:bookmarkStart w:id="37" w:name="_Toc61272874"/>
+      <w:bookmarkStart w:id="40" w:name="_Toc61442790"/>
       <w:r>
         <w:rPr>
           <w:sz w:val="32"/>
@@ -22511,7 +22900,7 @@
         </w:rPr>
         <w:t>Conclusion</w:t>
       </w:r>
-      <w:bookmarkEnd w:id="37"/>
+      <w:bookmarkEnd w:id="40"/>
     </w:p>
     <w:p>
       <w:pPr>
@@ -24340,6 +24729,7 @@
   <w:rsids>
     <w:rsidRoot w:val="00277028"/>
     <w:rsid w:val="00123B6A"/>
+    <w:rsid w:val="00236B49"/>
     <w:rsid w:val="00277028"/>
     <w:rsid w:val="0043187D"/>
     <w:rsid w:val="00585020"/>

</xml_diff>

<commit_message>
repport update & review
</commit_message>
<xml_diff>
--- a/Rapport_JSCompilator_Paysant_Monnet.docx
+++ b/Rapport_JSCompilator_Paysant_Monnet.docx
@@ -10,6 +10,7 @@
           <w:docPartUnique/>
         </w:docPartObj>
       </w:sdtPr>
+      <w:sdtEndPr/>
       <w:sdtContent>
         <w:p>
           <w:r>
@@ -134,6 +135,7 @@
                 <w:dataBinding w:prefixMappings="xmlns:ns0='http://schemas.openxmlformats.org/officeDocument/2006/extended-properties'" w:xpath="/ns0:Properties[1]/ns0:Company[1]" w:storeItemID="{6668398D-A668-4E3E-A5EB-62B293D839F1}"/>
                 <w:text/>
               </w:sdtPr>
+              <w:sdtEndPr/>
               <w:sdtContent>
                 <w:tc>
                   <w:tcPr>
@@ -187,6 +189,7 @@
                   <w:dataBinding w:prefixMappings="xmlns:ns0='http://schemas.openxmlformats.org/package/2006/metadata/core-properties' xmlns:ns1='http://purl.org/dc/elements/1.1/'" w:xpath="/ns0:coreProperties[1]/ns1:title[1]" w:storeItemID="{6C3C8BC8-F283-45AE-878A-BAB7291924A1}"/>
                   <w:text/>
                 </w:sdtPr>
+                <w:sdtEndPr/>
                 <w:sdtContent>
                   <w:p>
                     <w:pPr>
@@ -229,6 +232,7 @@
                 <w:dataBinding w:prefixMappings="xmlns:ns0='http://schemas.openxmlformats.org/package/2006/metadata/core-properties' xmlns:ns1='http://purl.org/dc/elements/1.1/'" w:xpath="/ns0:coreProperties[1]/ns1:subject[1]" w:storeItemID="{6C3C8BC8-F283-45AE-878A-BAB7291924A1}"/>
                 <w:text/>
               </w:sdtPr>
+              <w:sdtEndPr/>
               <w:sdtContent>
                 <w:tc>
                   <w:tcPr>
@@ -297,6 +301,7 @@
                   <w:dataBinding w:prefixMappings="xmlns:ns0='http://schemas.openxmlformats.org/package/2006/metadata/core-properties' xmlns:ns1='http://purl.org/dc/elements/1.1/'" w:xpath="/ns0:coreProperties[1]/ns1:creator[1]" w:storeItemID="{6C3C8BC8-F283-45AE-878A-BAB7291924A1}"/>
                   <w:text/>
                 </w:sdtPr>
+                <w:sdtEndPr/>
                 <w:sdtContent>
                   <w:p>
                     <w:pPr>
@@ -339,6 +344,7 @@
                     <w:calendar w:val="gregorian"/>
                   </w:date>
                 </w:sdtPr>
+                <w:sdtEndPr/>
                 <w:sdtContent>
                   <w:p>
                     <w:pPr>
@@ -4089,39 +4095,7 @@
           <w:sz w:val="24"/>
           <w:szCs w:val="24"/>
         </w:rPr>
-        <w:t xml:space="preserve"> nommé </w:t>
-      </w:r>
-      <w:proofErr w:type="spellStart"/>
-      <w:r>
-        <w:rPr>
-          <w:sz w:val="24"/>
-          <w:szCs w:val="24"/>
-        </w:rPr>
-        <w:t>programStatement</w:t>
-      </w:r>
-      <w:proofErr w:type="spellEnd"/>
-      <w:r>
-        <w:rPr>
-          <w:sz w:val="24"/>
-          <w:szCs w:val="24"/>
-        </w:rPr>
-        <w:t xml:space="preserve"> dans le parser étant donné que sans accolades, une seule instruction (</w:t>
-      </w:r>
-      <w:proofErr w:type="spellStart"/>
-      <w:r>
-        <w:rPr>
-          <w:sz w:val="24"/>
-          <w:szCs w:val="24"/>
-        </w:rPr>
-        <w:t>statement</w:t>
-      </w:r>
-      <w:proofErr w:type="spellEnd"/>
-      <w:r>
-        <w:rPr>
-          <w:sz w:val="24"/>
-          <w:szCs w:val="24"/>
-        </w:rPr>
-        <w:t>) est autorisée :</w:t>
+        <w:t> nommé programStatement dans le parser étant donné que sans accolades, une seule instruction (statement) est autorisée :</w:t>
       </w:r>
     </w:p>
     <w:p>
@@ -4472,23 +4446,7 @@
           <w:szCs w:val="24"/>
         </w:rPr>
         <w:tab/>
-        <w:t xml:space="preserve">En effet, en javascript pour afficher quelque chose, il faut mettre </w:t>
-      </w:r>
-      <w:proofErr w:type="gramStart"/>
-      <w:r>
-        <w:rPr>
-          <w:sz w:val="24"/>
-          <w:szCs w:val="24"/>
-        </w:rPr>
-        <w:t>console.log(</w:t>
-      </w:r>
-      <w:proofErr w:type="gramEnd"/>
-      <w:r>
-        <w:rPr>
-          <w:sz w:val="24"/>
-          <w:szCs w:val="24"/>
-        </w:rPr>
-        <w:t>), étant donné que nous n’implémentions pas la partie objet de javascript, le print a simplement été remplacé par log. C’est la seule différence entre notre langage et du javascript</w:t>
+        <w:t>En effet, en javascript pour afficher quelque chose, il faut mettre console.log(), étant donné que nous n’implémentions pas la partie objet de javascript, le print a simplement été remplacé par log. C’est la seule différence entre notre langage et du javascript</w:t>
       </w:r>
       <w:r>
         <w:rPr>
@@ -4578,23 +4536,7 @@
           <w:sz w:val="24"/>
           <w:szCs w:val="24"/>
         </w:rPr>
-        <w:t xml:space="preserve">sultat dans l’arbre : pour un </w:t>
-      </w:r>
-      <w:proofErr w:type="gramStart"/>
-      <w:r>
-        <w:rPr>
-          <w:sz w:val="24"/>
-          <w:szCs w:val="24"/>
-        </w:rPr>
-        <w:t>log(</w:t>
-      </w:r>
-      <w:proofErr w:type="gramEnd"/>
-      <w:r>
-        <w:rPr>
-          <w:sz w:val="24"/>
-          <w:szCs w:val="24"/>
-        </w:rPr>
-        <w:t>2) :</w:t>
+        <w:t>sultat dans l’arbre : pour un log(2) :</w:t>
       </w:r>
     </w:p>
     <w:p>
@@ -5146,46 +5088,14 @@
           <w:sz w:val="24"/>
           <w:szCs w:val="24"/>
         </w:rPr>
-        <w:t xml:space="preserve"> nous avons ajouté ! dans les </w:t>
-      </w:r>
-      <w:proofErr w:type="spellStart"/>
-      <w:r>
-        <w:rPr>
-          <w:sz w:val="24"/>
-          <w:szCs w:val="24"/>
-        </w:rPr>
-        <w:t>literals</w:t>
-      </w:r>
-      <w:proofErr w:type="spellEnd"/>
-      <w:r>
-        <w:rPr>
-          <w:sz w:val="24"/>
-          <w:szCs w:val="24"/>
-        </w:rPr>
-        <w:t xml:space="preserve"> afin de permettre l’opérateur NOT.</w:t>
-      </w:r>
-      <w:r>
-        <w:rPr>
-          <w:sz w:val="24"/>
-          <w:szCs w:val="24"/>
-        </w:rPr>
-        <w:t xml:space="preserve"> Au niveau du parser, les </w:t>
-      </w:r>
-      <w:proofErr w:type="spellStart"/>
-      <w:r>
-        <w:rPr>
-          <w:sz w:val="24"/>
-          <w:szCs w:val="24"/>
-        </w:rPr>
-        <w:t>operateurs</w:t>
-      </w:r>
-      <w:proofErr w:type="spellEnd"/>
-      <w:r>
-        <w:rPr>
-          <w:sz w:val="24"/>
-          <w:szCs w:val="24"/>
-        </w:rPr>
-        <w:t xml:space="preserve"> de comparaison son non-associatif pour ne pas pouvoir les chainer (a&lt;b&lt;c) et le comparateur ! est prioritaire au &amp;&amp; qui est prioritaire au || comme en javascript :  </w:t>
+        <w:t xml:space="preserve"> nous avons ajouté ! dans les literals afin de permettre l’opérateur NOT.</w:t>
+      </w:r>
+      <w:r>
+        <w:rPr>
+          <w:sz w:val="24"/>
+          <w:szCs w:val="24"/>
+        </w:rPr>
+        <w:t xml:space="preserve"> Au niveau du parser, les operateurs de comparaison son non-associatif pour ne pas pouvoir les chainer (a&lt;b&lt;c) et le comparateur ! est prioritaire au &amp;&amp; qui est prioritaire au || comme en javascript :  </w:t>
       </w:r>
     </w:p>
     <w:p>
@@ -5714,23 +5624,7 @@
           <w:sz w:val="24"/>
           <w:szCs w:val="24"/>
         </w:rPr>
-        <w:t xml:space="preserve">(le </w:t>
-      </w:r>
-      <w:proofErr w:type="spellStart"/>
-      <w:r>
-        <w:rPr>
-          <w:sz w:val="24"/>
-          <w:szCs w:val="24"/>
-        </w:rPr>
-        <w:t>then</w:t>
-      </w:r>
-      <w:proofErr w:type="spellEnd"/>
-      <w:r>
-        <w:rPr>
-          <w:sz w:val="24"/>
-          <w:szCs w:val="24"/>
-        </w:rPr>
-        <w:t>). Le troisième qui est facultatif dans le cas d’un if seul est le else. Ce dernier a pour enfant un programme. Dans le cas d’un else if, le if est dans le programme du else. Un exemple étant plus parlant, en voici un avec :</w:t>
+        <w:t>(le then). Le troisième qui est facultatif dans le cas d’un if seul est le else. Ce dernier a pour enfant un programme. Dans le cas d’un else if, le if est dans le programme du else. Un exemple étant plus parlant, en voici un avec :</w:t>
       </w:r>
     </w:p>
     <w:p>
@@ -6214,15 +6108,13 @@
         <w:tab/>
         <w:t>L’</w:t>
       </w:r>
-      <w:proofErr w:type="spellStart"/>
-      <w:r>
-        <w:rPr>
-          <w:sz w:val="24"/>
-          <w:szCs w:val="24"/>
-        </w:rPr>
-        <w:t>operateur</w:t>
-      </w:r>
-      <w:proofErr w:type="spellEnd"/>
+      <w:r>
+        <w:rPr>
+          <w:sz w:val="24"/>
+          <w:szCs w:val="24"/>
+        </w:rPr>
+        <w:t>opérateur</w:t>
+      </w:r>
       <w:r>
         <w:rPr>
           <w:sz w:val="24"/>
@@ -10775,23 +10667,13 @@
         </w:rPr>
         <w:t>départ (</w:t>
       </w:r>
-      <w:proofErr w:type="spellStart"/>
-      <w:r>
-        <w:rPr>
-          <w:sz w:val="24"/>
-          <w:szCs w:val="24"/>
-        </w:rPr>
-        <w:t>startForNode</w:t>
-      </w:r>
-      <w:proofErr w:type="spellEnd"/>
-      <w:r>
-        <w:rPr>
-          <w:sz w:val="24"/>
-          <w:szCs w:val="24"/>
-        </w:rPr>
-        <w:t xml:space="preserve"> dans AST), d’une condition de fin, et d’un </w:t>
-      </w:r>
-      <w:proofErr w:type="spellStart"/>
+      <w:r>
+        <w:rPr>
+          <w:sz w:val="24"/>
+          <w:szCs w:val="24"/>
+        </w:rPr>
+        <w:t xml:space="preserve">startForNode dans AST), d’une condition de fin, et d’un </w:t>
+      </w:r>
       <w:r>
         <w:rPr>
           <w:sz w:val="24"/>
@@ -10813,29 +10695,12 @@
         </w:rPr>
         <w:t>menter</w:t>
       </w:r>
-      <w:proofErr w:type="spellEnd"/>
-      <w:r>
-        <w:rPr>
-          <w:sz w:val="24"/>
-          <w:szCs w:val="24"/>
-        </w:rPr>
-        <w:t xml:space="preserve">, puis de son programme. Les enfants de la </w:t>
-      </w:r>
-      <w:proofErr w:type="spellStart"/>
-      <w:r>
-        <w:rPr>
-          <w:sz w:val="24"/>
-          <w:szCs w:val="24"/>
-        </w:rPr>
-        <w:t>ForNode</w:t>
-      </w:r>
-      <w:proofErr w:type="spellEnd"/>
-      <w:r>
-        <w:rPr>
-          <w:sz w:val="24"/>
-          <w:szCs w:val="24"/>
-        </w:rPr>
-        <w:t xml:space="preserve"> sont donc ces quatre nœuds.</w:t>
+      <w:r>
+        <w:rPr>
+          <w:sz w:val="24"/>
+          <w:szCs w:val="24"/>
+        </w:rPr>
+        <w:t>, puis de son programme. Les enfants de la ForNode sont donc ces quatre nœuds.</w:t>
       </w:r>
       <w:r>
         <w:rPr>
@@ -11710,7 +11575,6 @@
         </w:rPr>
         <w:t xml:space="preserve">La </w:t>
       </w:r>
-      <w:proofErr w:type="spellStart"/>
       <w:r>
         <w:rPr>
           <w:sz w:val="24"/>
@@ -11723,15 +11587,7 @@
           <w:sz w:val="24"/>
           <w:szCs w:val="24"/>
         </w:rPr>
-        <w:t>aseList</w:t>
-      </w:r>
-      <w:proofErr w:type="spellEnd"/>
-      <w:r>
-        <w:rPr>
-          <w:sz w:val="24"/>
-          <w:szCs w:val="24"/>
-        </w:rPr>
-        <w:t xml:space="preserve"> est une suite de CASE et de DEFAULT (sans limite de nombre). Chaque case possède un nombre et un programme associé : </w:t>
+        <w:t xml:space="preserve">aseList est une suite de CASE et de DEFAULT (sans limite de nombre). Chaque case possède un nombre et un programme associé : </w:t>
       </w:r>
     </w:p>
     <w:p>
@@ -13913,15 +13769,13 @@
         <w:tab/>
         <w:t xml:space="preserve">En javascript, on peut déclarer les variables via deux mots clés, var et let, ils sont utilisés indifféremment dans notre programme et ajouté aux mot clés réservés dans notre lexer. Dans le parser, ils sont utilisés dans différentes syntaxes. Ils servent à créer une variable ou plusieurs, par exemple var </w:t>
       </w:r>
-      <w:proofErr w:type="gramStart"/>
-      <w:r>
-        <w:rPr>
-          <w:sz w:val="24"/>
-          <w:szCs w:val="24"/>
-        </w:rPr>
-        <w:t>a  ou</w:t>
-      </w:r>
-      <w:proofErr w:type="gramEnd"/>
+      <w:r>
+        <w:rPr>
+          <w:sz w:val="24"/>
+          <w:szCs w:val="24"/>
+        </w:rPr>
+        <w:t>a ou</w:t>
+      </w:r>
       <w:r>
         <w:rPr>
           <w:sz w:val="24"/>
@@ -14080,9 +13934,9 @@
           <w:szCs w:val="22"/>
           <w:lang w:val="en-GB"/>
         </w:rPr>
-        <w:t xml:space="preserve">Let </w:t>
-      </w:r>
-      <w:proofErr w:type="spellStart"/>
+        <w:t>Let i=</w:t>
+      </w:r>
+      <w:proofErr w:type="gramStart"/>
       <w:r>
         <w:rPr>
           <w:b/>
@@ -14093,10 +13947,13 @@
           <w:szCs w:val="22"/>
           <w:lang w:val="en-GB"/>
         </w:rPr>
-        <w:t>i</w:t>
-      </w:r>
-      <w:proofErr w:type="spellEnd"/>
-      <w:r>
+        <w:t>2 ;</w:t>
+      </w:r>
+      <w:proofErr w:type="gramEnd"/>
+    </w:p>
+    <w:p>
+      <w:pPr>
+        <w:spacing w:before="0" w:after="0"/>
         <w:rPr>
           <w:b/>
           <w:bCs/>
@@ -14106,9 +13963,7 @@
           <w:szCs w:val="22"/>
           <w:lang w:val="en-GB"/>
         </w:rPr>
-        <w:t>=</w:t>
-      </w:r>
-      <w:proofErr w:type="gramStart"/>
+      </w:pPr>
       <w:r>
         <w:rPr>
           <w:b/>
@@ -14119,9 +13974,8 @@
           <w:szCs w:val="22"/>
           <w:lang w:val="en-GB"/>
         </w:rPr>
-        <w:t>2 ;</w:t>
-      </w:r>
-      <w:proofErr w:type="gramEnd"/>
+        <w:t>If(1&lt;5){</w:t>
+      </w:r>
     </w:p>
     <w:p>
       <w:pPr>
@@ -14136,7 +13990,6 @@
           <w:lang w:val="en-GB"/>
         </w:rPr>
       </w:pPr>
-      <w:proofErr w:type="gramStart"/>
       <w:r>
         <w:rPr>
           <w:b/>
@@ -14147,9 +14000,21 @@
           <w:szCs w:val="22"/>
           <w:lang w:val="en-GB"/>
         </w:rPr>
-        <w:t>If(</w:t>
-      </w:r>
-      <w:proofErr w:type="gramEnd"/>
+        <w:t xml:space="preserve">     Let i =1 ;</w:t>
+      </w:r>
+    </w:p>
+    <w:p>
+      <w:pPr>
+        <w:spacing w:before="0" w:after="0"/>
+        <w:rPr>
+          <w:b/>
+          <w:bCs/>
+          <w:i/>
+          <w:iCs/>
+          <w:sz w:val="22"/>
+          <w:szCs w:val="22"/>
+        </w:rPr>
+      </w:pPr>
       <w:r>
         <w:rPr>
           <w:b/>
@@ -14160,12 +14025,9 @@
           <w:szCs w:val="22"/>
           <w:lang w:val="en-GB"/>
         </w:rPr>
-        <w:t>1&lt;5){</w:t>
-      </w:r>
-    </w:p>
-    <w:p>
-      <w:pPr>
-        <w:spacing w:before="0" w:after="0"/>
+        <w:t xml:space="preserve">     </w:t>
+      </w:r>
+      <w:r>
         <w:rPr>
           <w:b/>
           <w:bCs/>
@@ -14173,9 +14035,9 @@
           <w:iCs/>
           <w:sz w:val="22"/>
           <w:szCs w:val="22"/>
-          <w:lang w:val="en-GB"/>
-        </w:rPr>
-      </w:pPr>
+        </w:rPr>
+        <w:t>Console.l</w:t>
+      </w:r>
       <w:r>
         <w:rPr>
           <w:b/>
@@ -14184,12 +14046,13 @@
           <w:iCs/>
           <w:sz w:val="22"/>
           <w:szCs w:val="22"/>
-          <w:lang w:val="en-GB"/>
-        </w:rPr>
-        <w:t xml:space="preserve">     Let </w:t>
-      </w:r>
-      <w:proofErr w:type="spellStart"/>
-      <w:r>
+        </w:rPr>
+        <w:t>og(i)</w:t>
+      </w:r>
+    </w:p>
+    <w:p>
+      <w:pPr>
+        <w:spacing w:before="0" w:after="0"/>
         <w:rPr>
           <w:b/>
           <w:bCs/>
@@ -14197,11 +14060,8 @@
           <w:iCs/>
           <w:sz w:val="22"/>
           <w:szCs w:val="22"/>
-          <w:lang w:val="en-GB"/>
-        </w:rPr>
-        <w:t>i</w:t>
-      </w:r>
-      <w:proofErr w:type="spellEnd"/>
+        </w:rPr>
+      </w:pPr>
       <w:r>
         <w:rPr>
           <w:b/>
@@ -14210,92 +14070,6 @@
           <w:iCs/>
           <w:sz w:val="22"/>
           <w:szCs w:val="22"/>
-          <w:lang w:val="en-GB"/>
-        </w:rPr>
-        <w:t xml:space="preserve"> =</w:t>
-      </w:r>
-      <w:proofErr w:type="gramStart"/>
-      <w:r>
-        <w:rPr>
-          <w:b/>
-          <w:bCs/>
-          <w:i/>
-          <w:iCs/>
-          <w:sz w:val="22"/>
-          <w:szCs w:val="22"/>
-          <w:lang w:val="en-GB"/>
-        </w:rPr>
-        <w:t>1 ;</w:t>
-      </w:r>
-      <w:proofErr w:type="gramEnd"/>
-    </w:p>
-    <w:p>
-      <w:pPr>
-        <w:spacing w:before="0" w:after="0"/>
-        <w:rPr>
-          <w:b/>
-          <w:bCs/>
-          <w:i/>
-          <w:iCs/>
-          <w:sz w:val="22"/>
-          <w:szCs w:val="22"/>
-        </w:rPr>
-      </w:pPr>
-      <w:r>
-        <w:rPr>
-          <w:b/>
-          <w:bCs/>
-          <w:i/>
-          <w:iCs/>
-          <w:sz w:val="22"/>
-          <w:szCs w:val="22"/>
-          <w:lang w:val="en-GB"/>
-        </w:rPr>
-        <w:t xml:space="preserve">     </w:t>
-      </w:r>
-      <w:r>
-        <w:rPr>
-          <w:b/>
-          <w:bCs/>
-          <w:i/>
-          <w:iCs/>
-          <w:sz w:val="22"/>
-          <w:szCs w:val="22"/>
-        </w:rPr>
-        <w:t>Console.l</w:t>
-      </w:r>
-      <w:r>
-        <w:rPr>
-          <w:b/>
-          <w:bCs/>
-          <w:i/>
-          <w:iCs/>
-          <w:sz w:val="22"/>
-          <w:szCs w:val="22"/>
-        </w:rPr>
-        <w:t>og(i)</w:t>
-      </w:r>
-    </w:p>
-    <w:p>
-      <w:pPr>
-        <w:spacing w:before="0" w:after="0"/>
-        <w:rPr>
-          <w:b/>
-          <w:bCs/>
-          <w:i/>
-          <w:iCs/>
-          <w:sz w:val="22"/>
-          <w:szCs w:val="22"/>
-        </w:rPr>
-      </w:pPr>
-      <w:r>
-        <w:rPr>
-          <w:b/>
-          <w:bCs/>
-          <w:i/>
-          <w:iCs/>
-          <w:sz w:val="22"/>
-          <w:szCs w:val="22"/>
         </w:rPr>
         <w:t>}</w:t>
       </w:r>
@@ -14345,6 +14119,8 @@
         </w:rPr>
         <w:t xml:space="preserve"> En dehors </w:t>
       </w:r>
+      <w:bookmarkStart w:id="20" w:name="_GoBack"/>
+      <w:bookmarkEnd w:id="20"/>
       <w:r>
         <w:rPr>
           <w:sz w:val="24"/>
@@ -14437,23 +14213,7 @@
           <w:szCs w:val="24"/>
         </w:rPr>
         <w:tab/>
-        <w:t>Dans les structures ou nous changeons de portée, nous mettons cet identifiant « </w:t>
-      </w:r>
-      <w:proofErr w:type="spellStart"/>
-      <w:r>
-        <w:rPr>
-          <w:sz w:val="24"/>
-          <w:szCs w:val="24"/>
-        </w:rPr>
-        <w:t>new_scope</w:t>
-      </w:r>
-      <w:proofErr w:type="spellEnd"/>
-      <w:r>
-        <w:rPr>
-          <w:sz w:val="24"/>
-          <w:szCs w:val="24"/>
-        </w:rPr>
-        <w:t xml:space="preserve"> ». A chaque fois qu’il est rencontré, il mène à cette fonction qui ajoute un </w:t>
+        <w:t xml:space="preserve">Dans les structures ou nous changeons de portée, nous mettons cet identifiant « new_scope ». A chaque fois qu’il est rencontré, il mène à cette fonction qui ajoute un </w:t>
       </w:r>
       <w:r>
         <w:rPr>
@@ -14474,23 +14234,7 @@
           <w:sz w:val="24"/>
           <w:szCs w:val="24"/>
         </w:rPr>
-        <w:t xml:space="preserve"> Cet objet scope contient la liste de tous les noms de variables (et de nom de fonctions) des scopes l’englobant. Une fois terminé on appelle la fonction </w:t>
-      </w:r>
-      <w:proofErr w:type="spellStart"/>
-      <w:r>
-        <w:rPr>
-          <w:sz w:val="24"/>
-          <w:szCs w:val="24"/>
-        </w:rPr>
-        <w:t>popScope</w:t>
-      </w:r>
-      <w:proofErr w:type="spellEnd"/>
-      <w:r>
-        <w:rPr>
-          <w:sz w:val="24"/>
-          <w:szCs w:val="24"/>
-        </w:rPr>
-        <w:t xml:space="preserve"> pour enlever le scope terminé, c’est-à-dire a chaque fin de blocs d’instructions entre accolades. Ensuite, à chaque fois qu’on crée une nouvelle variable, on vérifie qu’elle n’existe pas déjà, et on l’ajoute à la liste du scope en cours. Exemple avec un programBlock : </w:t>
+        <w:t xml:space="preserve"> Cet objet scope contient la liste de tous les noms de variables (et de nom de fonctions) des scopes l’englobant. Une fois terminé on appelle la fonction popScope pour enlever le scope terminé, c’est-à-dire a chaque fin de blocs d’instructions entre accolades. Ensuite, à chaque fois qu’on crée une nouvelle variable, on vérifie qu’elle n’existe pas déjà, et on l’ajoute à la liste du scope en cours. Exemple avec un programBlock : </w:t>
       </w:r>
     </w:p>
     <w:p>
@@ -14955,7 +14699,7 @@
           <w:szCs w:val="28"/>
         </w:rPr>
       </w:pPr>
-      <w:bookmarkStart w:id="20" w:name="_Toc61773435"/>
+      <w:bookmarkStart w:id="21" w:name="_Toc61773435"/>
       <w:r>
         <w:rPr>
           <w:sz w:val="28"/>
@@ -14970,7 +14714,7 @@
         </w:rPr>
         <w:t>point-virgule</w:t>
       </w:r>
-      <w:bookmarkEnd w:id="20"/>
+      <w:bookmarkEnd w:id="21"/>
     </w:p>
     <w:p>
       <w:pPr>
@@ -15198,32 +14942,7 @@
           <w:szCs w:val="24"/>
         </w:rPr>
         <w:tab/>
-        <w:t xml:space="preserve">Nous utilisons </w:t>
-      </w:r>
-      <w:proofErr w:type="spellStart"/>
-      <w:proofErr w:type="gramStart"/>
-      <w:r>
-        <w:rPr>
-          <w:sz w:val="24"/>
-          <w:szCs w:val="24"/>
-        </w:rPr>
-        <w:t>re.sub</w:t>
-      </w:r>
-      <w:proofErr w:type="spellEnd"/>
-      <w:r>
-        <w:rPr>
-          <w:sz w:val="24"/>
-          <w:szCs w:val="24"/>
-        </w:rPr>
-        <w:t>(</w:t>
-      </w:r>
-      <w:proofErr w:type="gramEnd"/>
-      <w:r>
-        <w:rPr>
-          <w:sz w:val="24"/>
-          <w:szCs w:val="24"/>
-        </w:rPr>
-        <w:t>) qui permet de remplacer une expression régulière avec une fonction lambda. Nous recherchons avec la regex tous les points virgules séparés que par des retours à la ligne d’une accolade fermante. Nous remplaçons chacun de ces expressions par le même nombre de retour à la ligne et l’accolade fermante, c’est-à-dire que nous n’enlevons que le point-virgule. Ainsi, nous réussissons à autoriser à finir avec un point-virgule n’importe où, sans influer sur notre gestion des erreurs.</w:t>
+        <w:t>Nous utilisons re.sub() qui permet de remplacer une expression régulière avec une fonction lambda. Nous recherchons avec la regex tous les points virgules séparés que par des retours à la ligne d’une accolade fermante. Nous remplaçons chacun de ces expressions par le même nombre de retour à la ligne et l’accolade fermante, c’est-à-dire que nous n’enlevons que le point-virgule. Ainsi, nous réussissons à autoriser à finir avec un point-virgule n’importe où, sans influer sur notre gestion des erreurs.</w:t>
       </w:r>
     </w:p>
     <w:p>
@@ -15358,7 +15077,7 @@
           <w:szCs w:val="28"/>
         </w:rPr>
       </w:pPr>
-      <w:bookmarkStart w:id="21" w:name="_Toc61773436"/>
+      <w:bookmarkStart w:id="22" w:name="_Toc61773436"/>
       <w:r>
         <w:rPr>
           <w:sz w:val="28"/>
@@ -15366,7 +15085,7 @@
         </w:rPr>
         <w:t>Break et Continue</w:t>
       </w:r>
-      <w:bookmarkEnd w:id="21"/>
+      <w:bookmarkEnd w:id="22"/>
     </w:p>
     <w:p>
       <w:pPr>
@@ -15503,15 +15222,7 @@
           <w:sz w:val="24"/>
           <w:szCs w:val="24"/>
         </w:rPr>
-        <w:t xml:space="preserve">vérifier si dans les nœuds parents il y a une boucle, il faut parcourir un arbre finit. De ce fait, nous lançons cette vérification dans </w:t>
-      </w:r>
-      <w:proofErr w:type="gramStart"/>
-      <w:r>
-        <w:rPr>
-          <w:sz w:val="24"/>
-          <w:szCs w:val="24"/>
-        </w:rPr>
-        <w:t>le</w:t>
+        <w:t>vérifier si dans les nœuds parents il y a une boucle, il faut parcourir un arbre finit. De ce fait, nous lançons cette vérification dans le</w:t>
       </w:r>
       <w:r>
         <w:rPr>
@@ -15525,15 +15236,7 @@
           <w:sz w:val="24"/>
           <w:szCs w:val="24"/>
         </w:rPr>
-        <w:t>main</w:t>
-      </w:r>
-      <w:proofErr w:type="gramEnd"/>
-      <w:r>
-        <w:rPr>
-          <w:sz w:val="24"/>
-          <w:szCs w:val="24"/>
-        </w:rPr>
-        <w:t xml:space="preserve"> : </w:t>
+        <w:t xml:space="preserve">main : </w:t>
       </w:r>
       <w:r>
         <w:rPr>
@@ -15817,7 +15520,7 @@
           <w:szCs w:val="28"/>
         </w:rPr>
       </w:pPr>
-      <w:bookmarkStart w:id="22" w:name="_Toc61773437"/>
+      <w:bookmarkStart w:id="23" w:name="_Toc61773437"/>
       <w:r>
         <w:rPr>
           <w:sz w:val="28"/>
@@ -15825,7 +15528,7 @@
         </w:rPr>
         <w:t>Tableaux</w:t>
       </w:r>
-      <w:bookmarkEnd w:id="22"/>
+      <w:bookmarkEnd w:id="23"/>
       <w:r>
         <w:rPr>
           <w:sz w:val="28"/>
@@ -15868,32 +15571,7 @@
           <w:sz w:val="24"/>
           <w:szCs w:val="24"/>
         </w:rPr>
-        <w:t xml:space="preserve"> [</w:t>
-      </w:r>
-      <w:proofErr w:type="spellStart"/>
-      <w:proofErr w:type="gramStart"/>
-      <w:r>
-        <w:rPr>
-          <w:sz w:val="24"/>
-          <w:szCs w:val="24"/>
-        </w:rPr>
-        <w:t>a,r</w:t>
-      </w:r>
-      <w:proofErr w:type="gramEnd"/>
-      <w:r>
-        <w:rPr>
-          <w:sz w:val="24"/>
-          <w:szCs w:val="24"/>
-        </w:rPr>
-        <w:t>,t,e</w:t>
-      </w:r>
-      <w:proofErr w:type="spellEnd"/>
-      <w:r>
-        <w:rPr>
-          <w:sz w:val="24"/>
-          <w:szCs w:val="24"/>
-        </w:rPr>
-        <w:t>]. Un tableau peut être vide, ou remplit :</w:t>
+        <w:t xml:space="preserve"> [a,r,t,e]. Un tableau peut être vide, ou remplit :</w:t>
       </w:r>
     </w:p>
     <w:p>
@@ -17882,23 +17560,7 @@
           <w:szCs w:val="24"/>
         </w:rPr>
         <w:tab/>
-        <w:t xml:space="preserve">Ici, </w:t>
-      </w:r>
-      <w:proofErr w:type="gramStart"/>
-      <w:r>
-        <w:rPr>
-          <w:sz w:val="24"/>
-          <w:szCs w:val="24"/>
-        </w:rPr>
-        <w:t>b[</w:t>
-      </w:r>
-      <w:proofErr w:type="gramEnd"/>
-      <w:r>
-        <w:rPr>
-          <w:sz w:val="24"/>
-          <w:szCs w:val="24"/>
-        </w:rPr>
-        <w:t xml:space="preserve">0] vaut a, ce qui est juste au vu de la déclaration de b : </w:t>
+        <w:t xml:space="preserve">Ici, b[0] vaut a, ce qui est juste au vu de la déclaration de b : </w:t>
       </w:r>
     </w:p>
     <w:p>
@@ -18577,7 +18239,7 @@
           <w:szCs w:val="28"/>
         </w:rPr>
       </w:pPr>
-      <w:bookmarkStart w:id="23" w:name="_Toc61773438"/>
+      <w:bookmarkStart w:id="24" w:name="_Toc61773438"/>
       <w:r>
         <w:rPr>
           <w:sz w:val="28"/>
@@ -18585,7 +18247,7 @@
         </w:rPr>
         <w:t>Fonctions</w:t>
       </w:r>
-      <w:bookmarkEnd w:id="23"/>
+      <w:bookmarkEnd w:id="24"/>
     </w:p>
     <w:p>
       <w:pPr>
@@ -18732,25 +18394,7 @@
           <w:sz w:val="24"/>
           <w:szCs w:val="24"/>
         </w:rPr>
-        <w:t xml:space="preserve">En javascript une fonction n’a pas de type de retour et ses arguments n’ont pas de types. Deux fonctions ne peuvent pas avoir le même nom exactement comme les variables mais ne sont accessibles que dans leur scope, comme les variables de nouveau. A chaque déclaration on vérifie donc que la fonction n’existe pas déjà. </w:t>
-      </w:r>
-      <w:proofErr w:type="spellStart"/>
-      <w:proofErr w:type="gramStart"/>
-      <w:r>
-        <w:rPr>
-          <w:sz w:val="24"/>
-          <w:szCs w:val="24"/>
-        </w:rPr>
-        <w:t>argList</w:t>
-      </w:r>
-      <w:proofErr w:type="spellEnd"/>
-      <w:proofErr w:type="gramEnd"/>
-      <w:r>
-        <w:rPr>
-          <w:sz w:val="24"/>
-          <w:szCs w:val="24"/>
-        </w:rPr>
-        <w:t xml:space="preserve"> est une suite récursive d’arguments(IDENTIFIER) séparé pas des virgules. </w:t>
+        <w:t xml:space="preserve">En javascript une fonction n’a pas de type de retour et ses arguments n’ont pas de types. Deux fonctions ne peuvent pas avoir le même nom exactement comme les variables mais ne sont accessibles que dans leur scope, comme les variables de nouveau. A chaque déclaration on vérifie donc que la fonction n’existe pas déjà. argList est une suite récursive d’arguments(IDENTIFIER) séparé pas des virgules. </w:t>
       </w:r>
       <w:r>
         <w:rPr>
@@ -20270,23 +19914,7 @@
           <w:sz w:val="24"/>
           <w:szCs w:val="24"/>
         </w:rPr>
-        <w:t xml:space="preserve">Dans l’arbre cela donne une </w:t>
-      </w:r>
-      <w:proofErr w:type="spellStart"/>
-      <w:r>
-        <w:rPr>
-          <w:sz w:val="24"/>
-          <w:szCs w:val="24"/>
-        </w:rPr>
-        <w:t>functionCallNode</w:t>
-      </w:r>
-      <w:proofErr w:type="spellEnd"/>
-      <w:r>
-        <w:rPr>
-          <w:sz w:val="24"/>
-          <w:szCs w:val="24"/>
-        </w:rPr>
-        <w:t xml:space="preserve"> qui est parente du nœud fonction créé à la déclaration :</w:t>
+        <w:t>Dans l’arbre cela donne une functionCallNode qui est parente du nœud fonction créé à la déclaration :</w:t>
       </w:r>
       <w:r>
         <w:rPr>
@@ -20513,7 +20141,7 @@
           <w:szCs w:val="28"/>
         </w:rPr>
       </w:pPr>
-      <w:bookmarkStart w:id="24" w:name="_Toc61773439"/>
+      <w:bookmarkStart w:id="25" w:name="_Toc61773439"/>
       <w:r>
         <w:rPr>
           <w:sz w:val="28"/>
@@ -20521,7 +20149,7 @@
         </w:rPr>
         <w:t>Analyse sémantique du nombre d’arguments</w:t>
       </w:r>
-      <w:bookmarkEnd w:id="24"/>
+      <w:bookmarkEnd w:id="25"/>
     </w:p>
     <w:p>
       <w:pPr>
@@ -20605,23 +20233,7 @@
           <w:szCs w:val="24"/>
         </w:rPr>
         <w:lastRenderedPageBreak/>
-        <w:t xml:space="preserve">Ici </w:t>
-      </w:r>
-      <w:proofErr w:type="gramStart"/>
-      <w:r>
-        <w:rPr>
-          <w:sz w:val="24"/>
-          <w:szCs w:val="24"/>
-        </w:rPr>
-        <w:t>p[</w:t>
-      </w:r>
-      <w:proofErr w:type="gramEnd"/>
-      <w:r>
-        <w:rPr>
-          <w:sz w:val="24"/>
-          <w:szCs w:val="24"/>
-        </w:rPr>
-        <w:t xml:space="preserve">1] es le nom de la fonction et p[3] est la liste d’arguments. </w:t>
+        <w:t xml:space="preserve">Ici p[1] es le nom de la fonction et p[3] est la liste d’arguments. </w:t>
       </w:r>
       <w:r>
         <w:rPr>
@@ -20630,7 +20242,6 @@
         </w:rPr>
         <w:t xml:space="preserve">Elle appelle cette fonction sur la </w:t>
       </w:r>
-      <w:proofErr w:type="spellStart"/>
       <w:r>
         <w:rPr>
           <w:sz w:val="24"/>
@@ -20650,15 +20261,7 @@
           <w:sz w:val="24"/>
           <w:szCs w:val="24"/>
         </w:rPr>
-        <w:t>nctionNode</w:t>
-      </w:r>
-      <w:proofErr w:type="spellEnd"/>
-      <w:r>
-        <w:rPr>
-          <w:sz w:val="24"/>
-          <w:szCs w:val="24"/>
-        </w:rPr>
-        <w:t xml:space="preserve"> : </w:t>
+        <w:t xml:space="preserve">nctionNode : </w:t>
       </w:r>
     </w:p>
     <w:p>
@@ -20724,55 +20327,7 @@
           <w:sz w:val="24"/>
           <w:szCs w:val="24"/>
         </w:rPr>
-        <w:t xml:space="preserve">Si </w:t>
-      </w:r>
-      <w:proofErr w:type="gramStart"/>
-      <w:r>
-        <w:rPr>
-          <w:sz w:val="24"/>
-          <w:szCs w:val="24"/>
-        </w:rPr>
-        <w:t>p[</w:t>
-      </w:r>
-      <w:proofErr w:type="gramEnd"/>
-      <w:r>
-        <w:rPr>
-          <w:sz w:val="24"/>
-          <w:szCs w:val="24"/>
-        </w:rPr>
-        <w:t xml:space="preserve">3] est vide, on vérifie que la fonction appelée avait bien aucun arguments. Si </w:t>
-      </w:r>
-      <w:proofErr w:type="gramStart"/>
-      <w:r>
-        <w:rPr>
-          <w:sz w:val="24"/>
-          <w:szCs w:val="24"/>
-        </w:rPr>
-        <w:t>p[</w:t>
-      </w:r>
-      <w:proofErr w:type="gramEnd"/>
-      <w:r>
-        <w:rPr>
-          <w:sz w:val="24"/>
-          <w:szCs w:val="24"/>
-        </w:rPr>
-        <w:t xml:space="preserve">3] est un nombre on vérifie que la fonction appelée à le même nombre d’arguments et que cette fonction avait bien des arguments. En effet, si </w:t>
-      </w:r>
-      <w:proofErr w:type="gramStart"/>
-      <w:r>
-        <w:rPr>
-          <w:sz w:val="24"/>
-          <w:szCs w:val="24"/>
-        </w:rPr>
-        <w:t>p[</w:t>
-      </w:r>
-      <w:proofErr w:type="gramEnd"/>
-      <w:r>
-        <w:rPr>
-          <w:sz w:val="24"/>
-          <w:szCs w:val="24"/>
-        </w:rPr>
-        <w:t>3] = 1, et que la fonction n’a pas d’arguments, l</w:t>
+        <w:t>Si p[3] est vide, on vérifie que la fonction appelée avait bien aucun arguments. Si p[3] est un nombre on vérifie que la fonction appelée à le même nombre d’arguments et que cette fonction avait bien des arguments. En effet, si p[3] = 1, et que la fonction n’a pas d’arguments, l</w:t>
       </w:r>
       <w:r>
         <w:rPr>
@@ -20797,7 +20352,7 @@
           <w:szCs w:val="28"/>
         </w:rPr>
       </w:pPr>
-      <w:bookmarkStart w:id="25" w:name="_Toc61773440"/>
+      <w:bookmarkStart w:id="26" w:name="_Toc61773440"/>
       <w:r>
         <w:rPr>
           <w:sz w:val="28"/>
@@ -20805,7 +20360,7 @@
         </w:rPr>
         <w:t>Return</w:t>
       </w:r>
-      <w:bookmarkEnd w:id="25"/>
+      <w:bookmarkEnd w:id="26"/>
     </w:p>
     <w:p>
       <w:pPr>
@@ -21111,70 +20666,14 @@
           <w:sz w:val="24"/>
           <w:szCs w:val="24"/>
         </w:rPr>
-        <w:t xml:space="preserve">var a = </w:t>
-      </w:r>
-      <w:proofErr w:type="gramStart"/>
-      <w:r>
-        <w:rPr>
-          <w:b/>
-          <w:bCs/>
-          <w:i/>
-          <w:iCs/>
-          <w:sz w:val="24"/>
-          <w:szCs w:val="24"/>
-        </w:rPr>
-        <w:t>getPi(</w:t>
-      </w:r>
-      <w:proofErr w:type="gramEnd"/>
-      <w:r>
-        <w:rPr>
-          <w:b/>
-          <w:bCs/>
-          <w:i/>
-          <w:iCs/>
-          <w:sz w:val="24"/>
-          <w:szCs w:val="24"/>
-        </w:rPr>
-        <w:t>)</w:t>
-      </w:r>
-      <w:r>
-        <w:rPr>
-          <w:sz w:val="24"/>
-          <w:szCs w:val="24"/>
-        </w:rPr>
-        <w:t xml:space="preserve"> par exemple. Dans le cas ou </w:t>
-      </w:r>
-      <w:proofErr w:type="gramStart"/>
-      <w:r>
-        <w:rPr>
-          <w:sz w:val="24"/>
-          <w:szCs w:val="24"/>
-        </w:rPr>
-        <w:t>getPi(</w:t>
-      </w:r>
-      <w:proofErr w:type="gramEnd"/>
-      <w:r>
-        <w:rPr>
-          <w:sz w:val="24"/>
-          <w:szCs w:val="24"/>
-        </w:rPr>
-        <w:t xml:space="preserve">) n’aurait pas de valeur de retour, javascript </w:t>
-      </w:r>
-      <w:proofErr w:type="spellStart"/>
-      <w:r>
-        <w:rPr>
-          <w:sz w:val="24"/>
-          <w:szCs w:val="24"/>
-        </w:rPr>
-        <w:t>renvoit</w:t>
-      </w:r>
-      <w:proofErr w:type="spellEnd"/>
-      <w:r>
-        <w:rPr>
-          <w:sz w:val="24"/>
-          <w:szCs w:val="24"/>
-        </w:rPr>
-        <w:t xml:space="preserve"> simplement « Undefined » mais ne lève pas d’erreur. C’est pourquoi nous ne vérifions pas, comme javascript, si la function qu’on appelle retourne quelque chose. </w:t>
+        <w:t>var a = getPi()</w:t>
+      </w:r>
+      <w:r>
+        <w:rPr>
+          <w:sz w:val="24"/>
+          <w:szCs w:val="24"/>
+        </w:rPr>
+        <w:t xml:space="preserve"> par exemple. Dans le cas ou getPi() n’aurait pas de valeur de retour, javascript renvoit simplement « Undefined » mais ne lève pas d’erreur. C’est pourquoi nous ne vérifions pas, comme javascript, si la function qu’on appelle retourne quelque chose. </w:t>
       </w:r>
     </w:p>
     <w:p>
@@ -21185,7 +20684,7 @@
           <w:szCs w:val="28"/>
         </w:rPr>
       </w:pPr>
-      <w:bookmarkStart w:id="26" w:name="_Toc61773441"/>
+      <w:bookmarkStart w:id="27" w:name="_Toc61773441"/>
       <w:r>
         <w:rPr>
           <w:sz w:val="28"/>
@@ -21193,7 +20692,7 @@
         </w:rPr>
         <w:t>Gestion des erreurs</w:t>
       </w:r>
-      <w:bookmarkEnd w:id="26"/>
+      <w:bookmarkEnd w:id="27"/>
     </w:p>
     <w:p>
       <w:pPr>
@@ -21211,39 +20710,7 @@
           <w:sz w:val="24"/>
           <w:szCs w:val="24"/>
         </w:rPr>
-        <w:t xml:space="preserve">Dans notre projet les erreurs, sont affichés dans la console et une variable </w:t>
-      </w:r>
-      <w:proofErr w:type="spellStart"/>
-      <w:r>
-        <w:rPr>
-          <w:sz w:val="24"/>
-          <w:szCs w:val="24"/>
-        </w:rPr>
-        <w:t>error</w:t>
-      </w:r>
-      <w:proofErr w:type="spellEnd"/>
-      <w:r>
-        <w:rPr>
-          <w:sz w:val="24"/>
-          <w:szCs w:val="24"/>
-        </w:rPr>
-        <w:t xml:space="preserve"> est mise à </w:t>
-      </w:r>
-      <w:proofErr w:type="spellStart"/>
-      <w:r>
-        <w:rPr>
-          <w:sz w:val="24"/>
-          <w:szCs w:val="24"/>
-        </w:rPr>
-        <w:t>True</w:t>
-      </w:r>
-      <w:proofErr w:type="spellEnd"/>
-      <w:r>
-        <w:rPr>
-          <w:sz w:val="24"/>
-          <w:szCs w:val="24"/>
-        </w:rPr>
-        <w:t xml:space="preserve"> pour empêcher d’afficher l’arbre dans la console afin d’empêcher de surcharger d’erreurs en cascades l’utilisateur. Nous utilisons le système d’erreur mise en place pour le TP4 pour les erreurs de syntaxes avec le numéro de ligne correspondant :</w:t>
+        <w:t>Dans notre projet les erreurs, sont affichés dans la console et une variable error est mise à True pour empêcher d’afficher l’arbre dans la console afin d’empêcher de surcharger d’erreurs en cascades l’utilisateur. Nous utilisons le système d’erreur mise en place pour le TP4 pour les erreurs de syntaxes avec le numéro de ligne correspondant :</w:t>
       </w:r>
     </w:p>
     <w:p>
@@ -21382,7 +20849,7 @@
           <w:szCs w:val="32"/>
         </w:rPr>
       </w:pPr>
-      <w:bookmarkStart w:id="27" w:name="_Toc61773442"/>
+      <w:bookmarkStart w:id="28" w:name="_Toc61773442"/>
       <w:r>
         <w:rPr>
           <w:sz w:val="32"/>
@@ -21390,7 +20857,7 @@
         </w:rPr>
         <w:t>Fonctionnalités non-implémentées</w:t>
       </w:r>
-      <w:bookmarkEnd w:id="27"/>
+      <w:bookmarkEnd w:id="28"/>
     </w:p>
     <w:p/>
     <w:p>
@@ -21401,139 +20868,13 @@
           <w:szCs w:val="32"/>
         </w:rPr>
       </w:pPr>
-      <w:bookmarkStart w:id="28" w:name="_Toc61773443"/>
+      <w:bookmarkStart w:id="29" w:name="_Toc61773443"/>
       <w:r>
         <w:rPr>
           <w:sz w:val="32"/>
           <w:szCs w:val="32"/>
         </w:rPr>
         <w:t>Pour aller plus loin</w:t>
-      </w:r>
-      <w:bookmarkEnd w:id="28"/>
-    </w:p>
-    <w:p>
-      <w:pPr>
-        <w:jc w:val="both"/>
-        <w:rPr>
-          <w:sz w:val="24"/>
-          <w:szCs w:val="24"/>
-        </w:rPr>
-      </w:pPr>
-      <w:r>
-        <w:rPr>
-          <w:sz w:val="24"/>
-          <w:szCs w:val="24"/>
-        </w:rPr>
-        <w:tab/>
-        <w:t xml:space="preserve">Notre projet est bien avancé, mais bien </w:t>
-      </w:r>
-      <w:r>
-        <w:rPr>
-          <w:sz w:val="24"/>
-          <w:szCs w:val="24"/>
-        </w:rPr>
-        <w:t>sûr</w:t>
-      </w:r>
-      <w:r>
-        <w:rPr>
-          <w:sz w:val="24"/>
-          <w:szCs w:val="24"/>
-        </w:rPr>
-        <w:t xml:space="preserve"> il est impossible d’implémenter la compilation d’un langage complet en si peu de temps. La partie objet serait la première chose à ajouter, les classes, les strings. Mais nous n’avons pas implémenter quelques autres fonctionnalités intéressantes comme le </w:t>
-      </w:r>
-      <w:proofErr w:type="spellStart"/>
-      <w:r>
-        <w:rPr>
-          <w:sz w:val="24"/>
-          <w:szCs w:val="24"/>
-        </w:rPr>
-        <w:t>try</w:t>
-      </w:r>
-      <w:proofErr w:type="spellEnd"/>
-      <w:r>
-        <w:rPr>
-          <w:sz w:val="24"/>
-          <w:szCs w:val="24"/>
-        </w:rPr>
-        <w:t>/catch/</w:t>
-      </w:r>
-      <w:proofErr w:type="spellStart"/>
-      <w:r>
-        <w:rPr>
-          <w:sz w:val="24"/>
-          <w:szCs w:val="24"/>
-        </w:rPr>
-        <w:t>finally</w:t>
-      </w:r>
-      <w:proofErr w:type="spellEnd"/>
-      <w:r>
-        <w:rPr>
-          <w:sz w:val="24"/>
-          <w:szCs w:val="24"/>
-        </w:rPr>
-        <w:t xml:space="preserve"> par exemple. </w:t>
-      </w:r>
-      <w:r>
-        <w:rPr>
-          <w:sz w:val="24"/>
-          <w:szCs w:val="24"/>
-        </w:rPr>
-        <w:t xml:space="preserve">Pour pousser un peu plus loin les conditions, il serait nécessaire de mettre en place les mots </w:t>
-      </w:r>
-      <w:proofErr w:type="spellStart"/>
-      <w:r>
-        <w:rPr>
-          <w:sz w:val="24"/>
-          <w:szCs w:val="24"/>
-        </w:rPr>
-        <w:t>true</w:t>
-      </w:r>
-      <w:proofErr w:type="spellEnd"/>
-      <w:r>
-        <w:rPr>
-          <w:sz w:val="24"/>
-          <w:szCs w:val="24"/>
-        </w:rPr>
-        <w:t xml:space="preserve"> et false, et bien </w:t>
-      </w:r>
-      <w:r>
-        <w:rPr>
-          <w:sz w:val="24"/>
-          <w:szCs w:val="24"/>
-        </w:rPr>
-        <w:lastRenderedPageBreak/>
-        <w:t xml:space="preserve">sûr, dans le cas ou tout ceci serait fait, il reste toujours à mettre à jour en même temps que les dernières mises </w:t>
-      </w:r>
-      <w:r>
-        <w:rPr>
-          <w:sz w:val="24"/>
-          <w:szCs w:val="24"/>
-        </w:rPr>
-        <w:t>à jour</w:t>
-      </w:r>
-      <w:r>
-        <w:rPr>
-          <w:sz w:val="24"/>
-          <w:szCs w:val="24"/>
-        </w:rPr>
-        <w:t xml:space="preserve"> du langage.  </w:t>
-      </w:r>
-    </w:p>
-    <w:p>
-      <w:pPr>
-        <w:pStyle w:val="Titre1"/>
-        <w:rPr>
-          <w:sz w:val="32"/>
-          <w:szCs w:val="32"/>
-        </w:rPr>
-      </w:pPr>
-      <w:bookmarkStart w:id="29" w:name="_Toc61773444"/>
-      <w:r>
-        <w:rPr>
-          <w:sz w:val="32"/>
-          <w:szCs w:val="32"/>
-        </w:rPr>
-        <w:t>Bugs corrigés</w:t>
       </w:r>
       <w:bookmarkEnd w:id="29"/>
     </w:p>
@@ -21551,6 +20892,84 @@
           <w:szCs w:val="24"/>
         </w:rPr>
         <w:tab/>
+        <w:t xml:space="preserve">Notre projet est bien avancé, mais bien </w:t>
+      </w:r>
+      <w:r>
+        <w:rPr>
+          <w:sz w:val="24"/>
+          <w:szCs w:val="24"/>
+        </w:rPr>
+        <w:t>sûr</w:t>
+      </w:r>
+      <w:r>
+        <w:rPr>
+          <w:sz w:val="24"/>
+          <w:szCs w:val="24"/>
+        </w:rPr>
+        <w:t xml:space="preserve"> il est impossible d’implémenter la compilation d’un langage complet en si peu de temps. La partie objet serait la première chose à ajouter, les classes, les strings. Mais nous n’avons pas implémenter quelques autres fonctionnalités intéressantes comme le try/catch/finally par exemple. </w:t>
+      </w:r>
+      <w:r>
+        <w:rPr>
+          <w:sz w:val="24"/>
+          <w:szCs w:val="24"/>
+        </w:rPr>
+        <w:t xml:space="preserve">Pour pousser un peu plus loin les conditions, il serait nécessaire de mettre en place les mots true et false, et bien </w:t>
+      </w:r>
+      <w:r>
+        <w:rPr>
+          <w:sz w:val="24"/>
+          <w:szCs w:val="24"/>
+        </w:rPr>
+        <w:lastRenderedPageBreak/>
+        <w:t xml:space="preserve">sûr, dans le cas ou tout ceci serait fait, il reste toujours à mettre à jour en même temps que les dernières mises </w:t>
+      </w:r>
+      <w:r>
+        <w:rPr>
+          <w:sz w:val="24"/>
+          <w:szCs w:val="24"/>
+        </w:rPr>
+        <w:t>à jour</w:t>
+      </w:r>
+      <w:r>
+        <w:rPr>
+          <w:sz w:val="24"/>
+          <w:szCs w:val="24"/>
+        </w:rPr>
+        <w:t xml:space="preserve"> du langage.  </w:t>
+      </w:r>
+    </w:p>
+    <w:p>
+      <w:pPr>
+        <w:pStyle w:val="Titre1"/>
+        <w:rPr>
+          <w:sz w:val="32"/>
+          <w:szCs w:val="32"/>
+        </w:rPr>
+      </w:pPr>
+      <w:bookmarkStart w:id="30" w:name="_Toc61773444"/>
+      <w:r>
+        <w:rPr>
+          <w:sz w:val="32"/>
+          <w:szCs w:val="32"/>
+        </w:rPr>
+        <w:t>Bugs corrigés</w:t>
+      </w:r>
+      <w:bookmarkEnd w:id="30"/>
+    </w:p>
+    <w:p>
+      <w:pPr>
+        <w:jc w:val="both"/>
+        <w:rPr>
+          <w:sz w:val="24"/>
+          <w:szCs w:val="24"/>
+        </w:rPr>
+      </w:pPr>
+      <w:r>
+        <w:rPr>
+          <w:sz w:val="24"/>
+          <w:szCs w:val="24"/>
+        </w:rPr>
+        <w:tab/>
         <w:t>Nous avons fait face à un de nombreux bugs. En effet</w:t>
       </w:r>
       <w:r>
@@ -21581,55 +21000,7 @@
           <w:sz w:val="24"/>
           <w:szCs w:val="24"/>
         </w:rPr>
-        <w:t xml:space="preserve">sont des résolutions de bugs, découvert à l’aide d’une phase de tests. La plupart du temps, il s’agissait de problème dans la grammaire ou dans la vérification des places des nœuds dans le fichier AST. Il est vite apparu qu’un warning </w:t>
-      </w:r>
-      <w:proofErr w:type="spellStart"/>
-      <w:r>
-        <w:rPr>
-          <w:sz w:val="24"/>
-          <w:szCs w:val="24"/>
-        </w:rPr>
-        <w:t>reduce</w:t>
-      </w:r>
-      <w:proofErr w:type="spellEnd"/>
-      <w:r>
-        <w:rPr>
-          <w:sz w:val="24"/>
-          <w:szCs w:val="24"/>
-        </w:rPr>
-        <w:t>/</w:t>
-      </w:r>
-      <w:proofErr w:type="spellStart"/>
-      <w:r>
-        <w:rPr>
-          <w:sz w:val="24"/>
-          <w:szCs w:val="24"/>
-        </w:rPr>
-        <w:t>reduce</w:t>
-      </w:r>
-      <w:proofErr w:type="spellEnd"/>
-      <w:r>
-        <w:rPr>
-          <w:sz w:val="24"/>
-          <w:szCs w:val="24"/>
-        </w:rPr>
-        <w:t xml:space="preserve"> implique de gros problèmes de grammaire et donc de nombreux bugs et qu’un warning shift/</w:t>
-      </w:r>
-      <w:proofErr w:type="spellStart"/>
-      <w:r>
-        <w:rPr>
-          <w:sz w:val="24"/>
-          <w:szCs w:val="24"/>
-        </w:rPr>
-        <w:t>reduce</w:t>
-      </w:r>
-      <w:proofErr w:type="spellEnd"/>
-      <w:r>
-        <w:rPr>
-          <w:sz w:val="24"/>
-          <w:szCs w:val="24"/>
-        </w:rPr>
-        <w:t xml:space="preserve"> indique un plus léger problème mais qui a dans notre cas forcement entrainé un bug par la suite. De ce fait, conseil aux futurs étudiants (puissent-ils m’entendre) : il faut absolument résoudre ces warnings, qui ne sont pas de simple attention mais bel et bien des nids à erreurs en tout genre.</w:t>
+        <w:t>sont des résolutions de bugs, découvert à l’aide d’une phase de tests. La plupart du temps, il s’agissait de problème dans la grammaire ou dans la vérification des places des nœuds dans le fichier AST. Il est vite apparu qu’un warning reduce/reduce implique de gros problèmes de grammaire et donc de nombreux bugs et qu’un warning shift/reduce indique un plus léger problème mais qui a dans notre cas forcement entrainé un bug par la suite. De ce fait, conseil aux futurs étudiants (puissent-ils m’entendre) : il faut absolument résoudre ces warnings, qui ne sont pas de simple attention mais bel et bien des nids à erreurs en tout genre.</w:t>
       </w:r>
       <w:r>
         <w:rPr>
@@ -21647,93 +21018,77 @@
           <w:szCs w:val="32"/>
         </w:rPr>
       </w:pPr>
-      <w:bookmarkStart w:id="30" w:name="_Toc61773445"/>
+      <w:bookmarkStart w:id="31" w:name="_Toc61773445"/>
       <w:r>
         <w:rPr>
           <w:sz w:val="32"/>
           <w:szCs w:val="32"/>
         </w:rPr>
         <w:t>Bugs non corrigés</w:t>
-      </w:r>
-      <w:bookmarkEnd w:id="30"/>
-    </w:p>
-    <w:p>
-      <w:pPr>
-        <w:rPr>
-          <w:sz w:val="24"/>
-          <w:szCs w:val="24"/>
-        </w:rPr>
-      </w:pPr>
-      <w:r>
-        <w:rPr>
-          <w:sz w:val="24"/>
-          <w:szCs w:val="24"/>
-        </w:rPr>
-        <w:tab/>
-        <w:t xml:space="preserve">Nous n’avons pas réussi à corriger un bug sur le if dû à l’utilisation ou non de </w:t>
-      </w:r>
-      <w:proofErr w:type="spellStart"/>
-      <w:r>
-        <w:rPr>
-          <w:sz w:val="24"/>
-          <w:szCs w:val="24"/>
-        </w:rPr>
-        <w:t>brackets</w:t>
-      </w:r>
-      <w:proofErr w:type="spellEnd"/>
-      <w:r>
-        <w:rPr>
-          <w:sz w:val="24"/>
-          <w:szCs w:val="24"/>
-        </w:rPr>
-        <w:t>.</w:t>
-      </w:r>
-    </w:p>
-    <w:p>
-      <w:pPr>
-        <w:pStyle w:val="Titre1"/>
-        <w:rPr>
-          <w:sz w:val="32"/>
-          <w:szCs w:val="32"/>
-        </w:rPr>
-      </w:pPr>
-      <w:bookmarkStart w:id="31" w:name="_Toc61773446"/>
-      <w:r>
-        <w:rPr>
-          <w:sz w:val="32"/>
-          <w:szCs w:val="32"/>
-        </w:rPr>
-        <w:t>Guide d’utilisation</w:t>
       </w:r>
       <w:bookmarkEnd w:id="31"/>
     </w:p>
     <w:p>
       <w:pPr>
-        <w:pStyle w:val="Titre2"/>
-        <w:rPr>
-          <w:sz w:val="28"/>
-          <w:szCs w:val="28"/>
-        </w:rPr>
-      </w:pPr>
-      <w:bookmarkStart w:id="32" w:name="_Toc61773447"/>
-      <w:r>
-        <w:rPr>
-          <w:sz w:val="28"/>
-          <w:szCs w:val="28"/>
-        </w:rPr>
-        <w:t>R</w:t>
-      </w:r>
-      <w:r>
-        <w:rPr>
-          <w:sz w:val="28"/>
-          <w:szCs w:val="28"/>
-        </w:rPr>
-        <w:t>equirements</w:t>
+        <w:rPr>
+          <w:sz w:val="24"/>
+          <w:szCs w:val="24"/>
+        </w:rPr>
+      </w:pPr>
+      <w:r>
+        <w:rPr>
+          <w:sz w:val="24"/>
+          <w:szCs w:val="24"/>
+        </w:rPr>
+        <w:tab/>
+        <w:t>Nous n’avons pas réussi à corriger un bug sur le if dû à l’utilisation ou non de brackets.</w:t>
+      </w:r>
+    </w:p>
+    <w:p>
+      <w:pPr>
+        <w:pStyle w:val="Titre1"/>
+        <w:rPr>
+          <w:sz w:val="32"/>
+          <w:szCs w:val="32"/>
+        </w:rPr>
+      </w:pPr>
+      <w:bookmarkStart w:id="32" w:name="_Toc61773446"/>
+      <w:r>
+        <w:rPr>
+          <w:sz w:val="32"/>
+          <w:szCs w:val="32"/>
+        </w:rPr>
+        <w:t>Guide d’utilisation</w:t>
       </w:r>
       <w:bookmarkEnd w:id="32"/>
     </w:p>
     <w:p>
       <w:pPr>
+        <w:pStyle w:val="Titre2"/>
+        <w:rPr>
+          <w:sz w:val="28"/>
+          <w:szCs w:val="28"/>
+        </w:rPr>
+      </w:pPr>
+      <w:bookmarkStart w:id="33" w:name="_Toc61773447"/>
+      <w:r>
+        <w:rPr>
+          <w:sz w:val="28"/>
+          <w:szCs w:val="28"/>
+        </w:rPr>
+        <w:t>R</w:t>
+      </w:r>
+      <w:r>
+        <w:rPr>
+          <w:sz w:val="28"/>
+          <w:szCs w:val="28"/>
+        </w:rPr>
+        <w:t>equirements</w:t>
+      </w:r>
+      <w:bookmarkEnd w:id="33"/>
+    </w:p>
+    <w:p>
+      <w:pPr>
         <w:jc w:val="both"/>
         <w:rPr>
           <w:sz w:val="24"/>
@@ -21755,23 +21110,7 @@
           <w:sz w:val="24"/>
           <w:szCs w:val="24"/>
         </w:rPr>
-        <w:t xml:space="preserve"> installer via la commande </w:t>
-      </w:r>
-      <w:proofErr w:type="spellStart"/>
-      <w:r>
-        <w:rPr>
-          <w:sz w:val="24"/>
-          <w:szCs w:val="24"/>
-        </w:rPr>
-        <w:t>pip</w:t>
-      </w:r>
-      <w:proofErr w:type="spellEnd"/>
-      <w:r>
-        <w:rPr>
-          <w:sz w:val="24"/>
-          <w:szCs w:val="24"/>
-        </w:rPr>
-        <w:t xml:space="preserve"> les modules PLY et pydot ainsi qu’installer Graphviz à cette adresse : </w:t>
+        <w:t xml:space="preserve"> installer via la commande pip les modules PLY et pydot ainsi qu’installer Graphviz à cette adresse : </w:t>
       </w:r>
       <w:hyperlink r:id="rId80" w:history="1">
         <w:r>
@@ -21799,7 +21138,7 @@
           <w:szCs w:val="28"/>
         </w:rPr>
       </w:pPr>
-      <w:bookmarkStart w:id="33" w:name="_Toc61773448"/>
+      <w:bookmarkStart w:id="34" w:name="_Toc61773448"/>
       <w:r>
         <w:rPr>
           <w:sz w:val="28"/>
@@ -21807,7 +21146,7 @@
         </w:rPr>
         <w:t>Installation</w:t>
       </w:r>
-      <w:bookmarkEnd w:id="33"/>
+      <w:bookmarkEnd w:id="34"/>
     </w:p>
     <w:p>
       <w:pPr>
@@ -21830,23 +21169,7 @@
           <w:sz w:val="24"/>
           <w:szCs w:val="24"/>
         </w:rPr>
-        <w:t xml:space="preserve">modules et de Graphviz, il suffit d’extraire l’archive fournie, et de lancer depuis un terminal. Nous vous conseillons d’utiliser </w:t>
-      </w:r>
-      <w:proofErr w:type="spellStart"/>
-      <w:r>
-        <w:rPr>
-          <w:sz w:val="24"/>
-          <w:szCs w:val="24"/>
-        </w:rPr>
-        <w:t>powershell</w:t>
-      </w:r>
-      <w:proofErr w:type="spellEnd"/>
-      <w:r>
-        <w:rPr>
-          <w:sz w:val="24"/>
-          <w:szCs w:val="24"/>
-        </w:rPr>
-        <w:t xml:space="preserve">, l’accès des tests est ainsi facilité grâce aux tabulations qui permettent de voir ce qui est dans un dossier. </w:t>
+        <w:t xml:space="preserve">modules et de Graphviz, il suffit d’extraire l’archive fournie, et de lancer depuis un terminal. Nous vous conseillons d’utiliser powershell, l’accès des tests est ainsi facilité grâce aux tabulations qui permettent de voir ce qui est dans un dossier. </w:t>
       </w:r>
     </w:p>
     <w:p>
@@ -21857,7 +21180,7 @@
           <w:szCs w:val="28"/>
         </w:rPr>
       </w:pPr>
-      <w:bookmarkStart w:id="34" w:name="_Toc61773449"/>
+      <w:bookmarkStart w:id="35" w:name="_Toc61773449"/>
       <w:r>
         <w:rPr>
           <w:sz w:val="28"/>
@@ -21865,7 +21188,7 @@
         </w:rPr>
         <w:t>Analyse lexicale</w:t>
       </w:r>
-      <w:bookmarkEnd w:id="34"/>
+      <w:bookmarkEnd w:id="35"/>
     </w:p>
     <w:p/>
     <w:p>
@@ -22082,7 +21405,7 @@
           <w:szCs w:val="28"/>
         </w:rPr>
       </w:pPr>
-      <w:bookmarkStart w:id="35" w:name="_Toc61773450"/>
+      <w:bookmarkStart w:id="36" w:name="_Toc61773450"/>
       <w:r>
         <w:rPr>
           <w:sz w:val="28"/>
@@ -22090,7 +21413,7 @@
         </w:rPr>
         <w:t>Analyse syntaxique</w:t>
       </w:r>
-      <w:bookmarkEnd w:id="35"/>
+      <w:bookmarkEnd w:id="36"/>
     </w:p>
     <w:p/>
     <w:p>
@@ -22335,7 +21658,7 @@
           <w:szCs w:val="28"/>
         </w:rPr>
       </w:pPr>
-      <w:bookmarkStart w:id="36" w:name="_Toc61773451"/>
+      <w:bookmarkStart w:id="37" w:name="_Toc61773451"/>
       <w:r>
         <w:rPr>
           <w:sz w:val="28"/>
@@ -22343,7 +21666,7 @@
         </w:rPr>
         <w:t>Analyse sémantique</w:t>
       </w:r>
-      <w:bookmarkEnd w:id="36"/>
+      <w:bookmarkEnd w:id="37"/>
     </w:p>
     <w:p/>
     <w:p>
@@ -22411,7 +21734,7 @@
           <w:szCs w:val="28"/>
         </w:rPr>
       </w:pPr>
-      <w:bookmarkStart w:id="37" w:name="_Toc61773452"/>
+      <w:bookmarkStart w:id="38" w:name="_Toc61773452"/>
       <w:r>
         <w:rPr>
           <w:sz w:val="28"/>
@@ -22419,7 +21742,7 @@
         </w:rPr>
         <w:t>Partie arrière</w:t>
       </w:r>
-      <w:bookmarkEnd w:id="37"/>
+      <w:bookmarkEnd w:id="38"/>
     </w:p>
     <w:p>
       <w:pPr>
@@ -22544,23 +21867,7 @@
           <w:sz w:val="24"/>
           <w:szCs w:val="24"/>
         </w:rPr>
-        <w:t xml:space="preserve"> comme ici avec le if, on exécute </w:t>
-      </w:r>
-      <w:proofErr w:type="spellStart"/>
-      <w:r>
-        <w:rPr>
-          <w:sz w:val="24"/>
-          <w:szCs w:val="24"/>
-        </w:rPr>
-        <w:t>svm</w:t>
-      </w:r>
-      <w:proofErr w:type="spellEnd"/>
-      <w:r>
-        <w:rPr>
-          <w:sz w:val="24"/>
-          <w:szCs w:val="24"/>
-        </w:rPr>
-        <w:t xml:space="preserve"> en lui donnant comme argument ce fichier .vm avec la commande : </w:t>
+        <w:t xml:space="preserve"> comme ici avec le if, on exécute svm en lui donnant comme argument ce fichier .vm avec la commande : </w:t>
       </w:r>
       <w:r>
         <w:rPr>
@@ -22833,7 +22140,7 @@
           <w:szCs w:val="28"/>
         </w:rPr>
       </w:pPr>
-      <w:bookmarkStart w:id="38" w:name="_Toc61773453"/>
+      <w:bookmarkStart w:id="39" w:name="_Toc61773453"/>
       <w:r>
         <w:rPr>
           <w:sz w:val="28"/>
@@ -22841,7 +22148,7 @@
         </w:rPr>
         <w:t>Tests</w:t>
       </w:r>
-      <w:bookmarkEnd w:id="38"/>
+      <w:bookmarkEnd w:id="39"/>
     </w:p>
     <w:p/>
     <w:p>
@@ -22871,30 +22178,14 @@
           <w:sz w:val="24"/>
           <w:szCs w:val="24"/>
         </w:rPr>
-        <w:t>contenus dans Tests</w:t>
-      </w:r>
-      <w:proofErr w:type="gramStart"/>
-      <w:r>
-        <w:rPr>
-          <w:sz w:val="24"/>
-          <w:szCs w:val="24"/>
-        </w:rPr>
-        <w:t>/</w:t>
-      </w:r>
-      <w:r>
-        <w:rPr>
-          <w:sz w:val="24"/>
-          <w:szCs w:val="24"/>
-        </w:rPr>
-        <w:t>:</w:t>
-      </w:r>
-      <w:proofErr w:type="gramEnd"/>
-      <w:r>
-        <w:rPr>
-          <w:sz w:val="24"/>
-          <w:szCs w:val="24"/>
-        </w:rPr>
-        <w:t xml:space="preserve"> </w:t>
+        <w:t>contenus dans Tests/</w:t>
+      </w:r>
+      <w:r>
+        <w:rPr>
+          <w:sz w:val="24"/>
+          <w:szCs w:val="24"/>
+        </w:rPr>
+        <w:t xml:space="preserve">: </w:t>
       </w:r>
     </w:p>
     <w:p>
@@ -23135,39 +22426,7 @@
           <w:szCs w:val="24"/>
         </w:rPr>
         <w:tab/>
-        <w:t xml:space="preserve">De plus dans le cas ou vous voudriez tester la syntaxe javascript normale, nous avons un fichier HTML dans le dossier </w:t>
-      </w:r>
-      <w:proofErr w:type="spellStart"/>
-      <w:r>
-        <w:rPr>
-          <w:sz w:val="24"/>
-          <w:szCs w:val="24"/>
-        </w:rPr>
-        <w:t>DebugTests</w:t>
-      </w:r>
-      <w:proofErr w:type="spellEnd"/>
-      <w:r>
-        <w:rPr>
-          <w:sz w:val="24"/>
-          <w:szCs w:val="24"/>
-        </w:rPr>
-        <w:t xml:space="preserve">/ permettant de rapidement tester une syntaxe (par </w:t>
-      </w:r>
-      <w:proofErr w:type="gramStart"/>
-      <w:r>
-        <w:rPr>
-          <w:sz w:val="24"/>
-          <w:szCs w:val="24"/>
-        </w:rPr>
-        <w:t>exemple ;;;;;</w:t>
-      </w:r>
-      <w:proofErr w:type="gramEnd"/>
-      <w:r>
-        <w:rPr>
-          <w:sz w:val="24"/>
-          <w:szCs w:val="24"/>
-        </w:rPr>
-        <w:t xml:space="preserve"> dans une ligne). Dans le même dossier se trouve un autre fichier texte nommé test.txt qui vous permettra de tester vos propres syntaxes dans notre compilateur.</w:t>
+        <w:t>De plus dans le cas ou vous voudriez tester la syntaxe javascript normale, nous avons un fichier HTML dans le dossier DebugTests/ permettant de rapidement tester une syntaxe (par exemple ;;;;; dans une ligne). Dans le même dossier se trouve un autre fichier texte nommé test.txt qui vous permettra de tester vos propres syntaxes dans notre compilateur.</w:t>
       </w:r>
     </w:p>
     <w:p>
@@ -23178,7 +22437,7 @@
           <w:szCs w:val="32"/>
         </w:rPr>
       </w:pPr>
-      <w:bookmarkStart w:id="39" w:name="_Toc61773454"/>
+      <w:bookmarkStart w:id="40" w:name="_Toc61773454"/>
       <w:r>
         <w:rPr>
           <w:sz w:val="32"/>
@@ -23186,7 +22445,7 @@
         </w:rPr>
         <w:t>Conclusion</w:t>
       </w:r>
-      <w:bookmarkEnd w:id="39"/>
+      <w:bookmarkEnd w:id="40"/>
     </w:p>
     <w:p>
       <w:pPr>
@@ -23340,70 +22599,42 @@
           <w:sz w:val="24"/>
           <w:szCs w:val="24"/>
         </w:rPr>
-        <w:t>Ce projet nous a permis de mettre en pratique plus profondément les notions apprises en cours. Pour le parser, qui est la partie nous ayant pris le plus de temps, nous avons eu besoin en plus du cours, des précédences de poids égales, du principe de « </w:t>
-      </w:r>
-      <w:proofErr w:type="spellStart"/>
-      <w:r>
-        <w:rPr>
-          <w:sz w:val="24"/>
-          <w:szCs w:val="24"/>
-        </w:rPr>
-        <w:t>new_scope</w:t>
-      </w:r>
-      <w:proofErr w:type="spellEnd"/>
-      <w:r>
-        <w:rPr>
-          <w:sz w:val="24"/>
-          <w:szCs w:val="24"/>
-        </w:rPr>
-        <w:t xml:space="preserve"> » pour la portée des variables et d’autres fonctionnalités de PLY mineures. Pour l’analyse sémantique, reparcourir l’arbre pour vérifier la place des nœuds a permis de mieux comprendre l’arbre dans sa globalité et a retravailler les </w:t>
-      </w:r>
-      <w:proofErr w:type="spellStart"/>
-      <w:r>
-        <w:rPr>
-          <w:sz w:val="24"/>
-          <w:szCs w:val="24"/>
-        </w:rPr>
-        <w:t>list</w:t>
-      </w:r>
-      <w:proofErr w:type="spellEnd"/>
-      <w:r>
-        <w:rPr>
-          <w:sz w:val="24"/>
-          <w:szCs w:val="24"/>
-        </w:rPr>
-        <w:t xml:space="preserve"> </w:t>
-      </w:r>
-      <w:proofErr w:type="spellStart"/>
-      <w:r>
-        <w:rPr>
-          <w:sz w:val="24"/>
-          <w:szCs w:val="24"/>
-        </w:rPr>
-        <w:t>comprehensions</w:t>
-      </w:r>
-      <w:proofErr w:type="spellEnd"/>
-      <w:r>
-        <w:rPr>
-          <w:sz w:val="24"/>
-          <w:szCs w:val="24"/>
-        </w:rPr>
-        <w:t xml:space="preserve"> de python. Enfin, la partie arrière fut pour nous la partie la plus difficile du projet. Au cours de nos recherches, nous avons vu qu’aucun compilateur en python pour javascript n’existe. Nous sommes donc repartis du fichier svm.py du TP4 mais ce fut difficile de le mettre en pratique pour nos structures</w:t>
-      </w:r>
-      <w:r>
-        <w:rPr>
-          <w:sz w:val="24"/>
-          <w:szCs w:val="24"/>
-        </w:rPr>
-        <w:t xml:space="preserve">. Pour finir, en termes de retour d’expérience, cette dernière fut enrichissante, mais dans </w:t>
-      </w:r>
-      <w:proofErr w:type="gramStart"/>
-      <w:r>
-        <w:rPr>
-          <w:sz w:val="24"/>
-          <w:szCs w:val="24"/>
-        </w:rPr>
-        <w:t xml:space="preserve">le même </w:t>
+        <w:t xml:space="preserve">Ce projet nous a permis de mettre en pratique plus profondément les notions </w:t>
+      </w:r>
+      <w:r>
+        <w:rPr>
+          <w:sz w:val="24"/>
+          <w:szCs w:val="24"/>
+        </w:rPr>
+        <w:t>apprises</w:t>
+      </w:r>
+      <w:r>
+        <w:rPr>
+          <w:sz w:val="24"/>
+          <w:szCs w:val="24"/>
+        </w:rPr>
+        <w:t xml:space="preserve"> en cours. Pour le parser, qui est la partie nous ayant pris le plus de temps, nous avons eu besoin en plus du cours, des précédences de poids égales, du principe de « new_scope » pour la portée des variables et d’autres fonctionnalités de PLY mineures. Pour l’analyse sémantique, reparcourir l’arbre pour vérifier la place des nœuds a permis de mieux comprendre l’arbre dans sa globalité et </w:t>
+      </w:r>
+      <w:r>
+        <w:rPr>
+          <w:sz w:val="24"/>
+          <w:szCs w:val="24"/>
+        </w:rPr>
+        <w:t>à</w:t>
+      </w:r>
+      <w:r>
+        <w:rPr>
+          <w:sz w:val="24"/>
+          <w:szCs w:val="24"/>
+        </w:rPr>
+        <w:t xml:space="preserve"> retravailler les list comprehensions de python. Enfin, la partie arrière fut pour nous la partie la plus difficile du projet. Au cours de nos recherches, nous avons vu qu’aucun compilateur en python pour javascript n’existe. Nous sommes donc repartis du fichier svm.py du TP4 mais ce fut difficile de le mettre en pratique pour nos structures</w:t>
+      </w:r>
+      <w:r>
+        <w:rPr>
+          <w:sz w:val="24"/>
+          <w:szCs w:val="24"/>
+        </w:rPr>
+        <w:t xml:space="preserve">. Pour </w:t>
       </w:r>
       <w:r>
         <w:rPr>
@@ -23411,15 +22642,21 @@
           <w:szCs w:val="24"/>
         </w:rPr>
         <w:lastRenderedPageBreak/>
-        <w:t>temps quelque peu frustrante</w:t>
-      </w:r>
-      <w:proofErr w:type="gramEnd"/>
-      <w:r>
-        <w:rPr>
-          <w:sz w:val="24"/>
-          <w:szCs w:val="24"/>
-        </w:rPr>
-        <w:t xml:space="preserve"> puisque nous n’avons pas fini tout ce qui fut commencé. Il faut une masse de travail très conséquente pour arriver à un projet qui tiens la route.</w:t>
+        <w:t xml:space="preserve">finir, en termes de retour d’expérience, cette dernière fut enrichissante, mais dans </w:t>
+      </w:r>
+      <w:r>
+        <w:rPr>
+          <w:sz w:val="24"/>
+          <w:szCs w:val="24"/>
+        </w:rPr>
+        <w:t>le même temps quelque peu frustrant</w:t>
+      </w:r>
+      <w:r>
+        <w:rPr>
+          <w:sz w:val="24"/>
+          <w:szCs w:val="24"/>
+        </w:rPr>
+        <w:t xml:space="preserve"> puisque nous n’avons pas fini tout ce qui fut commencé.</w:t>
       </w:r>
     </w:p>
     <w:sectPr>
@@ -25113,9 +24350,11 @@
     <w:rsid w:val="00123B6A"/>
     <w:rsid w:val="00236B49"/>
     <w:rsid w:val="00277028"/>
+    <w:rsid w:val="00372C88"/>
     <w:rsid w:val="0043187D"/>
     <w:rsid w:val="00585020"/>
     <w:rsid w:val="0069714F"/>
+    <w:rsid w:val="00890883"/>
     <w:rsid w:val="008A1D7C"/>
     <w:rsid w:val="00A83FC0"/>
     <w:rsid w:val="00B320B8"/>
@@ -25139,7 +24378,7 @@
   <w:themeFontLang w:val="fr-FR"/>
   <w:clrSchemeMapping w:bg1="light1" w:t1="dark1" w:bg2="light2" w:t2="dark2" w:accent1="accent1" w:accent2="accent2" w:accent3="accent3" w:accent4="accent4" w:accent5="accent5" w:accent6="accent6" w:hyperlink="hyperlink" w:followedHyperlink="followedHyperlink"/>
   <w:decimalSymbol w:val="."/>
-  <w:listSeparator w:val=","/>
+  <w:listSeparator w:val=";"/>
   <w15:chartTrackingRefBased/>
 </w:settings>
 </file>
@@ -25919,7 +25158,7 @@
 </file>
 
 <file path=customXml/itemProps2.xml><?xml version="1.0" encoding="utf-8"?>
-<ds:datastoreItem xmlns:ds="http://schemas.openxmlformats.org/officeDocument/2006/customXml" ds:itemID="{4A69523E-EA3B-410A-84B4-5864F09A619E}">
+<ds:datastoreItem xmlns:ds="http://schemas.openxmlformats.org/officeDocument/2006/customXml" ds:itemID="{B7B47A2D-E163-447D-8F9D-2120535F031A}">
   <ds:schemaRefs>
     <ds:schemaRef ds:uri="http://schemas.openxmlformats.org/officeDocument/2006/bibliography"/>
   </ds:schemaRefs>

</xml_diff>

<commit_message>
Le retour du rapport
This reverts commit 173a72b9bededb9b5afd4838b59bae38769ae365.
</commit_message>
<xml_diff>
--- a/Rapport_JSCompilator_Paysant_Monnet.docx
+++ b/Rapport_JSCompilator_Paysant_Monnet.docx
@@ -2345,7 +2345,7 @@
                 <w:noProof/>
                 <w:webHidden/>
               </w:rPr>
-              <w:t>22</w:t>
+              <w:t>23</w:t>
             </w:r>
             <w:r>
               <w:rPr>
@@ -2558,7 +2558,7 @@
                 <w:noProof/>
                 <w:webHidden/>
               </w:rPr>
-              <w:t>24</w:t>
+              <w:t>25</w:t>
             </w:r>
             <w:r>
               <w:rPr>
@@ -2629,7 +2629,7 @@
                 <w:noProof/>
                 <w:webHidden/>
               </w:rPr>
-              <w:t>24</w:t>
+              <w:t>25</w:t>
             </w:r>
             <w:r>
               <w:rPr>
@@ -2771,7 +2771,7 @@
                 <w:noProof/>
                 <w:webHidden/>
               </w:rPr>
-              <w:t>25</w:t>
+              <w:t>26</w:t>
             </w:r>
             <w:r>
               <w:rPr>
@@ -3126,7 +3126,7 @@
                 <w:noProof/>
                 <w:webHidden/>
               </w:rPr>
-              <w:t>26</w:t>
+              <w:t>27</w:t>
             </w:r>
             <w:r>
               <w:rPr>
@@ -3339,7 +3339,7 @@
                 <w:noProof/>
                 <w:webHidden/>
               </w:rPr>
-              <w:t>28</w:t>
+              <w:t>29</w:t>
             </w:r>
             <w:r>
               <w:rPr>
@@ -3410,7 +3410,7 @@
                 <w:noProof/>
                 <w:webHidden/>
               </w:rPr>
-              <w:t>29</w:t>
+              <w:t>30</w:t>
             </w:r>
             <w:r>
               <w:rPr>
@@ -5574,6 +5574,23 @@
     </w:p>
     <w:p>
       <w:pPr>
+        <w:jc w:val="both"/>
+        <w:rPr>
+          <w:sz w:val="24"/>
+          <w:szCs w:val="24"/>
+        </w:rPr>
+      </w:pPr>
+      <w:r>
+        <w:rPr>
+          <w:sz w:val="24"/>
+          <w:szCs w:val="24"/>
+        </w:rPr>
+        <w:tab/>
+        <w:t>Les conditions font partis des éléments qui ont été implémentées dans la partie arrière. Leur calcul se réalise dans la svm.</w:t>
+      </w:r>
+    </w:p>
+    <w:p>
+      <w:pPr>
         <w:pStyle w:val="Titre2"/>
         <w:rPr>
           <w:sz w:val="28"/>
@@ -6072,6 +6089,13 @@
           <w:szCs w:val="24"/>
         </w:rPr>
         <w:t xml:space="preserve">Cette récursion fut source de nombre de bugs, notamment dans la version sans accolades, ceux-ci seront détaillés plus loin. </w:t>
+      </w:r>
+      <w:r>
+        <w:rPr>
+          <w:sz w:val="24"/>
+          <w:szCs w:val="24"/>
+        </w:rPr>
+        <w:t>En partie arrière, le if fonctionne mais pas le else, c’est donc une fonctionnalité à améliorer.</w:t>
       </w:r>
     </w:p>
     <w:p>
@@ -13569,9 +13593,30 @@
         <w:rPr>
           <w:sz w:val="24"/>
           <w:szCs w:val="24"/>
+        </w:rPr>
+      </w:pPr>
+      <w:r>
+        <w:rPr>
+          <w:sz w:val="24"/>
+          <w:szCs w:val="24"/>
           <w:lang w:val="en-GB"/>
         </w:rPr>
-      </w:pPr>
+        <w:tab/>
+      </w:r>
+      <w:r>
+        <w:rPr>
+          <w:sz w:val="24"/>
+          <w:szCs w:val="24"/>
+        </w:rPr>
+        <w:t>Le switch est mis e</w:t>
+      </w:r>
+      <w:r>
+        <w:rPr>
+          <w:sz w:val="24"/>
+          <w:szCs w:val="24"/>
+        </w:rPr>
+        <w:t>n place dans la partie arrière.</w:t>
+      </w:r>
     </w:p>
     <w:p>
       <w:pPr>
@@ -13579,6 +13624,7 @@
         <w:rPr>
           <w:sz w:val="28"/>
           <w:szCs w:val="28"/>
+          <w:lang w:val="en-GB"/>
         </w:rPr>
       </w:pPr>
       <w:bookmarkStart w:id="17" w:name="_Toc61773432"/>
@@ -13586,6 +13632,7 @@
         <w:rPr>
           <w:sz w:val="28"/>
           <w:szCs w:val="28"/>
+          <w:lang w:val="en-GB"/>
         </w:rPr>
         <w:t>Do while</w:t>
       </w:r>
@@ -13603,6 +13650,7 @@
         <w:rPr>
           <w:sz w:val="24"/>
           <w:szCs w:val="24"/>
+          <w:lang w:val="en-GB"/>
         </w:rPr>
         <w:tab/>
       </w:r>
@@ -13737,6 +13785,23 @@
     </w:p>
     <w:p>
       <w:pPr>
+        <w:jc w:val="both"/>
+        <w:rPr>
+          <w:sz w:val="24"/>
+          <w:szCs w:val="24"/>
+        </w:rPr>
+      </w:pPr>
+      <w:r>
+        <w:rPr>
+          <w:sz w:val="24"/>
+          <w:szCs w:val="24"/>
+        </w:rPr>
+        <w:tab/>
+        <w:t xml:space="preserve">Le do while, comme le while ont été implémenté dans la partie arrière. </w:t>
+      </w:r>
+    </w:p>
+    <w:p>
+      <w:pPr>
         <w:pStyle w:val="Titre2"/>
         <w:rPr>
           <w:sz w:val="32"/>
@@ -13781,23 +13846,7 @@
           <w:sz w:val="24"/>
           <w:szCs w:val="24"/>
         </w:rPr>
-        <w:t xml:space="preserve"> let </w:t>
-      </w:r>
-      <w:proofErr w:type="spellStart"/>
-      <w:r>
-        <w:rPr>
-          <w:sz w:val="24"/>
-          <w:szCs w:val="24"/>
-        </w:rPr>
-        <w:t>a,b</w:t>
-      </w:r>
-      <w:proofErr w:type="spellEnd"/>
-      <w:r>
-        <w:rPr>
-          <w:sz w:val="24"/>
-          <w:szCs w:val="24"/>
-        </w:rPr>
-        <w:t>. On utilise donc une liste de variable récursive :</w:t>
+        <w:t xml:space="preserve"> let a,b. On utilise donc une liste de variable récursive :</w:t>
       </w:r>
     </w:p>
     <w:p>
@@ -14075,6 +14124,7 @@
           <w:sz w:val="24"/>
           <w:szCs w:val="24"/>
         </w:rPr>
+        <w:lastRenderedPageBreak/>
         <w:t>Ici</w:t>
       </w:r>
       <w:r>
@@ -14103,15 +14153,7 @@
           <w:sz w:val="24"/>
           <w:szCs w:val="24"/>
         </w:rPr>
-        <w:t xml:space="preserve"> En dehors </w:t>
-      </w:r>
-      <w:r>
-        <w:rPr>
-          <w:sz w:val="24"/>
-          <w:szCs w:val="24"/>
-        </w:rPr>
-        <w:lastRenderedPageBreak/>
-        <w:t xml:space="preserve">de cela nous avons mis en place comme en javascript, l’impossibilité d’appeler une variable dans portée plus large que celle où elle fut créée. Pour ce faire nous utilisons une fonctionnalité intéressante que vous nous a proposé venant de </w:t>
+        <w:t xml:space="preserve"> En dehors de cela nous avons mis en place comme en javascript, l’impossibilité d’appeler une variable dans portée plus large que celle où elle fut créée. Pour ce faire nous utilisons une fonctionnalité intéressante que vous nous a proposé venant de </w:t>
       </w:r>
       <w:hyperlink r:id="rId43" w:history="1">
         <w:r>
@@ -14735,7 +14777,15 @@
           <w:sz w:val="24"/>
           <w:szCs w:val="24"/>
         </w:rPr>
-        <w:t xml:space="preserve"> sur la même ligne. Dans le TP4, nous avions émis une solution avec l’utilisation de points-virgules elle souffrait de deux problèmes. D’abord, la dernière instruction du programme ne pouvait terminer par un point-virgule la solution la plus simple est donc de le supprimer avant de parser le programme : </w:t>
+        <w:t xml:space="preserve"> sur la même ligne. Dans le TP4, nous avions émis une solution avec l’utilisation de points-virgules elle souffrait de deux problèmes. D’abord, la dernière instruction du </w:t>
+      </w:r>
+      <w:r>
+        <w:rPr>
+          <w:sz w:val="24"/>
+          <w:szCs w:val="24"/>
+        </w:rPr>
+        <w:lastRenderedPageBreak/>
+        <w:t xml:space="preserve">programme ne pouvait terminer par un point-virgule la solution la plus simple est donc de le supprimer avant de parser le programme : </w:t>
       </w:r>
     </w:p>
     <w:p>
@@ -14746,7 +14796,6 @@
         <w:rPr>
           <w:noProof/>
         </w:rPr>
-        <w:lastRenderedPageBreak/>
         <w:drawing>
           <wp:inline distT="0" distB="0" distL="0" distR="0" wp14:anchorId="5BDAB534" wp14:editId="478D8C64">
             <wp:extent cx="3829050" cy="408432"/>
@@ -15498,6 +15547,23 @@
     </w:p>
     <w:p>
       <w:pPr>
+        <w:jc w:val="both"/>
+        <w:rPr>
+          <w:sz w:val="24"/>
+          <w:szCs w:val="24"/>
+        </w:rPr>
+      </w:pPr>
+      <w:r>
+        <w:rPr>
+          <w:sz w:val="24"/>
+          <w:szCs w:val="24"/>
+        </w:rPr>
+        <w:tab/>
+        <w:t>Le continue fonctionne dans la partie arrière, il correspond à un JMP vers la dernière condition mais le break n’as pas pu être mis en place.</w:t>
+      </w:r>
+    </w:p>
+    <w:p>
+      <w:pPr>
         <w:pStyle w:val="Titre2"/>
         <w:rPr>
           <w:sz w:val="28"/>
@@ -15748,6 +15814,7 @@
           <w:sz w:val="24"/>
           <w:szCs w:val="24"/>
         </w:rPr>
+        <w:lastRenderedPageBreak/>
         <w:tab/>
         <w:t>Il y a ici une analyse sémantique, on vérifie que le tableau est déclaré avant de l’appelé, que le nombre entre croché est un entier, et que cet index ne soit pas plus grand que la taille du tableau.  Pour ce faire, nous récupérons le nœud correspondant au tableau dans AST :</w:t>
       </w:r>
@@ -15764,7 +15831,6 @@
         <w:rPr>
           <w:noProof/>
         </w:rPr>
-        <w:lastRenderedPageBreak/>
         <w:drawing>
           <wp:inline distT="0" distB="0" distL="0" distR="0" wp14:anchorId="04E58427" wp14:editId="740B80FD">
             <wp:extent cx="2343150" cy="285750"/>
@@ -20208,55 +20274,7 @@
           <w:sz w:val="24"/>
           <w:szCs w:val="24"/>
         </w:rPr>
-        <w:t xml:space="preserve">, de la gestion du return dans une fonction. Le principal frein à la réalisation de cette partie est le mécanisme de fin de la </w:t>
-      </w:r>
-      <w:proofErr w:type="spellStart"/>
-      <w:r>
-        <w:rPr>
-          <w:sz w:val="24"/>
-          <w:szCs w:val="24"/>
-        </w:rPr>
-        <w:t>function</w:t>
-      </w:r>
-      <w:proofErr w:type="spellEnd"/>
-      <w:r>
-        <w:rPr>
-          <w:sz w:val="24"/>
-          <w:szCs w:val="24"/>
-        </w:rPr>
-        <w:t xml:space="preserve">. En effet, un nouveau mot clé (« EF ») a été rajouté dans le </w:t>
-      </w:r>
-      <w:proofErr w:type="spellStart"/>
-      <w:r>
-        <w:rPr>
-          <w:sz w:val="24"/>
-          <w:szCs w:val="24"/>
-        </w:rPr>
-        <w:t>svm</w:t>
-      </w:r>
-      <w:proofErr w:type="spellEnd"/>
-      <w:r>
-        <w:rPr>
-          <w:sz w:val="24"/>
-          <w:szCs w:val="24"/>
-        </w:rPr>
-        <w:t xml:space="preserve"> dans le but de baliser la fin d’un bloc d’exécution d’une fonction ; mais l’implémentation du EF dans le </w:t>
-      </w:r>
-      <w:proofErr w:type="spellStart"/>
-      <w:r>
-        <w:rPr>
-          <w:sz w:val="24"/>
-          <w:szCs w:val="24"/>
-        </w:rPr>
-        <w:t>svm</w:t>
-      </w:r>
-      <w:proofErr w:type="spellEnd"/>
-      <w:r>
-        <w:rPr>
-          <w:sz w:val="24"/>
-          <w:szCs w:val="24"/>
-        </w:rPr>
-        <w:t xml:space="preserve"> n’est pas fonctionnelle.</w:t>
+        <w:t>, de la gestion du return dans une fonction. Le principal frein à la réalisation de cette partie est le mécanisme de fin de la function. En effet, un nouveau mot clé (« EF ») a été rajouté dans le svm dans le but de baliser la fin d’un bloc d’exécution d’une fonction ; mais l’implémentation du EF dans le svm n’est pas fonctionnelle.</w:t>
       </w:r>
     </w:p>
     <w:p>
@@ -21013,8 +21031,16 @@
           <w:ilvl w:val="0"/>
           <w:numId w:val="4"/>
         </w:numPr>
-      </w:pPr>
-      <w:r>
+        <w:rPr>
+          <w:sz w:val="24"/>
+          <w:szCs w:val="24"/>
+        </w:rPr>
+      </w:pPr>
+      <w:r>
+        <w:rPr>
+          <w:sz w:val="24"/>
+          <w:szCs w:val="24"/>
+        </w:rPr>
         <w:t xml:space="preserve">L’utilisation de tableaux dans la partie arrière ; </w:t>
       </w:r>
     </w:p>
@@ -21025,8 +21051,16 @@
           <w:ilvl w:val="0"/>
           <w:numId w:val="4"/>
         </w:numPr>
-      </w:pPr>
-      <w:r>
+        <w:rPr>
+          <w:sz w:val="24"/>
+          <w:szCs w:val="24"/>
+        </w:rPr>
+      </w:pPr>
+      <w:r>
+        <w:rPr>
+          <w:sz w:val="24"/>
+          <w:szCs w:val="24"/>
+        </w:rPr>
         <w:t xml:space="preserve">L’emploi du mot break dans la partie arrière ; </w:t>
       </w:r>
     </w:p>
@@ -21037,12 +21071,18 @@
           <w:ilvl w:val="0"/>
           <w:numId w:val="4"/>
         </w:numPr>
-      </w:pPr>
-      <w:r>
-        <w:t>G</w:t>
-      </w:r>
-      <w:bookmarkStart w:id="28" w:name="_GoBack"/>
-      <w:bookmarkEnd w:id="28"/>
+        <w:rPr>
+          <w:sz w:val="24"/>
+          <w:szCs w:val="24"/>
+        </w:rPr>
+      </w:pPr>
+      <w:r>
+        <w:rPr>
+          <w:sz w:val="24"/>
+          <w:szCs w:val="24"/>
+        </w:rPr>
+        <w:t xml:space="preserve">L’utilisation des fonctions dans la partie arrière </w:t>
+      </w:r>
     </w:p>
     <w:p>
       <w:pPr>
@@ -21051,9 +21091,17 @@
           <w:ilvl w:val="0"/>
           <w:numId w:val="4"/>
         </w:numPr>
-      </w:pPr>
-      <w:r>
-        <w:t>H</w:t>
+        <w:rPr>
+          <w:sz w:val="24"/>
+          <w:szCs w:val="24"/>
+        </w:rPr>
+      </w:pPr>
+      <w:r>
+        <w:rPr>
+          <w:sz w:val="24"/>
+          <w:szCs w:val="24"/>
+        </w:rPr>
+        <w:t>Le if/else dans la partie arrière</w:t>
       </w:r>
     </w:p>
     <w:p>
@@ -21063,9 +21111,31 @@
           <w:ilvl w:val="0"/>
           <w:numId w:val="4"/>
         </w:numPr>
-      </w:pPr>
-      <w:r>
-        <w:t>I</w:t>
+        <w:rPr>
+          <w:sz w:val="24"/>
+          <w:szCs w:val="24"/>
+        </w:rPr>
+      </w:pPr>
+      <w:r>
+        <w:rPr>
+          <w:sz w:val="24"/>
+          <w:szCs w:val="24"/>
+        </w:rPr>
+        <w:t>Le switch dans la partie arrière considère qu’il y a un break dans chaque case puisque le mot cl</w:t>
+      </w:r>
+      <w:r>
+        <w:rPr>
+          <w:sz w:val="24"/>
+          <w:szCs w:val="24"/>
+        </w:rPr>
+        <w:t>é</w:t>
+      </w:r>
+      <w:r>
+        <w:rPr>
+          <w:sz w:val="24"/>
+          <w:szCs w:val="24"/>
+        </w:rPr>
+        <w:t xml:space="preserve"> break ne fut pas implémenté.</w:t>
       </w:r>
     </w:p>
     <w:p>
@@ -21075,12 +21145,17 @@
           <w:ilvl w:val="0"/>
           <w:numId w:val="4"/>
         </w:numPr>
-      </w:pPr>
-      <w:r>
-        <w:t>J</w:t>
-      </w:r>
-      <w:r>
-        <w:t>.</w:t>
+        <w:rPr>
+          <w:sz w:val="24"/>
+          <w:szCs w:val="24"/>
+        </w:rPr>
+      </w:pPr>
+      <w:r>
+        <w:rPr>
+          <w:sz w:val="24"/>
+          <w:szCs w:val="24"/>
+        </w:rPr>
+        <w:t>On ne peut pas écrire de structure vides comme un while(cond){}</w:t>
       </w:r>
     </w:p>
     <w:p>
@@ -21091,7 +21166,7 @@
           <w:szCs w:val="32"/>
         </w:rPr>
       </w:pPr>
-      <w:bookmarkStart w:id="29" w:name="_Toc61773443"/>
+      <w:bookmarkStart w:id="28" w:name="_Toc61773443"/>
       <w:r>
         <w:rPr>
           <w:sz w:val="32"/>
@@ -21099,7 +21174,7 @@
         </w:rPr>
         <w:t>Pour aller plus loin</w:t>
       </w:r>
-      <w:bookmarkEnd w:id="29"/>
+      <w:bookmarkEnd w:id="28"/>
     </w:p>
     <w:p>
       <w:pPr>
@@ -21161,7 +21236,7 @@
           <w:szCs w:val="32"/>
         </w:rPr>
       </w:pPr>
-      <w:bookmarkStart w:id="30" w:name="_Toc61773444"/>
+      <w:bookmarkStart w:id="29" w:name="_Toc61773444"/>
       <w:r>
         <w:rPr>
           <w:sz w:val="32"/>
@@ -21169,7 +21244,7 @@
         </w:rPr>
         <w:t>Bugs corrigés</w:t>
       </w:r>
-      <w:bookmarkEnd w:id="30"/>
+      <w:bookmarkEnd w:id="29"/>
     </w:p>
     <w:p>
       <w:pPr>
@@ -21196,17 +21271,29 @@
       </w:r>
       <w:r>
         <w:rPr>
-          <w:color w:val="FF0000"/>
-          <w:sz w:val="40"/>
-          <w:szCs w:val="40"/>
-        </w:rPr>
-        <w:t>37 issues, 19</w:t>
-      </w:r>
-      <w:r>
-        <w:rPr>
-          <w:color w:val="FF0000"/>
-          <w:sz w:val="24"/>
-          <w:szCs w:val="24"/>
+          <w:sz w:val="24"/>
+          <w:szCs w:val="24"/>
+        </w:rPr>
+        <w:t>4</w:t>
+      </w:r>
+      <w:r>
+        <w:rPr>
+          <w:sz w:val="24"/>
+          <w:szCs w:val="24"/>
+        </w:rPr>
+        <w:t xml:space="preserve">7 issues, </w:t>
+      </w:r>
+      <w:r>
+        <w:rPr>
+          <w:sz w:val="24"/>
+          <w:szCs w:val="24"/>
+        </w:rPr>
+        <w:t>20</w:t>
+      </w:r>
+      <w:r>
+        <w:rPr>
+          <w:sz w:val="16"/>
+          <w:szCs w:val="16"/>
         </w:rPr>
         <w:t xml:space="preserve"> </w:t>
       </w:r>
@@ -21233,7 +21320,7 @@
           <w:szCs w:val="32"/>
         </w:rPr>
       </w:pPr>
-      <w:bookmarkStart w:id="31" w:name="_Toc61773445"/>
+      <w:bookmarkStart w:id="30" w:name="_Toc61773445"/>
       <w:r>
         <w:rPr>
           <w:sz w:val="32"/>
@@ -21242,7 +21329,7 @@
         <w:lastRenderedPageBreak/>
         <w:t>Bugs non corrigés</w:t>
       </w:r>
-      <w:bookmarkEnd w:id="31"/>
+      <w:bookmarkEnd w:id="30"/>
     </w:p>
     <w:p>
       <w:pPr>
@@ -21257,7 +21344,58 @@
           <w:szCs w:val="24"/>
         </w:rPr>
         <w:tab/>
-        <w:t>Nous n’avons pas réussi à corriger un bug sur le if dû à l’utilisation ou non de brackets.</w:t>
+        <w:t xml:space="preserve">Nous n’avons pas réussi à corriger un bug sur le if dû à l’utilisation ou non de </w:t>
+      </w:r>
+      <w:r>
+        <w:rPr>
+          <w:sz w:val="24"/>
+          <w:szCs w:val="24"/>
+        </w:rPr>
+        <w:t>accolades</w:t>
+      </w:r>
+      <w:r>
+        <w:rPr>
+          <w:sz w:val="24"/>
+          <w:szCs w:val="24"/>
+        </w:rPr>
+        <w:t>.</w:t>
+      </w:r>
+      <w:r>
+        <w:rPr>
+          <w:sz w:val="24"/>
+          <w:szCs w:val="24"/>
+        </w:rPr>
+        <w:t xml:space="preserve"> Il est donc nécessaire de mettre des accolades lorsqu’on utilise un if seul et de coller le else à l’accolade dans le cas d’un if else avec accolade comme ceci: </w:t>
+      </w:r>
+    </w:p>
+    <w:p>
+      <w:pPr>
+        <w:rPr>
+          <w:sz w:val="24"/>
+          <w:szCs w:val="24"/>
+        </w:rPr>
+      </w:pPr>
+      <w:r>
+        <w:rPr>
+          <w:sz w:val="24"/>
+          <w:szCs w:val="24"/>
+        </w:rPr>
+        <w:t>If(){</w:t>
+      </w:r>
+    </w:p>
+    <w:p>
+      <w:pPr>
+        <w:rPr>
+          <w:sz w:val="24"/>
+          <w:szCs w:val="24"/>
+        </w:rPr>
+      </w:pPr>
+      <w:r>
+        <w:rPr>
+          <w:sz w:val="24"/>
+          <w:szCs w:val="24"/>
+        </w:rPr>
+        <w:t>} else {}</w:t>
       </w:r>
     </w:p>
     <w:p>
@@ -21268,7 +21406,7 @@
           <w:szCs w:val="32"/>
         </w:rPr>
       </w:pPr>
-      <w:bookmarkStart w:id="32" w:name="_Toc61773446"/>
+      <w:bookmarkStart w:id="31" w:name="_Toc61773446"/>
       <w:r>
         <w:rPr>
           <w:sz w:val="32"/>
@@ -21276,7 +21414,7 @@
         </w:rPr>
         <w:t>Guide d’utilisation</w:t>
       </w:r>
-      <w:bookmarkEnd w:id="32"/>
+      <w:bookmarkEnd w:id="31"/>
     </w:p>
     <w:p>
       <w:pPr>
@@ -21286,7 +21424,7 @@
           <w:szCs w:val="28"/>
         </w:rPr>
       </w:pPr>
-      <w:bookmarkStart w:id="33" w:name="_Toc61773447"/>
+      <w:bookmarkStart w:id="32" w:name="_Toc61773447"/>
       <w:r>
         <w:rPr>
           <w:sz w:val="28"/>
@@ -21301,7 +21439,7 @@
         </w:rPr>
         <w:t>equirements</w:t>
       </w:r>
-      <w:bookmarkEnd w:id="33"/>
+      <w:bookmarkEnd w:id="32"/>
     </w:p>
     <w:p>
       <w:pPr>
@@ -21354,7 +21492,7 @@
           <w:szCs w:val="28"/>
         </w:rPr>
       </w:pPr>
-      <w:bookmarkStart w:id="34" w:name="_Toc61773448"/>
+      <w:bookmarkStart w:id="33" w:name="_Toc61773448"/>
       <w:r>
         <w:rPr>
           <w:sz w:val="28"/>
@@ -21362,7 +21500,7 @@
         </w:rPr>
         <w:t>Installation</w:t>
       </w:r>
-      <w:bookmarkEnd w:id="34"/>
+      <w:bookmarkEnd w:id="33"/>
     </w:p>
     <w:p>
       <w:pPr>
@@ -21396,7 +21534,7 @@
           <w:szCs w:val="28"/>
         </w:rPr>
       </w:pPr>
-      <w:bookmarkStart w:id="35" w:name="_Toc61773449"/>
+      <w:bookmarkStart w:id="34" w:name="_Toc61773449"/>
       <w:r>
         <w:rPr>
           <w:sz w:val="28"/>
@@ -21404,7 +21542,7 @@
         </w:rPr>
         <w:t>Analyse lexicale</w:t>
       </w:r>
-      <w:bookmarkEnd w:id="35"/>
+      <w:bookmarkEnd w:id="34"/>
     </w:p>
     <w:p/>
     <w:p>
@@ -21620,15 +21758,16 @@
           <w:szCs w:val="28"/>
         </w:rPr>
       </w:pPr>
-      <w:bookmarkStart w:id="36" w:name="_Toc61773450"/>
+      <w:bookmarkStart w:id="35" w:name="_Toc61773450"/>
       <w:r>
         <w:rPr>
           <w:sz w:val="28"/>
           <w:szCs w:val="28"/>
         </w:rPr>
+        <w:lastRenderedPageBreak/>
         <w:t>Analyse syntaxique</w:t>
       </w:r>
-      <w:bookmarkEnd w:id="36"/>
+      <w:bookmarkEnd w:id="35"/>
     </w:p>
     <w:p/>
     <w:p>
@@ -21644,7 +21783,6 @@
           <w:sz w:val="24"/>
           <w:szCs w:val="24"/>
         </w:rPr>
-        <w:lastRenderedPageBreak/>
         <w:tab/>
         <w:t xml:space="preserve">De la même manière, pour lancer l’analyse syntaxique, il faut exécuter le fichier parserJS.py avec en argument un fichier texte : </w:t>
       </w:r>
@@ -21798,6 +21936,7 @@
         <w:rPr>
           <w:noProof/>
         </w:rPr>
+        <w:lastRenderedPageBreak/>
         <w:drawing>
           <wp:inline distT="0" distB="0" distL="0" distR="0" wp14:anchorId="60468123" wp14:editId="3853F152">
             <wp:extent cx="5760720" cy="3314065"/>
@@ -21849,7 +21988,6 @@
           <w:sz w:val="24"/>
           <w:szCs w:val="24"/>
         </w:rPr>
-        <w:lastRenderedPageBreak/>
         <w:t xml:space="preserve">Dans le cas d’une erreur, celle-ci sera </w:t>
       </w:r>
       <w:r>
@@ -21874,7 +22012,7 @@
           <w:szCs w:val="28"/>
         </w:rPr>
       </w:pPr>
-      <w:bookmarkStart w:id="37" w:name="_Toc61773451"/>
+      <w:bookmarkStart w:id="36" w:name="_Toc61773451"/>
       <w:r>
         <w:rPr>
           <w:sz w:val="28"/>
@@ -21882,7 +22020,7 @@
         </w:rPr>
         <w:t>Analyse sémantique</w:t>
       </w:r>
-      <w:bookmarkEnd w:id="37"/>
+      <w:bookmarkEnd w:id="36"/>
     </w:p>
     <w:p/>
     <w:p>
@@ -21950,7 +22088,7 @@
           <w:szCs w:val="28"/>
         </w:rPr>
       </w:pPr>
-      <w:bookmarkStart w:id="38" w:name="_Toc61773452"/>
+      <w:bookmarkStart w:id="37" w:name="_Toc61773452"/>
       <w:r>
         <w:rPr>
           <w:sz w:val="28"/>
@@ -21958,7 +22096,7 @@
         </w:rPr>
         <w:t>Partie arrière</w:t>
       </w:r>
-      <w:bookmarkEnd w:id="38"/>
+      <w:bookmarkEnd w:id="37"/>
     </w:p>
     <w:p>
       <w:pPr>
@@ -22140,6 +22278,7 @@
           <w:sz w:val="24"/>
           <w:szCs w:val="24"/>
         </w:rPr>
+        <w:lastRenderedPageBreak/>
         <w:t>Un exemple de bytecode généré et</w:t>
       </w:r>
       <w:r>
@@ -22355,7 +22494,7 @@
           <w:szCs w:val="28"/>
         </w:rPr>
       </w:pPr>
-      <w:bookmarkStart w:id="39" w:name="_Toc61773453"/>
+      <w:bookmarkStart w:id="38" w:name="_Toc61773453"/>
       <w:r>
         <w:rPr>
           <w:sz w:val="28"/>
@@ -22363,7 +22502,7 @@
         </w:rPr>
         <w:t>Tests</w:t>
       </w:r>
-      <w:bookmarkEnd w:id="39"/>
+      <w:bookmarkEnd w:id="38"/>
     </w:p>
     <w:p/>
     <w:p>
@@ -22379,7 +22518,6 @@
           <w:sz w:val="24"/>
           <w:szCs w:val="24"/>
         </w:rPr>
-        <w:lastRenderedPageBreak/>
         <w:t>En même temps que ce rapport nous vous proposons une multitude de fichiers de tests pour chaque fonctionnalité.</w:t>
       </w:r>
       <w:r>
@@ -22504,6 +22642,7 @@
           <w:color w:val="0563C1" w:themeColor="hyperlink"/>
           <w:u w:val="single"/>
         </w:rPr>
+        <w:lastRenderedPageBreak/>
         <mc:AlternateContent>
           <mc:Choice Requires="wps">
             <w:drawing>
@@ -22652,7 +22791,7 @@
           <w:szCs w:val="32"/>
         </w:rPr>
       </w:pPr>
-      <w:bookmarkStart w:id="40" w:name="_Toc61773454"/>
+      <w:bookmarkStart w:id="39" w:name="_Toc61773454"/>
       <w:r>
         <w:rPr>
           <w:sz w:val="32"/>
@@ -22660,7 +22799,7 @@
         </w:rPr>
         <w:t>Conclusion</w:t>
       </w:r>
-      <w:bookmarkEnd w:id="40"/>
+      <w:bookmarkEnd w:id="39"/>
     </w:p>
     <w:p>
       <w:pPr>
@@ -22695,7 +22834,6 @@
           <w:sz w:val="24"/>
           <w:szCs w:val="24"/>
         </w:rPr>
-        <w:lastRenderedPageBreak/>
         <w:t>Le lexer est fini à 100 % dans le cadre de nos objectifs</w:t>
       </w:r>
     </w:p>
@@ -22850,7 +22988,15 @@
           <w:sz w:val="24"/>
           <w:szCs w:val="24"/>
         </w:rPr>
-        <w:t xml:space="preserve">. Pour finir, en termes de retour d’expérience, cette dernière fut enrichissante, mais dans </w:t>
+        <w:t xml:space="preserve">. Pour </w:t>
+      </w:r>
+      <w:r>
+        <w:rPr>
+          <w:sz w:val="24"/>
+          <w:szCs w:val="24"/>
+        </w:rPr>
+        <w:lastRenderedPageBreak/>
+        <w:t xml:space="preserve">finir, en termes de retour d’expérience, cette dernière fut enrichissante, mais dans </w:t>
       </w:r>
       <w:r>
         <w:rPr>
@@ -24796,6 +24942,7 @@
     <w:rsid w:val="0069714F"/>
     <w:rsid w:val="00890883"/>
     <w:rsid w:val="008A1D7C"/>
+    <w:rsid w:val="008A75B1"/>
     <w:rsid w:val="00A42ECE"/>
     <w:rsid w:val="00A83FC0"/>
     <w:rsid w:val="00B320B8"/>
@@ -24819,7 +24966,7 @@
   <w:themeFontLang w:val="fr-FR"/>
   <w:clrSchemeMapping w:bg1="light1" w:t1="dark1" w:bg2="light2" w:t2="dark2" w:accent1="accent1" w:accent2="accent2" w:accent3="accent3" w:accent4="accent4" w:accent5="accent5" w:accent6="accent6" w:hyperlink="hyperlink" w:followedHyperlink="followedHyperlink"/>
   <w:decimalSymbol w:val="."/>
-  <w:listSeparator w:val=";"/>
+  <w:listSeparator w:val=","/>
   <w15:chartTrackingRefBased/>
 </w:settings>
 </file>

</xml_diff>

<commit_message>
smooth update report + add pdf
</commit_message>
<xml_diff>
--- a/Rapport_JSCompilator_Paysant_Monnet.docx
+++ b/Rapport_JSCompilator_Paysant_Monnet.docx
@@ -3492,7 +3492,39 @@
           <w:sz w:val="24"/>
           <w:szCs w:val="24"/>
         </w:rPr>
-        <w:t>est le Terminator de tous les compilers Javascript ! Notre projet qui vous est présenté ci-dessous à pour but de construire de a à z un compilateur de javascript en python, à l’aide de yacc/PLY pour le lexer/parser et d’une machine à pile pour la partie arrière. Ce projet est réalisé dans le cadre du cours de compilateur de la HE-ARC.</w:t>
+        <w:t xml:space="preserve">est le Terminator de tous les compilers Javascript ! Notre projet qui vous est présenté ci-dessous </w:t>
+      </w:r>
+      <w:proofErr w:type="spellStart"/>
+      <w:r>
+        <w:rPr>
+          <w:sz w:val="24"/>
+          <w:szCs w:val="24"/>
+        </w:rPr>
+        <w:t>à</w:t>
+      </w:r>
+      <w:proofErr w:type="spellEnd"/>
+      <w:r>
+        <w:rPr>
+          <w:sz w:val="24"/>
+          <w:szCs w:val="24"/>
+        </w:rPr>
+        <w:t xml:space="preserve"> pour but de construire </w:t>
+      </w:r>
+      <w:proofErr w:type="gramStart"/>
+      <w:r>
+        <w:rPr>
+          <w:sz w:val="24"/>
+          <w:szCs w:val="24"/>
+        </w:rPr>
+        <w:t>de a</w:t>
+      </w:r>
+      <w:proofErr w:type="gramEnd"/>
+      <w:r>
+        <w:rPr>
+          <w:sz w:val="24"/>
+          <w:szCs w:val="24"/>
+        </w:rPr>
+        <w:t xml:space="preserve"> à z un compilateur de javascript en python, à l’aide de yacc/PLY pour le lexer/parser et d’une machine à pile pour la partie arrière. Ce projet est réalisé dans le cadre du cours de compilateur de la HE-ARC.</w:t>
       </w:r>
     </w:p>
     <w:p>
@@ -4446,7 +4478,23 @@
           <w:szCs w:val="24"/>
         </w:rPr>
         <w:tab/>
-        <w:t>En effet, en javascript pour afficher quelque chose, il faut mettre console.log(), étant donné que nous n’implémentions pas la partie objet de javascript, le print a simplement été remplacé par log. C’est la seule différence entre notre langage et du javascript</w:t>
+        <w:t xml:space="preserve">En effet, en javascript pour afficher quelque chose, il faut mettre </w:t>
+      </w:r>
+      <w:proofErr w:type="gramStart"/>
+      <w:r>
+        <w:rPr>
+          <w:sz w:val="24"/>
+          <w:szCs w:val="24"/>
+        </w:rPr>
+        <w:t>console.log(</w:t>
+      </w:r>
+      <w:proofErr w:type="gramEnd"/>
+      <w:r>
+        <w:rPr>
+          <w:sz w:val="24"/>
+          <w:szCs w:val="24"/>
+        </w:rPr>
+        <w:t>), étant donné que nous n’implémentions pas la partie objet de javascript, le print a simplement été remplacé par log. C’est la seule différence entre notre langage et du javascript</w:t>
       </w:r>
       <w:r>
         <w:rPr>
@@ -4536,7 +4584,23 @@
           <w:sz w:val="24"/>
           <w:szCs w:val="24"/>
         </w:rPr>
-        <w:t>sultat dans l’arbre : pour un log(2) :</w:t>
+        <w:t xml:space="preserve">sultat dans l’arbre : pour un </w:t>
+      </w:r>
+      <w:proofErr w:type="gramStart"/>
+      <w:r>
+        <w:rPr>
+          <w:sz w:val="24"/>
+          <w:szCs w:val="24"/>
+        </w:rPr>
+        <w:t>log(</w:t>
+      </w:r>
+      <w:proofErr w:type="gramEnd"/>
+      <w:r>
+        <w:rPr>
+          <w:sz w:val="24"/>
+          <w:szCs w:val="24"/>
+        </w:rPr>
+        <w:t>2) :</w:t>
       </w:r>
     </w:p>
     <w:p>
@@ -4617,7 +4681,23 @@
           <w:szCs w:val="24"/>
         </w:rPr>
         <w:tab/>
-        <w:t xml:space="preserve">Nous avons repris le while du TP4 en modifiant deux choses. Tout d’abord le while comme le if, contient une condition, présentées ci-dessous. De surcroit, nous rajoutons la possibilité du while sans accolades. Le parser : </w:t>
+        <w:t xml:space="preserve">Nous avons repris le while du TP4 en modifiant deux choses. Tout d’abord le while comme </w:t>
+      </w:r>
+      <w:proofErr w:type="gramStart"/>
+      <w:r>
+        <w:rPr>
+          <w:sz w:val="24"/>
+          <w:szCs w:val="24"/>
+        </w:rPr>
+        <w:t>le if</w:t>
+      </w:r>
+      <w:proofErr w:type="gramEnd"/>
+      <w:r>
+        <w:rPr>
+          <w:sz w:val="24"/>
+          <w:szCs w:val="24"/>
+        </w:rPr>
+        <w:t xml:space="preserve">, contient une condition, présentées ci-dessous. De surcroit, nous rajoutons la possibilité du while sans accolades. Le parser : </w:t>
       </w:r>
     </w:p>
     <w:p>
@@ -4997,7 +5077,23 @@
           <w:sz w:val="24"/>
           <w:szCs w:val="24"/>
         </w:rPr>
-        <w:t xml:space="preserve"> notamment pour le while, le if et le for. </w:t>
+        <w:t xml:space="preserve"> notamment pour le while, </w:t>
+      </w:r>
+      <w:proofErr w:type="gramStart"/>
+      <w:r>
+        <w:rPr>
+          <w:sz w:val="24"/>
+          <w:szCs w:val="24"/>
+        </w:rPr>
+        <w:t>le if</w:t>
+      </w:r>
+      <w:proofErr w:type="gramEnd"/>
+      <w:r>
+        <w:rPr>
+          <w:sz w:val="24"/>
+          <w:szCs w:val="24"/>
+        </w:rPr>
+        <w:t xml:space="preserve"> et le for. </w:t>
       </w:r>
       <w:r>
         <w:rPr>
@@ -5095,7 +5191,23 @@
           <w:sz w:val="24"/>
           <w:szCs w:val="24"/>
         </w:rPr>
-        <w:t xml:space="preserve"> Au niveau du parser, les operateurs de comparaison son non-associatif pour ne pas pouvoir les chainer (a&lt;b&lt;c) et le comparateur ! est prioritaire au &amp;&amp; qui est prioritaire au || comme en javascript :  </w:t>
+        <w:t xml:space="preserve"> Au niveau du parser, les </w:t>
+      </w:r>
+      <w:proofErr w:type="spellStart"/>
+      <w:r>
+        <w:rPr>
+          <w:sz w:val="24"/>
+          <w:szCs w:val="24"/>
+        </w:rPr>
+        <w:t>operateurs</w:t>
+      </w:r>
+      <w:proofErr w:type="spellEnd"/>
+      <w:r>
+        <w:rPr>
+          <w:sz w:val="24"/>
+          <w:szCs w:val="24"/>
+        </w:rPr>
+        <w:t xml:space="preserve"> de comparaison son non-associatif pour ne pas pouvoir les chainer (a&lt;b&lt;c) et le comparateur ! est prioritaire au &amp;&amp; qui est prioritaire au || comme en javascript :  </w:t>
       </w:r>
     </w:p>
     <w:p>
@@ -5627,7 +5739,23 @@
           <w:sz w:val="24"/>
           <w:szCs w:val="24"/>
         </w:rPr>
-        <w:t>Dans le lexer, nous avons ajouté ces deux mot clés ainsi que les caractères ? et : pour l’opérateur ternaire. Dans le parser, le if fonctionne avec ou sans accolades. La subtilité et la difficulté dans cette fonctionnalité réside dans le fait que les if/else sont récursifs dans le cas de if /else if /else par exemple. Nous avons fait le choix dans l’affichage qu’un if ait deux ou trois nœuds enfants. Le premier est sa condition. Le deuxième est son programme</w:t>
+        <w:t xml:space="preserve">Dans le lexer, nous avons ajouté ces deux mot clés ainsi que les caractères ? et : pour l’opérateur ternaire. Dans le parser, </w:t>
+      </w:r>
+      <w:proofErr w:type="gramStart"/>
+      <w:r>
+        <w:rPr>
+          <w:sz w:val="24"/>
+          <w:szCs w:val="24"/>
+        </w:rPr>
+        <w:t>le if</w:t>
+      </w:r>
+      <w:proofErr w:type="gramEnd"/>
+      <w:r>
+        <w:rPr>
+          <w:sz w:val="24"/>
+          <w:szCs w:val="24"/>
+        </w:rPr>
+        <w:t xml:space="preserve"> fonctionne avec ou sans accolades. La subtilité et la difficulté dans cette fonctionnalité réside dans le fait que les if/else sont récursifs dans le cas de if /else if /else par exemple. Nous avons fait le choix dans l’affichage qu’un if ait deux ou trois nœuds enfants. Le premier est sa condition. Le deuxième est son programme</w:t>
       </w:r>
       <w:r>
         <w:rPr>
@@ -5641,7 +5769,23 @@
           <w:sz w:val="24"/>
           <w:szCs w:val="24"/>
         </w:rPr>
-        <w:t>(le then). Le troisième qui est facultatif dans le cas d’un if seul est le else. Ce dernier a pour enfant un programme. Dans le cas d’un else if, le if est dans le programme du else. Un exemple étant plus parlant, en voici un avec :</w:t>
+        <w:t xml:space="preserve">(le then). Le troisième qui est facultatif dans le cas d’un if seul est le else. Ce dernier a pour enfant un programme. Dans le cas d’un else if, </w:t>
+      </w:r>
+      <w:proofErr w:type="gramStart"/>
+      <w:r>
+        <w:rPr>
+          <w:sz w:val="24"/>
+          <w:szCs w:val="24"/>
+        </w:rPr>
+        <w:t>le if</w:t>
+      </w:r>
+      <w:proofErr w:type="gramEnd"/>
+      <w:r>
+        <w:rPr>
+          <w:sz w:val="24"/>
+          <w:szCs w:val="24"/>
+        </w:rPr>
+        <w:t xml:space="preserve"> est dans le programme du else. Un exemple étant plus parlant, en voici un avec :</w:t>
       </w:r>
     </w:p>
     <w:p>
@@ -6095,7 +6239,23 @@
           <w:sz w:val="24"/>
           <w:szCs w:val="24"/>
         </w:rPr>
-        <w:t>En partie arrière, le if fonctionne mais pas le else, c’est donc une fonctionnalité à améliorer.</w:t>
+        <w:t xml:space="preserve">En partie arrière, </w:t>
+      </w:r>
+      <w:proofErr w:type="gramStart"/>
+      <w:r>
+        <w:rPr>
+          <w:sz w:val="24"/>
+          <w:szCs w:val="24"/>
+        </w:rPr>
+        <w:t>le if</w:t>
+      </w:r>
+      <w:proofErr w:type="gramEnd"/>
+      <w:r>
+        <w:rPr>
+          <w:sz w:val="24"/>
+          <w:szCs w:val="24"/>
+        </w:rPr>
+        <w:t xml:space="preserve"> fonctionne mais pas le else, c’est donc une fonctionnalité à améliorer.</w:t>
       </w:r>
     </w:p>
     <w:p>
@@ -11152,7 +11312,23 @@
           <w:sz w:val="24"/>
           <w:szCs w:val="24"/>
         </w:rPr>
-        <w:t xml:space="preserve">Dans les deux cas on vérifie si le IDENTIFIER est bien une variable déclarée. </w:t>
+        <w:t xml:space="preserve">Dans les deux cas on vérifie si </w:t>
+      </w:r>
+      <w:proofErr w:type="gramStart"/>
+      <w:r>
+        <w:rPr>
+          <w:sz w:val="24"/>
+          <w:szCs w:val="24"/>
+        </w:rPr>
+        <w:t>le IDENTIFIER</w:t>
+      </w:r>
+      <w:proofErr w:type="gramEnd"/>
+      <w:r>
+        <w:rPr>
+          <w:sz w:val="24"/>
+          <w:szCs w:val="24"/>
+        </w:rPr>
+        <w:t xml:space="preserve"> est bien une variable déclarée. </w:t>
       </w:r>
     </w:p>
     <w:p>
@@ -13624,7 +13800,6 @@
         <w:rPr>
           <w:sz w:val="28"/>
           <w:szCs w:val="28"/>
-          <w:lang w:val="en-GB"/>
         </w:rPr>
       </w:pPr>
       <w:bookmarkStart w:id="17" w:name="_Toc61773432"/>
@@ -13632,7 +13807,6 @@
         <w:rPr>
           <w:sz w:val="28"/>
           <w:szCs w:val="28"/>
-          <w:lang w:val="en-GB"/>
         </w:rPr>
         <w:t>Do while</w:t>
       </w:r>
@@ -13650,7 +13824,6 @@
         <w:rPr>
           <w:sz w:val="24"/>
           <w:szCs w:val="24"/>
-          <w:lang w:val="en-GB"/>
         </w:rPr>
         <w:tab/>
       </w:r>
@@ -13846,7 +14019,23 @@
           <w:sz w:val="24"/>
           <w:szCs w:val="24"/>
         </w:rPr>
-        <w:t xml:space="preserve"> let a,b. On utilise donc une liste de variable récursive :</w:t>
+        <w:t xml:space="preserve"> let </w:t>
+      </w:r>
+      <w:proofErr w:type="gramStart"/>
+      <w:r>
+        <w:rPr>
+          <w:sz w:val="24"/>
+          <w:szCs w:val="24"/>
+        </w:rPr>
+        <w:t>a,b.</w:t>
+      </w:r>
+      <w:proofErr w:type="gramEnd"/>
+      <w:r>
+        <w:rPr>
+          <w:sz w:val="24"/>
+          <w:szCs w:val="24"/>
+        </w:rPr>
+        <w:t xml:space="preserve"> On utilise donc une liste de variable récursive :</w:t>
       </w:r>
     </w:p>
     <w:p>
@@ -13983,12 +14172,10 @@
           <w:szCs w:val="22"/>
           <w:lang w:val="en-GB"/>
         </w:rPr>
-        <w:t>Let i=2 ;</w:t>
-      </w:r>
-    </w:p>
-    <w:p>
-      <w:pPr>
-        <w:spacing w:before="0" w:after="0"/>
+        <w:t xml:space="preserve">Let </w:t>
+      </w:r>
+      <w:proofErr w:type="spellStart"/>
+      <w:r>
         <w:rPr>
           <w:b/>
           <w:bCs/>
@@ -13998,7 +14185,9 @@
           <w:szCs w:val="22"/>
           <w:lang w:val="en-GB"/>
         </w:rPr>
-      </w:pPr>
+        <w:t>i</w:t>
+      </w:r>
+      <w:proofErr w:type="spellEnd"/>
       <w:r>
         <w:rPr>
           <w:b/>
@@ -14009,12 +14198,10 @@
           <w:szCs w:val="22"/>
           <w:lang w:val="en-GB"/>
         </w:rPr>
-        <w:t>If(1&lt;5){</w:t>
-      </w:r>
-    </w:p>
-    <w:p>
-      <w:pPr>
-        <w:spacing w:before="0" w:after="0"/>
+        <w:t>=</w:t>
+      </w:r>
+      <w:proofErr w:type="gramStart"/>
+      <w:r>
         <w:rPr>
           <w:b/>
           <w:bCs/>
@@ -14024,8 +14211,13 @@
           <w:szCs w:val="22"/>
           <w:lang w:val="en-GB"/>
         </w:rPr>
-      </w:pPr>
-      <w:r>
+        <w:t>2 ;</w:t>
+      </w:r>
+      <w:proofErr w:type="gramEnd"/>
+    </w:p>
+    <w:p>
+      <w:pPr>
+        <w:spacing w:before="0" w:after="0"/>
         <w:rPr>
           <w:b/>
           <w:bCs/>
@@ -14035,8 +14227,99 @@
           <w:szCs w:val="22"/>
           <w:lang w:val="en-GB"/>
         </w:rPr>
-        <w:t xml:space="preserve">     Let i =1 ;</w:t>
-      </w:r>
+      </w:pPr>
+      <w:proofErr w:type="gramStart"/>
+      <w:r>
+        <w:rPr>
+          <w:b/>
+          <w:bCs/>
+          <w:i/>
+          <w:iCs/>
+          <w:sz w:val="22"/>
+          <w:szCs w:val="22"/>
+          <w:lang w:val="en-GB"/>
+        </w:rPr>
+        <w:t>If(</w:t>
+      </w:r>
+      <w:proofErr w:type="gramEnd"/>
+      <w:r>
+        <w:rPr>
+          <w:b/>
+          <w:bCs/>
+          <w:i/>
+          <w:iCs/>
+          <w:sz w:val="22"/>
+          <w:szCs w:val="22"/>
+          <w:lang w:val="en-GB"/>
+        </w:rPr>
+        <w:t>1&lt;5){</w:t>
+      </w:r>
+    </w:p>
+    <w:p>
+      <w:pPr>
+        <w:spacing w:before="0" w:after="0"/>
+        <w:rPr>
+          <w:b/>
+          <w:bCs/>
+          <w:i/>
+          <w:iCs/>
+          <w:sz w:val="22"/>
+          <w:szCs w:val="22"/>
+          <w:lang w:val="en-GB"/>
+        </w:rPr>
+      </w:pPr>
+      <w:r>
+        <w:rPr>
+          <w:b/>
+          <w:bCs/>
+          <w:i/>
+          <w:iCs/>
+          <w:sz w:val="22"/>
+          <w:szCs w:val="22"/>
+          <w:lang w:val="en-GB"/>
+        </w:rPr>
+        <w:t xml:space="preserve">     Let </w:t>
+      </w:r>
+      <w:proofErr w:type="spellStart"/>
+      <w:r>
+        <w:rPr>
+          <w:b/>
+          <w:bCs/>
+          <w:i/>
+          <w:iCs/>
+          <w:sz w:val="22"/>
+          <w:szCs w:val="22"/>
+          <w:lang w:val="en-GB"/>
+        </w:rPr>
+        <w:t>i</w:t>
+      </w:r>
+      <w:proofErr w:type="spellEnd"/>
+      <w:r>
+        <w:rPr>
+          <w:b/>
+          <w:bCs/>
+          <w:i/>
+          <w:iCs/>
+          <w:sz w:val="22"/>
+          <w:szCs w:val="22"/>
+          <w:lang w:val="en-GB"/>
+        </w:rPr>
+        <w:t xml:space="preserve"> =</w:t>
+      </w:r>
+      <w:proofErr w:type="gramStart"/>
+      <w:r>
+        <w:rPr>
+          <w:b/>
+          <w:bCs/>
+          <w:i/>
+          <w:iCs/>
+          <w:sz w:val="22"/>
+          <w:szCs w:val="22"/>
+          <w:lang w:val="en-GB"/>
+        </w:rPr>
+        <w:t>1 ;</w:t>
+      </w:r>
+      <w:proofErr w:type="gramEnd"/>
     </w:p>
     <w:p>
       <w:pPr>
@@ -14847,7 +15130,23 @@
           <w:sz w:val="24"/>
           <w:szCs w:val="24"/>
         </w:rPr>
-        <w:t xml:space="preserve">Ensuite, dans le même style, on ne pouvait pas finir par un point-virgule dans un block d’instructions comme dans le if ou dans le while. Ici la solution est la même : supprimer ce dernier point-virgule à chaque fois avant de parser. Problème, entre ce point-virgule et l’accolades, il peut y a voir des espaces, et pour notre gestion d’erreur qui indique le numéro de ligne de l’erreur on ne peut pas modifier le nombre de retour à la ligne par rapport au fichier original. Nous utilisons donc cette solution : </w:t>
+        <w:t xml:space="preserve">Ensuite, dans le même style, on ne pouvait pas finir par un point-virgule dans un block d’instructions comme dans </w:t>
+      </w:r>
+      <w:proofErr w:type="gramStart"/>
+      <w:r>
+        <w:rPr>
+          <w:sz w:val="24"/>
+          <w:szCs w:val="24"/>
+        </w:rPr>
+        <w:t>le if</w:t>
+      </w:r>
+      <w:proofErr w:type="gramEnd"/>
+      <w:r>
+        <w:rPr>
+          <w:sz w:val="24"/>
+          <w:szCs w:val="24"/>
+        </w:rPr>
+        <w:t xml:space="preserve"> ou dans le while. Ici la solution est la même : supprimer ce dernier point-virgule à chaque fois avant de parser. Problème, entre ce point-virgule et l’accolades, il peut y a voir des espaces, et pour notre gestion d’erreur qui indique le numéro de ligne de l’erreur on ne peut pas modifier le nombre de retour à la ligne par rapport au fichier original. Nous utilisons donc cette solution : </w:t>
       </w:r>
     </w:p>
     <w:p>
@@ -14916,7 +15215,23 @@
           <w:sz w:val="24"/>
           <w:szCs w:val="24"/>
         </w:rPr>
-        <w:t xml:space="preserve">nouvelle ligne, le parser ne fonctionne pas (comme dans le TP4 si on finissait avec un point-virgule). Ensuite, la suppression des dernier points virgules dans chaque structure : </w:t>
+        <w:t xml:space="preserve">nouvelle ligne, le parser ne fonctionne pas (comme dans le TP4 si on finissait avec un point-virgule). Ensuite, la suppression </w:t>
+      </w:r>
+      <w:proofErr w:type="gramStart"/>
+      <w:r>
+        <w:rPr>
+          <w:sz w:val="24"/>
+          <w:szCs w:val="24"/>
+        </w:rPr>
+        <w:t>des dernier points</w:t>
+      </w:r>
+      <w:proofErr w:type="gramEnd"/>
+      <w:r>
+        <w:rPr>
+          <w:sz w:val="24"/>
+          <w:szCs w:val="24"/>
+        </w:rPr>
+        <w:t xml:space="preserve"> virgules dans chaque structure : </w:t>
       </w:r>
     </w:p>
     <w:p>
@@ -14975,7 +15290,23 @@
           <w:szCs w:val="24"/>
         </w:rPr>
         <w:tab/>
-        <w:t>Nous utilisons re.sub() qui permet de remplacer une expression régulière avec une fonction lambda. Nous recherchons avec la regex tous les points virgules séparés que par des retours à la ligne d’une accolade fermante. Nous remplaçons chacun de ces expressions par le même nombre de retour à la ligne et l’accolade fermante, c’est-à-dire que nous n’enlevons que le point-virgule. Ainsi, nous réussissons à autoriser à finir avec un point-virgule n’importe où, sans influer sur notre gestion des erreurs.</w:t>
+        <w:t xml:space="preserve">Nous utilisons </w:t>
+      </w:r>
+      <w:proofErr w:type="gramStart"/>
+      <w:r>
+        <w:rPr>
+          <w:sz w:val="24"/>
+          <w:szCs w:val="24"/>
+        </w:rPr>
+        <w:t>re.sub(</w:t>
+      </w:r>
+      <w:proofErr w:type="gramEnd"/>
+      <w:r>
+        <w:rPr>
+          <w:sz w:val="24"/>
+          <w:szCs w:val="24"/>
+        </w:rPr>
+        <w:t>) qui permet de remplacer une expression régulière avec une fonction lambda. Nous recherchons avec la regex tous les points virgules séparés que par des retours à la ligne d’une accolade fermante. Nous remplaçons chacun de ces expressions par le même nombre de retour à la ligne et l’accolade fermante, c’est-à-dire que nous n’enlevons que le point-virgule. Ainsi, nous réussissons à autoriser à finir avec un point-virgule n’importe où, sans influer sur notre gestion des erreurs.</w:t>
       </w:r>
     </w:p>
     <w:p>
@@ -15255,7 +15586,15 @@
           <w:sz w:val="24"/>
           <w:szCs w:val="24"/>
         </w:rPr>
-        <w:t>vérifier si dans les nœuds parents il y a une boucle, il faut parcourir un arbre finit. De ce fait, nous lançons cette vérification dans le</w:t>
+        <w:t xml:space="preserve">vérifier si dans les nœuds parents il y a une boucle, il faut parcourir un arbre finit. De ce fait, nous lançons cette vérification dans </w:t>
+      </w:r>
+      <w:proofErr w:type="gramStart"/>
+      <w:r>
+        <w:rPr>
+          <w:sz w:val="24"/>
+          <w:szCs w:val="24"/>
+        </w:rPr>
+        <w:t>le</w:t>
       </w:r>
       <w:r>
         <w:rPr>
@@ -15269,7 +15608,15 @@
           <w:sz w:val="24"/>
           <w:szCs w:val="24"/>
         </w:rPr>
-        <w:t xml:space="preserve">main : </w:t>
+        <w:t>main</w:t>
+      </w:r>
+      <w:proofErr w:type="gramEnd"/>
+      <w:r>
+        <w:rPr>
+          <w:sz w:val="24"/>
+          <w:szCs w:val="24"/>
+        </w:rPr>
+        <w:t xml:space="preserve"> : </w:t>
       </w:r>
       <w:r>
         <w:rPr>
@@ -15559,7 +15906,23 @@
           <w:szCs w:val="24"/>
         </w:rPr>
         <w:tab/>
-        <w:t>Le continue fonctionne dans la partie arrière, il correspond à un JMP vers la dernière condition mais le break n’as pas pu être mis en place.</w:t>
+        <w:t xml:space="preserve">Le continue fonctionne dans la partie arrière, il correspond à un JMP vers la dernière condition mais le break </w:t>
+      </w:r>
+      <w:proofErr w:type="gramStart"/>
+      <w:r>
+        <w:rPr>
+          <w:sz w:val="24"/>
+          <w:szCs w:val="24"/>
+        </w:rPr>
+        <w:t>n’as</w:t>
+      </w:r>
+      <w:proofErr w:type="gramEnd"/>
+      <w:r>
+        <w:rPr>
+          <w:sz w:val="24"/>
+          <w:szCs w:val="24"/>
+        </w:rPr>
+        <w:t xml:space="preserve"> pas pu être mis en place.</w:t>
       </w:r>
     </w:p>
     <w:p>
@@ -15621,7 +15984,23 @@
           <w:sz w:val="24"/>
           <w:szCs w:val="24"/>
         </w:rPr>
-        <w:t xml:space="preserve"> [a,r,t,e]. Un tableau peut être vide, ou remplit :</w:t>
+        <w:t xml:space="preserve"> [</w:t>
+      </w:r>
+      <w:proofErr w:type="gramStart"/>
+      <w:r>
+        <w:rPr>
+          <w:sz w:val="24"/>
+          <w:szCs w:val="24"/>
+        </w:rPr>
+        <w:t>a,r</w:t>
+      </w:r>
+      <w:proofErr w:type="gramEnd"/>
+      <w:r>
+        <w:rPr>
+          <w:sz w:val="24"/>
+          <w:szCs w:val="24"/>
+        </w:rPr>
+        <w:t>,t,e]. Un tableau peut être vide, ou remplit :</w:t>
       </w:r>
     </w:p>
     <w:p>
@@ -17610,7 +17989,23 @@
           <w:szCs w:val="24"/>
         </w:rPr>
         <w:tab/>
-        <w:t xml:space="preserve">Ici, b[0] vaut a, ce qui est juste au vu de la déclaration de b : </w:t>
+        <w:t xml:space="preserve">Ici, </w:t>
+      </w:r>
+      <w:proofErr w:type="gramStart"/>
+      <w:r>
+        <w:rPr>
+          <w:sz w:val="24"/>
+          <w:szCs w:val="24"/>
+        </w:rPr>
+        <w:t>b[</w:t>
+      </w:r>
+      <w:proofErr w:type="gramEnd"/>
+      <w:r>
+        <w:rPr>
+          <w:sz w:val="24"/>
+          <w:szCs w:val="24"/>
+        </w:rPr>
+        <w:t xml:space="preserve">0] vaut a, ce qui est juste au vu de la déclaration de b : </w:t>
       </w:r>
     </w:p>
     <w:p>
@@ -18459,7 +18854,23 @@
           <w:sz w:val="24"/>
           <w:szCs w:val="24"/>
         </w:rPr>
-        <w:t xml:space="preserve">En javascript une fonction n’a pas de type de retour et ses arguments n’ont pas de types. Deux fonctions ne peuvent pas avoir le même nom exactement comme les variables mais ne sont accessibles que dans leur scope, comme les variables de nouveau. A chaque déclaration on vérifie donc que la fonction n’existe pas déjà. argList est une suite récursive d’arguments(IDENTIFIER) séparé pas des virgules. </w:t>
+        <w:t xml:space="preserve">En javascript une fonction n’a pas de type de retour et ses arguments n’ont pas de types. Deux fonctions ne peuvent pas avoir le même nom exactement comme les variables mais ne sont accessibles que dans leur scope, comme les variables de nouveau. A chaque déclaration on vérifie donc que la fonction n’existe pas déjà. </w:t>
+      </w:r>
+      <w:proofErr w:type="gramStart"/>
+      <w:r>
+        <w:rPr>
+          <w:sz w:val="24"/>
+          <w:szCs w:val="24"/>
+        </w:rPr>
+        <w:t>argList</w:t>
+      </w:r>
+      <w:proofErr w:type="gramEnd"/>
+      <w:r>
+        <w:rPr>
+          <w:sz w:val="24"/>
+          <w:szCs w:val="24"/>
+        </w:rPr>
+        <w:t xml:space="preserve"> est une suite récursive d’arguments(IDENTIFIER) séparé pas des virgules. </w:t>
       </w:r>
     </w:p>
     <w:p>
@@ -20385,7 +20796,23 @@
           <w:sz w:val="24"/>
           <w:szCs w:val="24"/>
         </w:rPr>
-        <w:t xml:space="preserve">Ici p[1] es le nom de la fonction et p[3] est la liste d’arguments. </w:t>
+        <w:t xml:space="preserve">Ici </w:t>
+      </w:r>
+      <w:proofErr w:type="gramStart"/>
+      <w:r>
+        <w:rPr>
+          <w:sz w:val="24"/>
+          <w:szCs w:val="24"/>
+        </w:rPr>
+        <w:t>p[</w:t>
+      </w:r>
+      <w:proofErr w:type="gramEnd"/>
+      <w:r>
+        <w:rPr>
+          <w:sz w:val="24"/>
+          <w:szCs w:val="24"/>
+        </w:rPr>
+        <w:t xml:space="preserve">1] es le nom de la fonction et p[3] est la liste d’arguments. </w:t>
       </w:r>
       <w:r>
         <w:rPr>
@@ -20479,7 +20906,55 @@
           <w:sz w:val="24"/>
           <w:szCs w:val="24"/>
         </w:rPr>
-        <w:t>Si p[3] est vide, on vérifie que la fonction appelée avait bien aucun arguments. Si p[3] est un nombre on vérifie que la fonction appelée à le même nombre d’arguments et que cette fonction avait bien des arguments. En effet, si p[3] = 1, et que la fonction n’a pas d’arguments, l</w:t>
+        <w:t xml:space="preserve">Si </w:t>
+      </w:r>
+      <w:proofErr w:type="gramStart"/>
+      <w:r>
+        <w:rPr>
+          <w:sz w:val="24"/>
+          <w:szCs w:val="24"/>
+        </w:rPr>
+        <w:t>p[</w:t>
+      </w:r>
+      <w:proofErr w:type="gramEnd"/>
+      <w:r>
+        <w:rPr>
+          <w:sz w:val="24"/>
+          <w:szCs w:val="24"/>
+        </w:rPr>
+        <w:t xml:space="preserve">3] est vide, on vérifie que la fonction appelée avait bien aucun arguments. Si </w:t>
+      </w:r>
+      <w:proofErr w:type="gramStart"/>
+      <w:r>
+        <w:rPr>
+          <w:sz w:val="24"/>
+          <w:szCs w:val="24"/>
+        </w:rPr>
+        <w:t>p[</w:t>
+      </w:r>
+      <w:proofErr w:type="gramEnd"/>
+      <w:r>
+        <w:rPr>
+          <w:sz w:val="24"/>
+          <w:szCs w:val="24"/>
+        </w:rPr>
+        <w:t xml:space="preserve">3] est un nombre on vérifie que la fonction appelée à le même nombre d’arguments et que cette fonction avait bien des arguments. En effet, si </w:t>
+      </w:r>
+      <w:proofErr w:type="gramStart"/>
+      <w:r>
+        <w:rPr>
+          <w:sz w:val="24"/>
+          <w:szCs w:val="24"/>
+        </w:rPr>
+        <w:t>p[</w:t>
+      </w:r>
+      <w:proofErr w:type="gramEnd"/>
+      <w:r>
+        <w:rPr>
+          <w:sz w:val="24"/>
+          <w:szCs w:val="24"/>
+        </w:rPr>
+        <w:t>3] = 1, et que la fonction n’a pas d’arguments, l</w:t>
       </w:r>
       <w:r>
         <w:rPr>
@@ -20818,14 +21293,68 @@
           <w:sz w:val="24"/>
           <w:szCs w:val="24"/>
         </w:rPr>
-        <w:t>var a = getPi()</w:t>
-      </w:r>
-      <w:r>
-        <w:rPr>
-          <w:sz w:val="24"/>
-          <w:szCs w:val="24"/>
-        </w:rPr>
-        <w:t xml:space="preserve"> par exemple. Dans le cas ou getPi() n’aurait pas de valeur de retour, javascript renvoit simplement « Undefined » mais ne lève pas d’erreur. C’est pourquoi nous ne vérifions pas, comme javascript, si la function qu’on appelle retourne quelque chose. </w:t>
+        <w:t xml:space="preserve">var a = </w:t>
+      </w:r>
+      <w:proofErr w:type="gramStart"/>
+      <w:r>
+        <w:rPr>
+          <w:b/>
+          <w:bCs/>
+          <w:i/>
+          <w:iCs/>
+          <w:sz w:val="24"/>
+          <w:szCs w:val="24"/>
+        </w:rPr>
+        <w:t>getPi(</w:t>
+      </w:r>
+      <w:proofErr w:type="gramEnd"/>
+      <w:r>
+        <w:rPr>
+          <w:b/>
+          <w:bCs/>
+          <w:i/>
+          <w:iCs/>
+          <w:sz w:val="24"/>
+          <w:szCs w:val="24"/>
+        </w:rPr>
+        <w:t>)</w:t>
+      </w:r>
+      <w:r>
+        <w:rPr>
+          <w:sz w:val="24"/>
+          <w:szCs w:val="24"/>
+        </w:rPr>
+        <w:t xml:space="preserve"> par exemple. Dans le cas o</w:t>
+      </w:r>
+      <w:r>
+        <w:rPr>
+          <w:sz w:val="24"/>
+          <w:szCs w:val="24"/>
+        </w:rPr>
+        <w:t>ù</w:t>
+      </w:r>
+      <w:r>
+        <w:rPr>
+          <w:sz w:val="24"/>
+          <w:szCs w:val="24"/>
+        </w:rPr>
+        <w:t xml:space="preserve"> </w:t>
+      </w:r>
+      <w:proofErr w:type="gramStart"/>
+      <w:r>
+        <w:rPr>
+          <w:sz w:val="24"/>
+          <w:szCs w:val="24"/>
+        </w:rPr>
+        <w:t>getPi(</w:t>
+      </w:r>
+      <w:proofErr w:type="gramEnd"/>
+      <w:r>
+        <w:rPr>
+          <w:sz w:val="24"/>
+          <w:szCs w:val="24"/>
+        </w:rPr>
+        <w:t xml:space="preserve">) n’aurait pas de valeur de retour, javascript renvoit simplement « Undefined » mais ne lève pas d’erreur. C’est pourquoi nous ne vérifions pas, comme javascript, si la function qu’on appelle retourne quelque chose. </w:t>
       </w:r>
     </w:p>
     <w:p>
@@ -21081,7 +21610,14 @@
           <w:sz w:val="24"/>
           <w:szCs w:val="24"/>
         </w:rPr>
-        <w:t xml:space="preserve">L’utilisation des fonctions dans la partie arrière </w:t>
+        <w:t>L’utilisation des fonctions dans la partie arrière</w:t>
+      </w:r>
+      <w:r>
+        <w:rPr>
+          <w:sz w:val="24"/>
+          <w:szCs w:val="24"/>
+        </w:rPr>
+        <w:t> ;</w:t>
       </w:r>
     </w:p>
     <w:p>
@@ -21103,6 +21639,13 @@
         </w:rPr>
         <w:t>Le if/else dans la partie arrière</w:t>
       </w:r>
+      <w:r>
+        <w:rPr>
+          <w:sz w:val="24"/>
+          <w:szCs w:val="24"/>
+        </w:rPr>
+        <w:t> ;</w:t>
+      </w:r>
     </w:p>
     <w:p>
       <w:pPr>
@@ -21135,7 +21678,14 @@
           <w:sz w:val="24"/>
           <w:szCs w:val="24"/>
         </w:rPr>
-        <w:t xml:space="preserve"> break ne fut pas implémenté.</w:t>
+        <w:t xml:space="preserve"> break ne fut pas implémenté</w:t>
+      </w:r>
+      <w:r>
+        <w:rPr>
+          <w:sz w:val="24"/>
+          <w:szCs w:val="24"/>
+        </w:rPr>
+        <w:t> ;</w:t>
       </w:r>
     </w:p>
     <w:p>
@@ -21156,6 +21706,13 @@
           <w:szCs w:val="24"/>
         </w:rPr>
         <w:t>On ne peut pas écrire de structure vides comme un while(cond){}</w:t>
+      </w:r>
+      <w:r>
+        <w:rPr>
+          <w:sz w:val="24"/>
+          <w:szCs w:val="24"/>
+        </w:rPr>
+        <w:t>.</w:t>
       </w:r>
     </w:p>
     <w:p>
@@ -22929,7 +23486,21 @@
           <w:sz w:val="24"/>
           <w:szCs w:val="24"/>
         </w:rPr>
-        <w:t>La partie arrière est réalisée à 10%</w:t>
+        <w:t xml:space="preserve">La partie arrière est réalisée à </w:t>
+      </w:r>
+      <w:r>
+        <w:rPr>
+          <w:sz w:val="24"/>
+          <w:szCs w:val="24"/>
+        </w:rPr>
+        <w:t>4</w:t>
+      </w:r>
+      <w:r>
+        <w:rPr>
+          <w:sz w:val="24"/>
+          <w:szCs w:val="24"/>
+        </w:rPr>
+        <w:t>0%</w:t>
       </w:r>
       <w:r>
         <w:rPr>
@@ -22988,7 +23559,22 @@
           <w:sz w:val="24"/>
           <w:szCs w:val="24"/>
         </w:rPr>
-        <w:t xml:space="preserve">. Pour </w:t>
+        <w:t xml:space="preserve">. </w:t>
+      </w:r>
+    </w:p>
+    <w:p>
+      <w:pPr>
+        <w:rPr>
+          <w:sz w:val="24"/>
+          <w:szCs w:val="24"/>
+        </w:rPr>
+      </w:pPr>
+      <w:r>
+        <w:rPr>
+          <w:sz w:val="24"/>
+          <w:szCs w:val="24"/>
+        </w:rPr>
+        <w:br w:type="page"/>
       </w:r>
       <w:r>
         <w:rPr>
@@ -22996,21 +23582,100 @@
           <w:szCs w:val="24"/>
         </w:rPr>
         <w:lastRenderedPageBreak/>
-        <w:t xml:space="preserve">finir, en termes de retour d’expérience, cette dernière fut enrichissante, mais dans </w:t>
-      </w:r>
-      <w:r>
-        <w:rPr>
-          <w:sz w:val="24"/>
-          <w:szCs w:val="24"/>
-        </w:rPr>
-        <w:t>le même temps quelque peu frustrant</w:t>
-      </w:r>
-      <w:r>
-        <w:rPr>
-          <w:sz w:val="24"/>
-          <w:szCs w:val="24"/>
-        </w:rPr>
-        <w:t xml:space="preserve"> puisque nous n’avons pas fini tout ce qui fut commencé.</w:t>
+        <w:t>En somme</w:t>
+      </w:r>
+      <w:r>
+        <w:rPr>
+          <w:sz w:val="24"/>
+          <w:szCs w:val="24"/>
+        </w:rPr>
+        <w:t xml:space="preserve">, </w:t>
+      </w:r>
+      <w:r>
+        <w:rPr>
+          <w:sz w:val="24"/>
+          <w:szCs w:val="24"/>
+        </w:rPr>
+        <w:t>pour résumer l</w:t>
+      </w:r>
+      <w:r>
+        <w:rPr>
+          <w:sz w:val="24"/>
+          <w:szCs w:val="24"/>
+        </w:rPr>
+        <w:t>’expérience</w:t>
+      </w:r>
+      <w:r>
+        <w:rPr>
+          <w:sz w:val="24"/>
+          <w:szCs w:val="24"/>
+        </w:rPr>
+        <w:t xml:space="preserve"> de ce projet</w:t>
+      </w:r>
+      <w:r>
+        <w:rPr>
+          <w:sz w:val="24"/>
+          <w:szCs w:val="24"/>
+        </w:rPr>
+        <w:t xml:space="preserve">, </w:t>
+      </w:r>
+      <w:r>
+        <w:rPr>
+          <w:sz w:val="24"/>
+          <w:szCs w:val="24"/>
+        </w:rPr>
+        <w:t xml:space="preserve">nous pouvons la caractériser comme </w:t>
+      </w:r>
+      <w:r>
+        <w:rPr>
+          <w:sz w:val="24"/>
+          <w:szCs w:val="24"/>
+        </w:rPr>
+        <w:t>enrichissante mais</w:t>
+      </w:r>
+      <w:r>
+        <w:rPr>
+          <w:sz w:val="24"/>
+          <w:szCs w:val="24"/>
+        </w:rPr>
+        <w:t xml:space="preserve"> toutefois quelque peu</w:t>
+      </w:r>
+      <w:r>
+        <w:rPr>
+          <w:sz w:val="24"/>
+          <w:szCs w:val="24"/>
+        </w:rPr>
+        <w:t xml:space="preserve"> </w:t>
+      </w:r>
+      <w:r>
+        <w:rPr>
+          <w:sz w:val="24"/>
+          <w:szCs w:val="24"/>
+        </w:rPr>
+        <w:t>frustrant</w:t>
+      </w:r>
+      <w:r>
+        <w:rPr>
+          <w:sz w:val="24"/>
+          <w:szCs w:val="24"/>
+        </w:rPr>
+        <w:t>e ;</w:t>
+      </w:r>
+      <w:r>
+        <w:rPr>
+          <w:sz w:val="24"/>
+          <w:szCs w:val="24"/>
+        </w:rPr>
+        <w:t xml:space="preserve"> puisque nous n’avons pas fini tout ce </w:t>
+      </w:r>
+      <w:bookmarkStart w:id="40" w:name="_GoBack"/>
+      <w:bookmarkEnd w:id="40"/>
+      <w:r>
+        <w:rPr>
+          <w:sz w:val="24"/>
+          <w:szCs w:val="24"/>
+        </w:rPr>
+        <w:t>qui fut commencé.</w:t>
       </w:r>
     </w:p>
     <w:sectPr>
@@ -24943,6 +25608,7 @@
     <w:rsid w:val="00890883"/>
     <w:rsid w:val="008A1D7C"/>
     <w:rsid w:val="008A75B1"/>
+    <w:rsid w:val="00992904"/>
     <w:rsid w:val="00A42ECE"/>
     <w:rsid w:val="00A83FC0"/>
     <w:rsid w:val="00B320B8"/>
@@ -24966,7 +25632,7 @@
   <w:themeFontLang w:val="fr-FR"/>
   <w:clrSchemeMapping w:bg1="light1" w:t1="dark1" w:bg2="light2" w:t2="dark2" w:accent1="accent1" w:accent2="accent2" w:accent3="accent3" w:accent4="accent4" w:accent5="accent5" w:accent6="accent6" w:hyperlink="hyperlink" w:followedHyperlink="followedHyperlink"/>
   <w:decimalSymbol w:val="."/>
-  <w:listSeparator w:val=","/>
+  <w:listSeparator w:val=";"/>
   <w15:chartTrackingRefBased/>
 </w:settings>
 </file>
@@ -25746,7 +26412,7 @@
 </file>
 
 <file path=customXml/itemProps2.xml><?xml version="1.0" encoding="utf-8"?>
-<ds:datastoreItem xmlns:ds="http://schemas.openxmlformats.org/officeDocument/2006/customXml" ds:itemID="{9F858BB2-7BF4-45F7-AA05-CC0ADB8C6A9C}">
+<ds:datastoreItem xmlns:ds="http://schemas.openxmlformats.org/officeDocument/2006/customXml" ds:itemID="{3A17EB10-ED63-43FD-B31B-A2A16FA1A49A}">
   <ds:schemaRefs>
     <ds:schemaRef ds:uri="http://schemas.openxmlformats.org/officeDocument/2006/bibliography"/>
   </ds:schemaRefs>

</xml_diff>